<commit_message>
Created new project using templates
</commit_message>
<xml_diff>
--- a/Django Notes.docx
+++ b/Django Notes.docx
@@ -2835,15 +2835,7 @@
           <w:sz w:val="24"/>
           <w:szCs w:val="24"/>
         </w:rPr>
-        <w:t>TEMPLATE_DIR</w:t>
-      </w:r>
-      <w:r>
-        <w:rPr>
-          <w:rFonts w:ascii="Times New Roman" w:hAnsi="Times New Roman" w:cs="Times New Roman"/>
-          <w:sz w:val="24"/>
-          <w:szCs w:val="24"/>
-        </w:rPr>
-        <w:t>)</w:t>
+        <w:t>TEMPLATE_DIR)</w:t>
       </w:r>
     </w:p>
     <w:p>
@@ -3084,17 +3076,7 @@
           <w:sz w:val="24"/>
           <w:szCs w:val="24"/>
         </w:rPr>
-        <w:t xml:space="preserve">Ex:    </w:t>
-      </w:r>
-      <w:r>
-        <w:rPr>
-          <w:rFonts w:ascii="Times New Roman" w:hAnsi="Times New Roman" w:cs="Times New Roman"/>
-          <w:b/>
-          <w:bCs/>
-          <w:sz w:val="24"/>
-          <w:szCs w:val="24"/>
-        </w:rPr>
-        <w:t>D:\Django Codes\</w:t>
+        <w:t>Ex:    D:\Django Codes\</w:t>
       </w:r>
       <w:proofErr w:type="spellStart"/>
       <w:r>
@@ -3127,17 +3109,7 @@
           <w:sz w:val="24"/>
           <w:szCs w:val="24"/>
         </w:rPr>
-        <w:t>testAp</w:t>
-      </w:r>
-      <w:r>
-        <w:rPr>
-          <w:rFonts w:ascii="Times New Roman" w:hAnsi="Times New Roman" w:cs="Times New Roman"/>
-          <w:b/>
-          <w:bCs/>
-          <w:sz w:val="24"/>
-          <w:szCs w:val="24"/>
-        </w:rPr>
-        <w:t>p</w:t>
+        <w:t>testApp</w:t>
       </w:r>
       <w:proofErr w:type="spellEnd"/>
     </w:p>
@@ -3285,6 +3257,33 @@
           <w:szCs w:val="24"/>
         </w:rPr>
         <w:t>Start server and Send request.</w:t>
+      </w:r>
+    </w:p>
+    <w:p>
+      <w:pPr>
+        <w:spacing w:after="0"/>
+        <w:ind w:left="-850" w:right="-850"/>
+        <w:jc w:val="center"/>
+        <w:rPr>
+          <w:rFonts w:ascii="Times New Roman" w:hAnsi="Times New Roman" w:cs="Times New Roman"/>
+          <w:b/>
+          <w:bCs/>
+          <w:sz w:val="32"/>
+          <w:szCs w:val="32"/>
+          <w:u w:val="single"/>
+        </w:rPr>
+      </w:pPr>
+      <w:r>
+        <w:rPr>
+          <w:rFonts w:ascii="Times New Roman" w:hAnsi="Times New Roman" w:cs="Times New Roman"/>
+          <w:b/>
+          <w:bCs/>
+          <w:sz w:val="32"/>
+          <w:szCs w:val="32"/>
+          <w:u w:val="single"/>
+        </w:rPr>
+        <w:lastRenderedPageBreak/>
+        <w:t>11. Demo application by using templates</w:t>
       </w:r>
     </w:p>
     <w:p>

</xml_diff>

<commit_message>
Simple Project based on Template Tags and Dynamic content in Template
</commit_message>
<xml_diff>
--- a/Django Notes.docx
+++ b/Django Notes.docx
@@ -2220,25 +2220,7 @@
           <w:sz w:val="24"/>
           <w:szCs w:val="24"/>
         </w:rPr>
-        <w:t xml:space="preserve">views.py file is python file </w:t>
-      </w:r>
-      <w:proofErr w:type="gramStart"/>
-      <w:r>
-        <w:rPr>
-          <w:rFonts w:ascii="Times New Roman" w:hAnsi="Times New Roman" w:cs="Times New Roman"/>
-          <w:sz w:val="24"/>
-          <w:szCs w:val="24"/>
-        </w:rPr>
-        <w:t>so,</w:t>
-      </w:r>
-      <w:proofErr w:type="gramEnd"/>
-      <w:r>
-        <w:rPr>
-          <w:rFonts w:ascii="Times New Roman" w:hAnsi="Times New Roman" w:cs="Times New Roman"/>
-          <w:sz w:val="24"/>
-          <w:szCs w:val="24"/>
-        </w:rPr>
-        <w:t xml:space="preserve"> in this file it is highly recommended to write python code but not html code.</w:t>
+        <w:t>views.py file is python file so, in this file it is highly recommended to write python code but not html code.</w:t>
       </w:r>
     </w:p>
     <w:p>
@@ -2636,31 +2618,7 @@
           <w:szCs w:val="32"/>
           <w:u w:val="single"/>
         </w:rPr>
-        <w:t xml:space="preserve">10.Steps to develop </w:t>
-      </w:r>
-      <w:proofErr w:type="gramStart"/>
-      <w:r>
-        <w:rPr>
-          <w:rFonts w:ascii="Times New Roman" w:hAnsi="Times New Roman" w:cs="Times New Roman"/>
-          <w:b/>
-          <w:bCs/>
-          <w:sz w:val="32"/>
-          <w:szCs w:val="32"/>
-          <w:u w:val="single"/>
-        </w:rPr>
-        <w:t>template based</w:t>
-      </w:r>
-      <w:proofErr w:type="gramEnd"/>
-      <w:r>
-        <w:rPr>
-          <w:rFonts w:ascii="Times New Roman" w:hAnsi="Times New Roman" w:cs="Times New Roman"/>
-          <w:b/>
-          <w:bCs/>
-          <w:sz w:val="32"/>
-          <w:szCs w:val="32"/>
-          <w:u w:val="single"/>
-        </w:rPr>
-        <w:t xml:space="preserve"> application</w:t>
+        <w:t>10.Steps to develop template based application</w:t>
       </w:r>
     </w:p>
     <w:p>
@@ -2719,25 +2677,7 @@
           <w:sz w:val="24"/>
           <w:szCs w:val="24"/>
         </w:rPr>
-        <w:t xml:space="preserve">BASE_DIR = </w:t>
-      </w:r>
-      <w:proofErr w:type="gramStart"/>
-      <w:r>
-        <w:rPr>
-          <w:rFonts w:ascii="Times New Roman" w:hAnsi="Times New Roman" w:cs="Times New Roman"/>
-          <w:sz w:val="24"/>
-          <w:szCs w:val="24"/>
-        </w:rPr>
-        <w:t>os.path</w:t>
-      </w:r>
-      <w:proofErr w:type="gramEnd"/>
-      <w:r>
-        <w:rPr>
-          <w:rFonts w:ascii="Times New Roman" w:hAnsi="Times New Roman" w:cs="Times New Roman"/>
-          <w:sz w:val="24"/>
-          <w:szCs w:val="24"/>
-        </w:rPr>
-        <w:t xml:space="preserve">.dirname(os.path.abspath(__file__))   </w:t>
+        <w:t xml:space="preserve">BASE_DIR = os.path.dirname(os.path.abspath(__file__))   </w:t>
       </w:r>
       <w:r>
         <w:rPr>
@@ -2772,25 +2712,7 @@
           <w:sz w:val="24"/>
           <w:szCs w:val="24"/>
         </w:rPr>
-        <w:t xml:space="preserve">TEMPLATE_DIR = </w:t>
-      </w:r>
-      <w:proofErr w:type="gramStart"/>
-      <w:r>
-        <w:rPr>
-          <w:rFonts w:ascii="Times New Roman" w:hAnsi="Times New Roman" w:cs="Times New Roman"/>
-          <w:sz w:val="24"/>
-          <w:szCs w:val="24"/>
-        </w:rPr>
-        <w:t>os.path</w:t>
-      </w:r>
-      <w:proofErr w:type="gramEnd"/>
-      <w:r>
-        <w:rPr>
-          <w:rFonts w:ascii="Times New Roman" w:hAnsi="Times New Roman" w:cs="Times New Roman"/>
-          <w:sz w:val="24"/>
-          <w:szCs w:val="24"/>
-        </w:rPr>
-        <w:t xml:space="preserve">.join(BASE_DIR,’templates’)  </w:t>
+        <w:t xml:space="preserve">TEMPLATE_DIR = os.path.join(BASE_DIR,’templates’)  </w:t>
       </w:r>
       <w:r>
         <w:rPr>
@@ -2819,23 +2741,13 @@
           <w:szCs w:val="24"/>
         </w:rPr>
       </w:pPr>
-      <w:proofErr w:type="gramStart"/>
-      <w:r>
-        <w:rPr>
-          <w:rFonts w:ascii="Times New Roman" w:hAnsi="Times New Roman" w:cs="Times New Roman"/>
-          <w:sz w:val="24"/>
-          <w:szCs w:val="24"/>
-        </w:rPr>
-        <w:t>print(</w:t>
-      </w:r>
-      <w:proofErr w:type="gramEnd"/>
-      <w:r>
-        <w:rPr>
-          <w:rFonts w:ascii="Times New Roman" w:hAnsi="Times New Roman" w:cs="Times New Roman"/>
-          <w:sz w:val="24"/>
-          <w:szCs w:val="24"/>
-        </w:rPr>
-        <w:t>TEMPLATE_DIR)</w:t>
+      <w:r>
+        <w:rPr>
+          <w:rFonts w:ascii="Times New Roman" w:hAnsi="Times New Roman" w:cs="Times New Roman"/>
+          <w:sz w:val="24"/>
+          <w:szCs w:val="24"/>
+        </w:rPr>
+        <w:t>print(TEMPLATE_DIR)</w:t>
       </w:r>
     </w:p>
     <w:p>
@@ -2928,25 +2840,7 @@
           <w:sz w:val="24"/>
           <w:szCs w:val="24"/>
         </w:rPr>
-        <w:t xml:space="preserve">Start </w:t>
-      </w:r>
-      <w:proofErr w:type="spellStart"/>
-      <w:r>
-        <w:rPr>
-          <w:rFonts w:ascii="Times New Roman" w:hAnsi="Times New Roman" w:cs="Times New Roman"/>
-          <w:sz w:val="24"/>
-          <w:szCs w:val="24"/>
-        </w:rPr>
-        <w:t>applicati</w:t>
-      </w:r>
-      <w:proofErr w:type="spellEnd"/>
-      <w:r>
-        <w:rPr>
-          <w:rFonts w:ascii="Times New Roman" w:hAnsi="Times New Roman" w:cs="Times New Roman"/>
-          <w:sz w:val="24"/>
-          <w:szCs w:val="24"/>
-        </w:rPr>
-        <w:t xml:space="preserve"> on.</w:t>
+        <w:t>Start application.</w:t>
       </w:r>
     </w:p>
     <w:p>

</xml_diff>

<commit_message>
Simple project based on static files
</commit_message>
<xml_diff>
--- a/Django Notes.docx
+++ b/Django Notes.docx
@@ -866,7 +866,7 @@
           </mc:Choice>
           <mc:Fallback>
             <w:pict>
-              <v:shapetype w14:anchorId="4F6D2B15" id="_x0000_t75" coordsize="21600,21600" o:spt="75" o:preferrelative="t" path="m@4@5l@4@11@9@11@9@5xe" filled="f" stroked="f">
+              <v:shapetype w14:anchorId="4C45E0F4" id="_x0000_t75" coordsize="21600,21600" o:spt="75" o:preferrelative="t" path="m@4@5l@4@11@9@11@9@5xe" filled="f" stroked="f">
                 <v:stroke joinstyle="miter"/>
                 <v:formulas>
                   <v:f eqn="if lineDrawn pixelLineWidth 0"/>
@@ -3592,50 +3592,389 @@
           <w:szCs w:val="24"/>
         </w:rPr>
       </w:pPr>
-    </w:p>
-    <w:p>
-      <w:pPr>
-        <w:spacing w:after="0"/>
-        <w:ind w:left="-850" w:right="-850"/>
-        <w:rPr>
-          <w:rFonts w:ascii="Times New Roman" w:hAnsi="Times New Roman" w:cs="Times New Roman"/>
-          <w:sz w:val="24"/>
-          <w:szCs w:val="24"/>
-        </w:rPr>
-      </w:pPr>
-    </w:p>
-    <w:p>
-      <w:pPr>
-        <w:spacing w:after="0"/>
-        <w:ind w:left="-850" w:right="-850"/>
-        <w:rPr>
-          <w:rFonts w:ascii="Times New Roman" w:hAnsi="Times New Roman" w:cs="Times New Roman"/>
-          <w:sz w:val="24"/>
-          <w:szCs w:val="24"/>
-        </w:rPr>
-      </w:pPr>
-    </w:p>
-    <w:p>
-      <w:pPr>
-        <w:spacing w:after="0"/>
-        <w:ind w:left="-850" w:right="-850"/>
-        <w:rPr>
-          <w:rFonts w:ascii="Times New Roman" w:hAnsi="Times New Roman" w:cs="Times New Roman"/>
-          <w:sz w:val="24"/>
-          <w:szCs w:val="24"/>
-        </w:rPr>
-      </w:pPr>
-    </w:p>
-    <w:p>
-      <w:pPr>
-        <w:spacing w:after="0"/>
-        <w:ind w:left="-850" w:right="-850"/>
-        <w:rPr>
-          <w:rFonts w:ascii="Times New Roman" w:hAnsi="Times New Roman" w:cs="Times New Roman"/>
-          <w:sz w:val="24"/>
-          <w:szCs w:val="24"/>
-        </w:rPr>
-      </w:pPr>
+      <w:r>
+        <w:rPr>
+          <w:rFonts w:ascii="Times New Roman" w:hAnsi="Times New Roman" w:cs="Times New Roman"/>
+          <w:sz w:val="24"/>
+          <w:szCs w:val="24"/>
+        </w:rPr>
+        <w:t>----------------------------------------------------------------------------------------------------------------------------------------------------------------------------------------------------------------------------------------------------------------------------</w:t>
+      </w:r>
+    </w:p>
+    <w:p>
+      <w:pPr>
+        <w:spacing w:after="0"/>
+        <w:ind w:left="-850" w:right="-850"/>
+        <w:rPr>
+          <w:rFonts w:ascii="Times New Roman" w:hAnsi="Times New Roman" w:cs="Times New Roman"/>
+          <w:sz w:val="24"/>
+          <w:szCs w:val="24"/>
+        </w:rPr>
+      </w:pPr>
+    </w:p>
+    <w:p>
+      <w:pPr>
+        <w:spacing w:after="0"/>
+        <w:ind w:left="-850" w:right="-850"/>
+        <w:jc w:val="center"/>
+        <w:rPr>
+          <w:rFonts w:ascii="Times New Roman" w:hAnsi="Times New Roman" w:cs="Times New Roman"/>
+          <w:b/>
+          <w:bCs/>
+          <w:sz w:val="32"/>
+          <w:szCs w:val="32"/>
+          <w:u w:val="single"/>
+        </w:rPr>
+      </w:pPr>
+      <w:r>
+        <w:rPr>
+          <w:rFonts w:ascii="Times New Roman" w:hAnsi="Times New Roman" w:cs="Times New Roman"/>
+          <w:b/>
+          <w:bCs/>
+          <w:sz w:val="32"/>
+          <w:szCs w:val="32"/>
+          <w:u w:val="single"/>
+        </w:rPr>
+        <w:t>13. Working with static files</w:t>
+      </w:r>
+    </w:p>
+    <w:p>
+      <w:pPr>
+        <w:spacing w:after="0"/>
+        <w:ind w:left="-850" w:right="-850"/>
+        <w:rPr>
+          <w:rFonts w:ascii="Times New Roman" w:hAnsi="Times New Roman" w:cs="Times New Roman"/>
+          <w:sz w:val="24"/>
+          <w:szCs w:val="24"/>
+        </w:rPr>
+      </w:pPr>
+    </w:p>
+    <w:p>
+      <w:pPr>
+        <w:spacing w:after="0"/>
+        <w:ind w:left="-850" w:right="-850"/>
+        <w:rPr>
+          <w:rFonts w:ascii="Times New Roman" w:hAnsi="Times New Roman" w:cs="Times New Roman"/>
+          <w:sz w:val="24"/>
+          <w:szCs w:val="24"/>
+        </w:rPr>
+      </w:pPr>
+      <w:r>
+        <w:rPr>
+          <w:rFonts w:ascii="Times New Roman" w:hAnsi="Times New Roman" w:cs="Times New Roman"/>
+          <w:sz w:val="24"/>
+          <w:szCs w:val="24"/>
+        </w:rPr>
+        <w:t>How to add:</w:t>
+      </w:r>
+    </w:p>
+    <w:p>
+      <w:pPr>
+        <w:spacing w:after="0"/>
+        <w:ind w:left="-850" w:right="-850"/>
+        <w:rPr>
+          <w:rFonts w:ascii="Times New Roman" w:hAnsi="Times New Roman" w:cs="Times New Roman"/>
+          <w:sz w:val="24"/>
+          <w:szCs w:val="24"/>
+        </w:rPr>
+      </w:pPr>
+      <w:r>
+        <w:rPr>
+          <w:rFonts w:ascii="Times New Roman" w:hAnsi="Times New Roman" w:cs="Times New Roman"/>
+          <w:sz w:val="24"/>
+          <w:szCs w:val="24"/>
+        </w:rPr>
+        <w:t>Images, css files</w:t>
+      </w:r>
+    </w:p>
+    <w:p>
+      <w:pPr>
+        <w:spacing w:after="0"/>
+        <w:ind w:left="-850" w:right="-850"/>
+        <w:rPr>
+          <w:rFonts w:ascii="Times New Roman" w:hAnsi="Times New Roman" w:cs="Times New Roman"/>
+          <w:sz w:val="24"/>
+          <w:szCs w:val="24"/>
+        </w:rPr>
+      </w:pPr>
+      <w:r>
+        <w:rPr>
+          <w:rFonts w:ascii="Times New Roman" w:hAnsi="Times New Roman" w:cs="Times New Roman"/>
+          <w:sz w:val="24"/>
+          <w:szCs w:val="24"/>
+        </w:rPr>
+        <w:t xml:space="preserve">For that, in your main project folder </w:t>
+      </w:r>
+    </w:p>
+    <w:p>
+      <w:pPr>
+        <w:pStyle w:val="ListParagraph"/>
+        <w:numPr>
+          <w:ilvl w:val="0"/>
+          <w:numId w:val="6"/>
+        </w:numPr>
+        <w:spacing w:after="0"/>
+        <w:ind w:right="-850"/>
+        <w:rPr>
+          <w:rFonts w:ascii="Times New Roman" w:hAnsi="Times New Roman" w:cs="Times New Roman"/>
+          <w:sz w:val="24"/>
+          <w:szCs w:val="24"/>
+        </w:rPr>
+      </w:pPr>
+      <w:r>
+        <w:rPr>
+          <w:rFonts w:ascii="Times New Roman" w:hAnsi="Times New Roman" w:cs="Times New Roman"/>
+          <w:sz w:val="24"/>
+          <w:szCs w:val="24"/>
+        </w:rPr>
+        <w:t>Create a folder: ‘static’</w:t>
+      </w:r>
+    </w:p>
+    <w:p>
+      <w:pPr>
+        <w:pStyle w:val="ListParagraph"/>
+        <w:numPr>
+          <w:ilvl w:val="0"/>
+          <w:numId w:val="6"/>
+        </w:numPr>
+        <w:spacing w:after="0"/>
+        <w:ind w:right="-850"/>
+        <w:rPr>
+          <w:rFonts w:ascii="Times New Roman" w:hAnsi="Times New Roman" w:cs="Times New Roman"/>
+          <w:sz w:val="24"/>
+          <w:szCs w:val="24"/>
+        </w:rPr>
+      </w:pPr>
+      <w:r>
+        <w:rPr>
+          <w:rFonts w:ascii="Times New Roman" w:hAnsi="Times New Roman" w:cs="Times New Roman"/>
+          <w:sz w:val="24"/>
+          <w:szCs w:val="24"/>
+        </w:rPr>
+        <w:t xml:space="preserve">In that create image folder, css folder. </w:t>
+      </w:r>
+    </w:p>
+    <w:p>
+      <w:pPr>
+        <w:spacing w:after="0"/>
+        <w:ind w:left="-850" w:right="-850"/>
+        <w:rPr>
+          <w:rFonts w:ascii="Times New Roman" w:hAnsi="Times New Roman" w:cs="Times New Roman"/>
+          <w:sz w:val="24"/>
+          <w:szCs w:val="24"/>
+        </w:rPr>
+      </w:pPr>
+    </w:p>
+    <w:p>
+      <w:pPr>
+        <w:spacing w:after="0"/>
+        <w:ind w:left="-850" w:right="-850"/>
+        <w:rPr>
+          <w:rFonts w:ascii="Times New Roman" w:hAnsi="Times New Roman" w:cs="Times New Roman"/>
+          <w:sz w:val="24"/>
+          <w:szCs w:val="24"/>
+        </w:rPr>
+      </w:pPr>
+      <w:r>
+        <w:rPr>
+          <w:rFonts w:ascii="Times New Roman" w:hAnsi="Times New Roman" w:cs="Times New Roman"/>
+          <w:b/>
+          <w:bCs/>
+          <w:sz w:val="24"/>
+          <w:szCs w:val="24"/>
+        </w:rPr>
+        <w:t>{% load staticfiles %}</w:t>
+      </w:r>
+      <w:r>
+        <w:rPr>
+          <w:rFonts w:ascii="Times New Roman" w:hAnsi="Times New Roman" w:cs="Times New Roman"/>
+          <w:sz w:val="24"/>
+          <w:szCs w:val="24"/>
+        </w:rPr>
+        <w:t xml:space="preserve"> </w:t>
+      </w:r>
+      <w:r>
+        <w:rPr>
+          <w:rFonts w:ascii="Times New Roman" w:hAnsi="Times New Roman" w:cs="Times New Roman"/>
+          <w:sz w:val="24"/>
+          <w:szCs w:val="24"/>
+        </w:rPr>
+        <w:sym w:font="Wingdings" w:char="F0E0"/>
+      </w:r>
+      <w:r>
+        <w:rPr>
+          <w:rFonts w:ascii="Times New Roman" w:hAnsi="Times New Roman" w:cs="Times New Roman"/>
+          <w:sz w:val="24"/>
+          <w:szCs w:val="24"/>
+        </w:rPr>
+        <w:t xml:space="preserve"> To make all static files available to our template </w:t>
+      </w:r>
+      <w:proofErr w:type="gramStart"/>
+      <w:r>
+        <w:rPr>
+          <w:rFonts w:ascii="Times New Roman" w:hAnsi="Times New Roman" w:cs="Times New Roman"/>
+          <w:sz w:val="24"/>
+          <w:szCs w:val="24"/>
+        </w:rPr>
+        <w:t>files(</w:t>
+      </w:r>
+      <w:proofErr w:type="gramEnd"/>
+      <w:r>
+        <w:rPr>
+          <w:rFonts w:ascii="Times New Roman" w:hAnsi="Times New Roman" w:cs="Times New Roman"/>
+          <w:sz w:val="24"/>
+          <w:szCs w:val="24"/>
+        </w:rPr>
+        <w:t>html files).</w:t>
+      </w:r>
+    </w:p>
+    <w:p>
+      <w:pPr>
+        <w:spacing w:after="0"/>
+        <w:ind w:left="-850" w:right="-850"/>
+        <w:rPr>
+          <w:rFonts w:ascii="Times New Roman" w:hAnsi="Times New Roman" w:cs="Times New Roman"/>
+          <w:sz w:val="24"/>
+          <w:szCs w:val="24"/>
+        </w:rPr>
+      </w:pPr>
+    </w:p>
+    <w:p>
+      <w:pPr>
+        <w:spacing w:after="0"/>
+        <w:ind w:left="-850" w:right="-850"/>
+        <w:rPr>
+          <w:rFonts w:ascii="Times New Roman" w:hAnsi="Times New Roman" w:cs="Times New Roman"/>
+          <w:b/>
+          <w:bCs/>
+          <w:sz w:val="24"/>
+          <w:szCs w:val="24"/>
+          <w:u w:val="single"/>
+        </w:rPr>
+      </w:pPr>
+      <w:r>
+        <w:rPr>
+          <w:rFonts w:ascii="Times New Roman" w:hAnsi="Times New Roman" w:cs="Times New Roman"/>
+          <w:b/>
+          <w:bCs/>
+          <w:sz w:val="24"/>
+          <w:szCs w:val="24"/>
+          <w:u w:val="single"/>
+        </w:rPr>
+        <w:t>To include css files:</w:t>
+      </w:r>
+    </w:p>
+    <w:p>
+      <w:pPr>
+        <w:spacing w:after="0"/>
+        <w:ind w:left="-850" w:right="-850"/>
+        <w:rPr>
+          <w:rFonts w:ascii="Times New Roman" w:hAnsi="Times New Roman" w:cs="Times New Roman"/>
+          <w:sz w:val="24"/>
+          <w:szCs w:val="24"/>
+        </w:rPr>
+      </w:pPr>
+      <w:r>
+        <w:rPr>
+          <w:rFonts w:ascii="Times New Roman" w:hAnsi="Times New Roman" w:cs="Times New Roman"/>
+          <w:sz w:val="24"/>
+          <w:szCs w:val="24"/>
+        </w:rPr>
+        <w:t>&lt;link rel= ‘stylesheet’ href= ‘{% static “css/demo.css” %&gt;</w:t>
+      </w:r>
+    </w:p>
+    <w:p>
+      <w:pPr>
+        <w:spacing w:after="0"/>
+        <w:ind w:left="-850" w:right="-850"/>
+        <w:rPr>
+          <w:rFonts w:ascii="Times New Roman" w:hAnsi="Times New Roman" w:cs="Times New Roman"/>
+          <w:sz w:val="24"/>
+          <w:szCs w:val="24"/>
+        </w:rPr>
+      </w:pPr>
+    </w:p>
+    <w:p>
+      <w:pPr>
+        <w:spacing w:after="0"/>
+        <w:ind w:left="-850" w:right="-850"/>
+        <w:rPr>
+          <w:rFonts w:ascii="Times New Roman" w:hAnsi="Times New Roman" w:cs="Times New Roman"/>
+          <w:b/>
+          <w:bCs/>
+          <w:sz w:val="24"/>
+          <w:szCs w:val="24"/>
+          <w:u w:val="single"/>
+        </w:rPr>
+      </w:pPr>
+      <w:r>
+        <w:rPr>
+          <w:rFonts w:ascii="Times New Roman" w:hAnsi="Times New Roman" w:cs="Times New Roman"/>
+          <w:b/>
+          <w:bCs/>
+          <w:sz w:val="24"/>
+          <w:szCs w:val="24"/>
+          <w:u w:val="single"/>
+        </w:rPr>
+        <w:t>T</w:t>
+      </w:r>
+      <w:r>
+        <w:rPr>
+          <w:rFonts w:ascii="Times New Roman" w:hAnsi="Times New Roman" w:cs="Times New Roman"/>
+          <w:b/>
+          <w:bCs/>
+          <w:sz w:val="24"/>
+          <w:szCs w:val="24"/>
+          <w:u w:val="single"/>
+        </w:rPr>
+        <w:t>o</w:t>
+      </w:r>
+      <w:r>
+        <w:rPr>
+          <w:rFonts w:ascii="Times New Roman" w:hAnsi="Times New Roman" w:cs="Times New Roman"/>
+          <w:b/>
+          <w:bCs/>
+          <w:sz w:val="24"/>
+          <w:szCs w:val="24"/>
+          <w:u w:val="single"/>
+        </w:rPr>
+        <w:t xml:space="preserve"> insert image:</w:t>
+      </w:r>
+    </w:p>
+    <w:p>
+      <w:pPr>
+        <w:spacing w:after="0"/>
+        <w:ind w:left="-850" w:right="-850"/>
+        <w:rPr>
+          <w:rFonts w:ascii="Times New Roman" w:hAnsi="Times New Roman" w:cs="Times New Roman"/>
+          <w:sz w:val="24"/>
+          <w:szCs w:val="24"/>
+        </w:rPr>
+      </w:pPr>
+      <w:r>
+        <w:rPr>
+          <w:rFonts w:ascii="Times New Roman" w:hAnsi="Times New Roman" w:cs="Times New Roman"/>
+          <w:sz w:val="24"/>
+          <w:szCs w:val="24"/>
+        </w:rPr>
+        <w:t>&lt;img src= “{% static “images/</w:t>
+      </w:r>
+      <w:r>
+        <w:rPr>
+          <w:rFonts w:ascii="Times New Roman" w:hAnsi="Times New Roman" w:cs="Times New Roman"/>
+          <w:sz w:val="24"/>
+          <w:szCs w:val="24"/>
+        </w:rPr>
+        <w:t>ships.jpg</w:t>
+      </w:r>
+      <w:r>
+        <w:rPr>
+          <w:rFonts w:ascii="Times New Roman" w:hAnsi="Times New Roman" w:cs="Times New Roman"/>
+          <w:sz w:val="24"/>
+          <w:szCs w:val="24"/>
+        </w:rPr>
+        <w:t>” %}”&gt;</w:t>
+      </w:r>
     </w:p>
     <w:p>
       <w:pPr>
@@ -4184,6 +4523,95 @@
     </w:lvl>
   </w:abstractNum>
   <w:abstractNum w:abstractNumId="4" w15:restartNumberingAfterBreak="0">
+    <w:nsid w:val="6F770507"/>
+    <w:multiLevelType w:val="hybridMultilevel"/>
+    <w:tmpl w:val="214CBE3C"/>
+    <w:lvl w:ilvl="0" w:tplc="44341468">
+      <w:start w:val="1"/>
+      <w:numFmt w:val="decimal"/>
+      <w:lvlText w:val="%1."/>
+      <w:lvlJc w:val="left"/>
+      <w:pPr>
+        <w:ind w:left="-490" w:hanging="360"/>
+      </w:pPr>
+      <w:rPr>
+        <w:rFonts w:hint="default"/>
+      </w:rPr>
+    </w:lvl>
+    <w:lvl w:ilvl="1" w:tplc="40090019" w:tentative="1">
+      <w:start w:val="1"/>
+      <w:numFmt w:val="lowerLetter"/>
+      <w:lvlText w:val="%2."/>
+      <w:lvlJc w:val="left"/>
+      <w:pPr>
+        <w:ind w:left="230" w:hanging="360"/>
+      </w:pPr>
+    </w:lvl>
+    <w:lvl w:ilvl="2" w:tplc="4009001B" w:tentative="1">
+      <w:start w:val="1"/>
+      <w:numFmt w:val="lowerRoman"/>
+      <w:lvlText w:val="%3."/>
+      <w:lvlJc w:val="right"/>
+      <w:pPr>
+        <w:ind w:left="950" w:hanging="180"/>
+      </w:pPr>
+    </w:lvl>
+    <w:lvl w:ilvl="3" w:tplc="4009000F" w:tentative="1">
+      <w:start w:val="1"/>
+      <w:numFmt w:val="decimal"/>
+      <w:lvlText w:val="%4."/>
+      <w:lvlJc w:val="left"/>
+      <w:pPr>
+        <w:ind w:left="1670" w:hanging="360"/>
+      </w:pPr>
+    </w:lvl>
+    <w:lvl w:ilvl="4" w:tplc="40090019" w:tentative="1">
+      <w:start w:val="1"/>
+      <w:numFmt w:val="lowerLetter"/>
+      <w:lvlText w:val="%5."/>
+      <w:lvlJc w:val="left"/>
+      <w:pPr>
+        <w:ind w:left="2390" w:hanging="360"/>
+      </w:pPr>
+    </w:lvl>
+    <w:lvl w:ilvl="5" w:tplc="4009001B" w:tentative="1">
+      <w:start w:val="1"/>
+      <w:numFmt w:val="lowerRoman"/>
+      <w:lvlText w:val="%6."/>
+      <w:lvlJc w:val="right"/>
+      <w:pPr>
+        <w:ind w:left="3110" w:hanging="180"/>
+      </w:pPr>
+    </w:lvl>
+    <w:lvl w:ilvl="6" w:tplc="4009000F" w:tentative="1">
+      <w:start w:val="1"/>
+      <w:numFmt w:val="decimal"/>
+      <w:lvlText w:val="%7."/>
+      <w:lvlJc w:val="left"/>
+      <w:pPr>
+        <w:ind w:left="3830" w:hanging="360"/>
+      </w:pPr>
+    </w:lvl>
+    <w:lvl w:ilvl="7" w:tplc="40090019" w:tentative="1">
+      <w:start w:val="1"/>
+      <w:numFmt w:val="lowerLetter"/>
+      <w:lvlText w:val="%8."/>
+      <w:lvlJc w:val="left"/>
+      <w:pPr>
+        <w:ind w:left="4550" w:hanging="360"/>
+      </w:pPr>
+    </w:lvl>
+    <w:lvl w:ilvl="8" w:tplc="4009001B" w:tentative="1">
+      <w:start w:val="1"/>
+      <w:numFmt w:val="lowerRoman"/>
+      <w:lvlText w:val="%9."/>
+      <w:lvlJc w:val="right"/>
+      <w:pPr>
+        <w:ind w:left="5270" w:hanging="180"/>
+      </w:pPr>
+    </w:lvl>
+  </w:abstractNum>
+  <w:abstractNum w:abstractNumId="5" w15:restartNumberingAfterBreak="0">
     <w:nsid w:val="7B01399A"/>
     <w:multiLevelType w:val="hybridMultilevel"/>
     <w:tmpl w:val="9EE66C56"/>
@@ -4285,6 +4713,9 @@
     <w:abstractNumId w:val="1"/>
   </w:num>
   <w:num w:numId="5" w16cid:durableId="765225957">
+    <w:abstractNumId w:val="5"/>
+  </w:num>
+  <w:num w:numId="6" w16cid:durableId="1466238506">
     <w:abstractNumId w:val="4"/>
   </w:num>
 </w:numbering>
@@ -4690,7 +5121,7 @@
   <w:style w:type="paragraph" w:default="1" w:styleId="Normal">
     <w:name w:val="Normal"/>
     <w:qFormat/>
-    <w:rsid w:val="00464D70"/>
+    <w:rsid w:val="009072D2"/>
   </w:style>
   <w:style w:type="character" w:default="1" w:styleId="DefaultParagraphFont">
     <w:name w:val="Default Paragraph Font"/>

</xml_diff>

<commit_message>
Working on Django Forms
</commit_message>
<xml_diff>
--- a/Django Notes.docx
+++ b/Django Notes.docx
@@ -4326,17 +4326,6 @@
           <w:szCs w:val="24"/>
         </w:rPr>
       </w:pPr>
-    </w:p>
-    <w:p>
-      <w:pPr>
-        <w:spacing w:after="0"/>
-        <w:ind w:left="-850" w:right="-850"/>
-        <w:rPr>
-          <w:rFonts w:ascii="Times New Roman" w:hAnsi="Times New Roman" w:cs="Times New Roman"/>
-          <w:sz w:val="24"/>
-          <w:szCs w:val="24"/>
-        </w:rPr>
-      </w:pPr>
       <w:r>
         <w:rPr>
           <w:rFonts w:ascii="Times New Roman" w:hAnsi="Times New Roman" w:cs="Times New Roman"/>
@@ -4469,17 +4458,6 @@
         </w:rPr>
         <w:t xml:space="preserve"> </w:t>
       </w:r>
-    </w:p>
-    <w:p>
-      <w:pPr>
-        <w:spacing w:after="0"/>
-        <w:ind w:left="-850" w:right="-850"/>
-        <w:rPr>
-          <w:rFonts w:ascii="Times New Roman" w:hAnsi="Times New Roman" w:cs="Times New Roman"/>
-          <w:sz w:val="24"/>
-          <w:szCs w:val="24"/>
-        </w:rPr>
-      </w:pPr>
     </w:p>
     <w:p>
       <w:pPr>
@@ -4609,20 +4587,6 @@
         <w:ind w:left="-850" w:right="-850"/>
         <w:rPr>
           <w:rFonts w:ascii="Times New Roman" w:hAnsi="Times New Roman" w:cs="Times New Roman"/>
-          <w:b/>
-          <w:bCs/>
-          <w:sz w:val="24"/>
-          <w:szCs w:val="24"/>
-          <w:u w:val="single"/>
-        </w:rPr>
-      </w:pPr>
-    </w:p>
-    <w:p>
-      <w:pPr>
-        <w:spacing w:after="0"/>
-        <w:ind w:left="-850" w:right="-850"/>
-        <w:rPr>
-          <w:rFonts w:ascii="Times New Roman" w:hAnsi="Times New Roman" w:cs="Times New Roman"/>
           <w:sz w:val="24"/>
           <w:szCs w:val="24"/>
         </w:rPr>
@@ -4683,7 +4647,7 @@
           <w:szCs w:val="24"/>
         </w:rPr>
         <w:drawing>
-          <wp:inline distT="0" distB="0" distL="0" distR="0" wp14:anchorId="52E6F2C8" wp14:editId="3B160000">
+          <wp:inline distT="0" distB="0" distL="0" distR="0" wp14:anchorId="52E6F2C8" wp14:editId="006C9CDD">
             <wp:extent cx="2680447" cy="1284987"/>
             <wp:effectExtent l="0" t="0" r="5715" b="0"/>
             <wp:docPr id="1888267996" name="Picture 2"/>
@@ -5066,6 +5030,1194 @@
           <w:szCs w:val="24"/>
         </w:rPr>
       </w:pPr>
+      <w:r>
+        <w:rPr>
+          <w:rFonts w:ascii="Times New Roman" w:hAnsi="Times New Roman" w:cs="Times New Roman"/>
+          <w:sz w:val="24"/>
+          <w:szCs w:val="24"/>
+        </w:rPr>
+        <w:t>----------------------------------------------------------------------------------------------------------------------------------------------------------------------------------------------------------------------------------------------------------------------------</w:t>
+      </w:r>
+    </w:p>
+    <w:p>
+      <w:pPr>
+        <w:spacing w:after="0"/>
+        <w:ind w:left="-850" w:right="-850"/>
+        <w:rPr>
+          <w:rFonts w:ascii="Times New Roman" w:hAnsi="Times New Roman" w:cs="Times New Roman"/>
+          <w:b/>
+          <w:bCs/>
+          <w:sz w:val="24"/>
+          <w:szCs w:val="24"/>
+        </w:rPr>
+      </w:pPr>
+    </w:p>
+    <w:p>
+      <w:pPr>
+        <w:spacing w:after="0"/>
+        <w:ind w:left="-850" w:right="-850"/>
+        <w:jc w:val="center"/>
+        <w:rPr>
+          <w:rFonts w:ascii="Times New Roman" w:hAnsi="Times New Roman" w:cs="Times New Roman"/>
+          <w:b/>
+          <w:bCs/>
+          <w:sz w:val="32"/>
+          <w:szCs w:val="32"/>
+          <w:u w:val="single"/>
+        </w:rPr>
+      </w:pPr>
+      <w:r>
+        <w:rPr>
+          <w:rFonts w:ascii="Times New Roman" w:hAnsi="Times New Roman" w:cs="Times New Roman"/>
+          <w:b/>
+          <w:bCs/>
+          <w:sz w:val="32"/>
+          <w:szCs w:val="32"/>
+          <w:u w:val="single"/>
+        </w:rPr>
+        <w:t>16. Database configurations continuation</w:t>
+      </w:r>
+    </w:p>
+    <w:p>
+      <w:pPr>
+        <w:spacing w:after="0"/>
+        <w:ind w:left="-850" w:right="-850"/>
+        <w:rPr>
+          <w:rFonts w:ascii="Times New Roman" w:hAnsi="Times New Roman" w:cs="Times New Roman"/>
+          <w:sz w:val="24"/>
+          <w:szCs w:val="24"/>
+        </w:rPr>
+      </w:pPr>
+    </w:p>
+    <w:p>
+      <w:pPr>
+        <w:spacing w:after="0"/>
+        <w:ind w:left="-850" w:right="-850"/>
+        <w:rPr>
+          <w:rFonts w:ascii="Times New Roman" w:hAnsi="Times New Roman" w:cs="Times New Roman"/>
+          <w:sz w:val="24"/>
+          <w:szCs w:val="24"/>
+        </w:rPr>
+      </w:pPr>
+    </w:p>
+    <w:p>
+      <w:pPr>
+        <w:spacing w:after="0"/>
+        <w:ind w:left="-850" w:right="-850"/>
+        <w:rPr>
+          <w:rFonts w:ascii="Times New Roman" w:hAnsi="Times New Roman" w:cs="Times New Roman"/>
+          <w:sz w:val="24"/>
+          <w:szCs w:val="24"/>
+        </w:rPr>
+      </w:pPr>
+      <w:r>
+        <w:rPr>
+          <w:rFonts w:ascii="Times New Roman" w:hAnsi="Times New Roman" w:cs="Times New Roman"/>
+          <w:b/>
+          <w:bCs/>
+          <w:sz w:val="24"/>
+          <w:szCs w:val="24"/>
+        </w:rPr>
+        <w:t xml:space="preserve">Working with </w:t>
+      </w:r>
+      <w:r>
+        <w:rPr>
+          <w:rFonts w:ascii="Times New Roman" w:hAnsi="Times New Roman" w:cs="Times New Roman"/>
+          <w:b/>
+          <w:bCs/>
+          <w:sz w:val="24"/>
+          <w:szCs w:val="24"/>
+        </w:rPr>
+        <w:t>django-admin interface</w:t>
+      </w:r>
+      <w:r>
+        <w:rPr>
+          <w:rFonts w:ascii="Times New Roman" w:hAnsi="Times New Roman" w:cs="Times New Roman"/>
+          <w:b/>
+          <w:bCs/>
+          <w:sz w:val="24"/>
+          <w:szCs w:val="24"/>
+        </w:rPr>
+        <w:t xml:space="preserve"> </w:t>
+      </w:r>
+      <w:r>
+        <w:rPr>
+          <w:rFonts w:ascii="Times New Roman" w:hAnsi="Times New Roman" w:cs="Times New Roman"/>
+          <w:sz w:val="24"/>
+          <w:szCs w:val="24"/>
+        </w:rPr>
+        <w:sym w:font="Wingdings" w:char="F0E8"/>
+      </w:r>
+      <w:r>
+        <w:rPr>
+          <w:rFonts w:ascii="Times New Roman" w:hAnsi="Times New Roman" w:cs="Times New Roman"/>
+          <w:sz w:val="24"/>
+          <w:szCs w:val="24"/>
+        </w:rPr>
+        <w:t xml:space="preserve"> </w:t>
+      </w:r>
+    </w:p>
+    <w:p>
+      <w:pPr>
+        <w:spacing w:after="0"/>
+        <w:ind w:left="-850" w:right="-850"/>
+        <w:rPr>
+          <w:rFonts w:ascii="Times New Roman" w:hAnsi="Times New Roman" w:cs="Times New Roman"/>
+          <w:sz w:val="24"/>
+          <w:szCs w:val="24"/>
+        </w:rPr>
+      </w:pPr>
+      <w:r>
+        <w:rPr>
+          <w:rFonts w:ascii="Times New Roman" w:hAnsi="Times New Roman" w:cs="Times New Roman"/>
+          <w:sz w:val="24"/>
+          <w:szCs w:val="24"/>
+        </w:rPr>
+        <w:t>Adding data, viewing data …. All these things can be performed inside admin interface.</w:t>
+      </w:r>
+    </w:p>
+    <w:p>
+      <w:pPr>
+        <w:spacing w:after="0"/>
+        <w:ind w:left="-850" w:right="-850"/>
+        <w:rPr>
+          <w:rFonts w:ascii="Times New Roman" w:hAnsi="Times New Roman" w:cs="Times New Roman"/>
+          <w:sz w:val="24"/>
+          <w:szCs w:val="24"/>
+        </w:rPr>
+      </w:pPr>
+    </w:p>
+    <w:p>
+      <w:pPr>
+        <w:spacing w:after="0"/>
+        <w:ind w:left="-850" w:right="-850"/>
+        <w:rPr>
+          <w:rFonts w:ascii="Times New Roman" w:hAnsi="Times New Roman" w:cs="Times New Roman"/>
+          <w:b/>
+          <w:bCs/>
+          <w:sz w:val="24"/>
+          <w:szCs w:val="24"/>
+        </w:rPr>
+      </w:pPr>
+      <w:r>
+        <w:rPr>
+          <w:rFonts w:ascii="Times New Roman" w:hAnsi="Times New Roman" w:cs="Times New Roman"/>
+          <w:b/>
+          <w:bCs/>
+          <w:sz w:val="24"/>
+          <w:szCs w:val="24"/>
+        </w:rPr>
+        <w:t>How to login django-admin interface</w:t>
+      </w:r>
+      <w:r>
+        <w:rPr>
+          <w:rFonts w:ascii="Times New Roman" w:hAnsi="Times New Roman" w:cs="Times New Roman"/>
+          <w:b/>
+          <w:bCs/>
+          <w:sz w:val="24"/>
+          <w:szCs w:val="24"/>
+        </w:rPr>
+        <w:t xml:space="preserve"> </w:t>
+      </w:r>
+      <w:r>
+        <w:rPr>
+          <w:rFonts w:ascii="Times New Roman" w:hAnsi="Times New Roman" w:cs="Times New Roman"/>
+          <w:b/>
+          <w:bCs/>
+          <w:sz w:val="24"/>
+          <w:szCs w:val="24"/>
+        </w:rPr>
+        <w:sym w:font="Wingdings" w:char="F0E8"/>
+      </w:r>
+      <w:r>
+        <w:rPr>
+          <w:rFonts w:ascii="Times New Roman" w:hAnsi="Times New Roman" w:cs="Times New Roman"/>
+          <w:b/>
+          <w:bCs/>
+          <w:sz w:val="24"/>
+          <w:szCs w:val="24"/>
+        </w:rPr>
+        <w:t xml:space="preserve"> </w:t>
+      </w:r>
+    </w:p>
+    <w:p>
+      <w:pPr>
+        <w:pStyle w:val="ListParagraph"/>
+        <w:numPr>
+          <w:ilvl w:val="0"/>
+          <w:numId w:val="8"/>
+        </w:numPr>
+        <w:spacing w:after="0"/>
+        <w:ind w:right="-850"/>
+        <w:rPr>
+          <w:rFonts w:ascii="Times New Roman" w:hAnsi="Times New Roman" w:cs="Times New Roman"/>
+          <w:sz w:val="24"/>
+          <w:szCs w:val="24"/>
+        </w:rPr>
+      </w:pPr>
+      <w:r>
+        <w:rPr>
+          <w:rFonts w:ascii="Times New Roman" w:hAnsi="Times New Roman" w:cs="Times New Roman"/>
+          <w:sz w:val="24"/>
+          <w:szCs w:val="24"/>
+        </w:rPr>
+        <w:t>Create super user</w:t>
+      </w:r>
+    </w:p>
+    <w:p>
+      <w:pPr>
+        <w:pStyle w:val="ListParagraph"/>
+        <w:numPr>
+          <w:ilvl w:val="0"/>
+          <w:numId w:val="8"/>
+        </w:numPr>
+        <w:spacing w:after="0"/>
+        <w:ind w:right="-850"/>
+        <w:rPr>
+          <w:rFonts w:ascii="Times New Roman" w:hAnsi="Times New Roman" w:cs="Times New Roman"/>
+          <w:sz w:val="24"/>
+          <w:szCs w:val="24"/>
+        </w:rPr>
+      </w:pPr>
+      <w:r>
+        <w:rPr>
+          <w:rFonts w:ascii="Times New Roman" w:hAnsi="Times New Roman" w:cs="Times New Roman"/>
+          <w:sz w:val="24"/>
+          <w:szCs w:val="24"/>
+        </w:rPr>
+        <w:t xml:space="preserve">With that you can login to </w:t>
+      </w:r>
+      <w:hyperlink r:id="rId12" w:history="1">
+        <w:r>
+          <w:rPr>
+            <w:rStyle w:val="Hyperlink"/>
+            <w:rFonts w:ascii="Times New Roman" w:hAnsi="Times New Roman" w:cs="Times New Roman"/>
+            <w:sz w:val="24"/>
+            <w:szCs w:val="24"/>
+          </w:rPr>
+          <w:t>http://127.0.0.1:8000/admin</w:t>
+        </w:r>
+      </w:hyperlink>
+    </w:p>
+    <w:p>
+      <w:pPr>
+        <w:pStyle w:val="ListParagraph"/>
+        <w:numPr>
+          <w:ilvl w:val="0"/>
+          <w:numId w:val="8"/>
+        </w:numPr>
+        <w:spacing w:after="0"/>
+        <w:ind w:right="-850"/>
+        <w:rPr>
+          <w:rFonts w:ascii="Times New Roman" w:hAnsi="Times New Roman" w:cs="Times New Roman"/>
+          <w:sz w:val="24"/>
+          <w:szCs w:val="24"/>
+        </w:rPr>
+      </w:pPr>
+      <w:r>
+        <w:rPr>
+          <w:rFonts w:ascii="Times New Roman" w:hAnsi="Times New Roman" w:cs="Times New Roman"/>
+          <w:sz w:val="24"/>
+          <w:szCs w:val="24"/>
+        </w:rPr>
+        <w:t>But 1</w:t>
+      </w:r>
+      <w:r>
+        <w:rPr>
+          <w:rFonts w:ascii="Times New Roman" w:hAnsi="Times New Roman" w:cs="Times New Roman"/>
+          <w:sz w:val="24"/>
+          <w:szCs w:val="24"/>
+          <w:vertAlign w:val="superscript"/>
+        </w:rPr>
+        <w:t>st</w:t>
+      </w:r>
+      <w:r>
+        <w:rPr>
+          <w:rFonts w:ascii="Times New Roman" w:hAnsi="Times New Roman" w:cs="Times New Roman"/>
+          <w:sz w:val="24"/>
+          <w:szCs w:val="24"/>
+        </w:rPr>
+        <w:t xml:space="preserve"> you have to register for that:</w:t>
+      </w:r>
+    </w:p>
+    <w:p>
+      <w:pPr>
+        <w:pStyle w:val="ListParagraph"/>
+        <w:spacing w:after="0"/>
+        <w:ind w:left="-490" w:right="-850"/>
+        <w:rPr>
+          <w:rFonts w:ascii="Times New Roman" w:hAnsi="Times New Roman" w:cs="Times New Roman"/>
+          <w:sz w:val="24"/>
+          <w:szCs w:val="24"/>
+        </w:rPr>
+      </w:pPr>
+      <w:r>
+        <w:rPr>
+          <w:rFonts w:ascii="Times New Roman" w:hAnsi="Times New Roman" w:cs="Times New Roman"/>
+          <w:sz w:val="24"/>
+          <w:szCs w:val="24"/>
+        </w:rPr>
+        <w:t xml:space="preserve">Type command: py manage.py createsuperuser </w:t>
+      </w:r>
+    </w:p>
+    <w:p>
+      <w:pPr>
+        <w:pStyle w:val="ListParagraph"/>
+        <w:spacing w:after="0"/>
+        <w:ind w:left="-490" w:right="-850"/>
+        <w:rPr>
+          <w:rFonts w:ascii="Times New Roman" w:hAnsi="Times New Roman" w:cs="Times New Roman"/>
+          <w:sz w:val="24"/>
+          <w:szCs w:val="24"/>
+        </w:rPr>
+      </w:pPr>
+      <w:r>
+        <w:rPr>
+          <w:rFonts w:ascii="Times New Roman" w:hAnsi="Times New Roman" w:cs="Times New Roman"/>
+          <w:sz w:val="24"/>
+          <w:szCs w:val="24"/>
+        </w:rPr>
+        <w:tab/>
+        <w:t>Then give your username, mail id, password.</w:t>
+      </w:r>
+    </w:p>
+    <w:p>
+      <w:pPr>
+        <w:pStyle w:val="ListParagraph"/>
+        <w:numPr>
+          <w:ilvl w:val="0"/>
+          <w:numId w:val="8"/>
+        </w:numPr>
+        <w:spacing w:after="0"/>
+        <w:ind w:right="-850"/>
+        <w:rPr>
+          <w:rFonts w:ascii="Times New Roman" w:hAnsi="Times New Roman" w:cs="Times New Roman"/>
+          <w:sz w:val="24"/>
+          <w:szCs w:val="24"/>
+        </w:rPr>
+      </w:pPr>
+      <w:r>
+        <w:rPr>
+          <w:rFonts w:ascii="Times New Roman" w:hAnsi="Times New Roman" w:cs="Times New Roman"/>
+          <w:sz w:val="24"/>
+          <w:szCs w:val="24"/>
+        </w:rPr>
+        <w:t>We have to register Model inside admin.py</w:t>
+      </w:r>
+    </w:p>
+    <w:p>
+      <w:pPr>
+        <w:pStyle w:val="ListParagraph"/>
+        <w:spacing w:after="0"/>
+        <w:ind w:left="-490" w:right="-850"/>
+        <w:rPr>
+          <w:rFonts w:ascii="Times New Roman" w:hAnsi="Times New Roman" w:cs="Times New Roman"/>
+          <w:sz w:val="24"/>
+          <w:szCs w:val="24"/>
+        </w:rPr>
+      </w:pPr>
+    </w:p>
+    <w:p>
+      <w:pPr>
+        <w:pStyle w:val="ListParagraph"/>
+        <w:spacing w:after="0"/>
+        <w:ind w:left="-490" w:right="-850"/>
+        <w:rPr>
+          <w:rFonts w:ascii="Times New Roman" w:hAnsi="Times New Roman" w:cs="Times New Roman"/>
+          <w:sz w:val="24"/>
+          <w:szCs w:val="24"/>
+        </w:rPr>
+      </w:pPr>
+      <w:r>
+        <w:rPr>
+          <w:rFonts w:ascii="Times New Roman" w:hAnsi="Times New Roman" w:cs="Times New Roman"/>
+          <w:noProof/>
+          <w:sz w:val="24"/>
+          <w:szCs w:val="24"/>
+        </w:rPr>
+        <w:drawing>
+          <wp:anchor distT="0" distB="0" distL="114300" distR="114300" simplePos="0" relativeHeight="251660288" behindDoc="0" locked="0" layoutInCell="1" allowOverlap="1" wp14:anchorId="51653E81" wp14:editId="2AE37470">
+            <wp:simplePos x="0" y="0"/>
+            <wp:positionH relativeFrom="column">
+              <wp:posOffset>-313267</wp:posOffset>
+            </wp:positionH>
+            <wp:positionV relativeFrom="paragraph">
+              <wp:posOffset>-1482</wp:posOffset>
+            </wp:positionV>
+            <wp:extent cx="2133600" cy="829310"/>
+            <wp:effectExtent l="0" t="0" r="0" b="8890"/>
+            <wp:wrapSquare wrapText="bothSides"/>
+            <wp:docPr id="603257743" name="Picture 1"/>
+            <wp:cNvGraphicFramePr>
+              <a:graphicFrameLocks xmlns:a="http://schemas.openxmlformats.org/drawingml/2006/main" noChangeAspect="1"/>
+            </wp:cNvGraphicFramePr>
+            <a:graphic xmlns:a="http://schemas.openxmlformats.org/drawingml/2006/main">
+              <a:graphicData uri="http://schemas.openxmlformats.org/drawingml/2006/picture">
+                <pic:pic xmlns:pic="http://schemas.openxmlformats.org/drawingml/2006/picture">
+                  <pic:nvPicPr>
+                    <pic:cNvPr id="603257743" name="Picture 603257743"/>
+                    <pic:cNvPicPr/>
+                  </pic:nvPicPr>
+                  <pic:blipFill rotWithShape="1">
+                    <a:blip r:embed="rId13">
+                      <a:extLst>
+                        <a:ext uri="{28A0092B-C50C-407E-A947-70E740481C1C}">
+                          <a14:useLocalDpi xmlns:a14="http://schemas.microsoft.com/office/drawing/2010/main" val="0"/>
+                        </a:ext>
+                      </a:extLst>
+                    </a:blip>
+                    <a:srcRect b="63429"/>
+                    <a:stretch/>
+                  </pic:blipFill>
+                  <pic:spPr bwMode="auto">
+                    <a:xfrm>
+                      <a:off x="0" y="0"/>
+                      <a:ext cx="2133600" cy="829310"/>
+                    </a:xfrm>
+                    <a:prstGeom prst="rect">
+                      <a:avLst/>
+                    </a:prstGeom>
+                    <a:ln>
+                      <a:noFill/>
+                    </a:ln>
+                    <a:extLst>
+                      <a:ext uri="{53640926-AAD7-44D8-BBD7-CCE9431645EC}">
+                        <a14:shadowObscured xmlns:a14="http://schemas.microsoft.com/office/drawing/2010/main"/>
+                      </a:ext>
+                    </a:extLst>
+                  </pic:spPr>
+                </pic:pic>
+              </a:graphicData>
+            </a:graphic>
+            <wp14:sizeRelH relativeFrom="page">
+              <wp14:pctWidth>0</wp14:pctWidth>
+            </wp14:sizeRelH>
+            <wp14:sizeRelV relativeFrom="page">
+              <wp14:pctHeight>0</wp14:pctHeight>
+            </wp14:sizeRelV>
+          </wp:anchor>
+        </w:drawing>
+      </w:r>
+      <w:r>
+        <w:rPr>
+          <w:rFonts w:ascii="Times New Roman" w:hAnsi="Times New Roman" w:cs="Times New Roman"/>
+          <w:sz w:val="24"/>
+          <w:szCs w:val="24"/>
+        </w:rPr>
+        <w:t xml:space="preserve">                   </w:t>
+      </w:r>
+      <w:r>
+        <w:rPr>
+          <w:noProof/>
+        </w:rPr>
+        <w:drawing>
+          <wp:inline distT="0" distB="0" distL="0" distR="0" wp14:anchorId="7E24ADCF" wp14:editId="742311BE">
+            <wp:extent cx="2506134" cy="846455"/>
+            <wp:effectExtent l="0" t="0" r="8890" b="0"/>
+            <wp:docPr id="87361466" name="Picture 2"/>
+            <wp:cNvGraphicFramePr>
+              <a:graphicFrameLocks xmlns:a="http://schemas.openxmlformats.org/drawingml/2006/main" noChangeAspect="1"/>
+            </wp:cNvGraphicFramePr>
+            <a:graphic xmlns:a="http://schemas.openxmlformats.org/drawingml/2006/main">
+              <a:graphicData uri="http://schemas.openxmlformats.org/drawingml/2006/picture">
+                <pic:pic xmlns:pic="http://schemas.openxmlformats.org/drawingml/2006/picture">
+                  <pic:nvPicPr>
+                    <pic:cNvPr id="87361466" name="Picture 87361466"/>
+                    <pic:cNvPicPr/>
+                  </pic:nvPicPr>
+                  <pic:blipFill>
+                    <a:blip r:embed="rId14" cstate="print">
+                      <a:extLst>
+                        <a:ext uri="{28A0092B-C50C-407E-A947-70E740481C1C}">
+                          <a14:useLocalDpi xmlns:a14="http://schemas.microsoft.com/office/drawing/2010/main" val="0"/>
+                        </a:ext>
+                      </a:extLst>
+                    </a:blip>
+                    <a:stretch>
+                      <a:fillRect/>
+                    </a:stretch>
+                  </pic:blipFill>
+                  <pic:spPr>
+                    <a:xfrm>
+                      <a:off x="0" y="0"/>
+                      <a:ext cx="2534702" cy="856104"/>
+                    </a:xfrm>
+                    <a:prstGeom prst="rect">
+                      <a:avLst/>
+                    </a:prstGeom>
+                  </pic:spPr>
+                </pic:pic>
+              </a:graphicData>
+            </a:graphic>
+          </wp:inline>
+        </w:drawing>
+      </w:r>
+    </w:p>
+    <w:p>
+      <w:pPr>
+        <w:spacing w:after="0"/>
+        <w:ind w:right="-850"/>
+        <w:rPr>
+          <w:rFonts w:ascii="Times New Roman" w:hAnsi="Times New Roman" w:cs="Times New Roman"/>
+          <w:sz w:val="24"/>
+          <w:szCs w:val="24"/>
+        </w:rPr>
+      </w:pPr>
+    </w:p>
+    <w:p>
+      <w:pPr>
+        <w:spacing w:after="0"/>
+        <w:ind w:right="-850"/>
+        <w:rPr>
+          <w:rFonts w:ascii="Times New Roman" w:hAnsi="Times New Roman" w:cs="Times New Roman"/>
+          <w:sz w:val="24"/>
+          <w:szCs w:val="24"/>
+        </w:rPr>
+      </w:pPr>
+      <w:r>
+        <w:rPr>
+          <w:rFonts w:ascii="Times New Roman" w:hAnsi="Times New Roman" w:cs="Times New Roman"/>
+          <w:sz w:val="24"/>
+          <w:szCs w:val="24"/>
+        </w:rPr>
+        <w:t>We register Model class inside admin.py so that it is available inside admin interface.</w:t>
+      </w:r>
+    </w:p>
+    <w:p>
+      <w:pPr>
+        <w:spacing w:after="0"/>
+        <w:ind w:right="-850"/>
+        <w:rPr>
+          <w:rFonts w:ascii="Times New Roman" w:hAnsi="Times New Roman" w:cs="Times New Roman"/>
+          <w:sz w:val="24"/>
+          <w:szCs w:val="24"/>
+        </w:rPr>
+      </w:pPr>
+    </w:p>
+    <w:p>
+      <w:pPr>
+        <w:spacing w:after="0"/>
+        <w:ind w:right="-850"/>
+        <w:rPr>
+          <w:rFonts w:ascii="Times New Roman" w:hAnsi="Times New Roman" w:cs="Times New Roman"/>
+          <w:sz w:val="24"/>
+          <w:szCs w:val="24"/>
+        </w:rPr>
+      </w:pPr>
+      <w:r>
+        <w:rPr>
+          <w:rFonts w:ascii="Times New Roman" w:hAnsi="Times New Roman" w:cs="Times New Roman"/>
+          <w:sz w:val="24"/>
+          <w:szCs w:val="24"/>
+        </w:rPr>
+        <w:t>But on admin interface it will not show the data</w:t>
+      </w:r>
+    </w:p>
+    <w:p>
+      <w:pPr>
+        <w:spacing w:after="0"/>
+        <w:ind w:right="-850"/>
+        <w:rPr>
+          <w:rFonts w:ascii="Times New Roman" w:hAnsi="Times New Roman" w:cs="Times New Roman"/>
+          <w:sz w:val="24"/>
+          <w:szCs w:val="24"/>
+        </w:rPr>
+      </w:pPr>
+      <w:r>
+        <w:rPr>
+          <w:rFonts w:ascii="Times New Roman" w:hAnsi="Times New Roman" w:cs="Times New Roman"/>
+          <w:sz w:val="24"/>
+          <w:szCs w:val="24"/>
+        </w:rPr>
+        <w:t>So</w:t>
+      </w:r>
+      <w:r>
+        <w:rPr>
+          <w:rFonts w:ascii="Times New Roman" w:hAnsi="Times New Roman" w:cs="Times New Roman"/>
+          <w:sz w:val="24"/>
+          <w:szCs w:val="24"/>
+        </w:rPr>
+        <w:t>,</w:t>
+      </w:r>
+      <w:r>
+        <w:rPr>
+          <w:rFonts w:ascii="Times New Roman" w:hAnsi="Times New Roman" w:cs="Times New Roman"/>
+          <w:sz w:val="24"/>
+          <w:szCs w:val="24"/>
+        </w:rPr>
+        <w:t xml:space="preserve"> we have to display all columns information inside admin interface</w:t>
+      </w:r>
+    </w:p>
+    <w:p>
+      <w:pPr>
+        <w:spacing w:after="0"/>
+        <w:ind w:right="-850"/>
+        <w:rPr>
+          <w:rFonts w:ascii="Times New Roman" w:hAnsi="Times New Roman" w:cs="Times New Roman"/>
+          <w:sz w:val="24"/>
+          <w:szCs w:val="24"/>
+        </w:rPr>
+      </w:pPr>
+      <w:r>
+        <w:rPr>
+          <w:rFonts w:ascii="Times New Roman" w:hAnsi="Times New Roman" w:cs="Times New Roman"/>
+          <w:sz w:val="24"/>
+          <w:szCs w:val="24"/>
+        </w:rPr>
+        <w:t>For that you have to code in admin.py file</w:t>
+      </w:r>
+      <w:r>
+        <w:rPr>
+          <w:rFonts w:ascii="Times New Roman" w:hAnsi="Times New Roman" w:cs="Times New Roman"/>
+          <w:sz w:val="24"/>
+          <w:szCs w:val="24"/>
+        </w:rPr>
+        <w:t xml:space="preserve">  </w:t>
+      </w:r>
+    </w:p>
+    <w:p>
+      <w:pPr>
+        <w:pStyle w:val="ListParagraph"/>
+        <w:spacing w:after="0"/>
+        <w:ind w:left="-490" w:right="-850"/>
+        <w:rPr>
+          <w:rFonts w:ascii="Times New Roman" w:hAnsi="Times New Roman" w:cs="Times New Roman"/>
+          <w:sz w:val="24"/>
+          <w:szCs w:val="24"/>
+        </w:rPr>
+      </w:pPr>
+      <w:r>
+        <w:rPr>
+          <w:rFonts w:ascii="Times New Roman" w:hAnsi="Times New Roman" w:cs="Times New Roman"/>
+          <w:sz w:val="24"/>
+          <w:szCs w:val="24"/>
+        </w:rPr>
+        <w:t xml:space="preserve"> </w:t>
+      </w:r>
+      <w:r>
+        <w:rPr>
+          <w:rFonts w:ascii="Times New Roman" w:hAnsi="Times New Roman" w:cs="Times New Roman"/>
+          <w:sz w:val="24"/>
+          <w:szCs w:val="24"/>
+        </w:rPr>
+        <w:t xml:space="preserve">       </w:t>
+      </w:r>
+    </w:p>
+    <w:p>
+      <w:pPr>
+        <w:spacing w:after="0"/>
+        <w:ind w:left="-850" w:right="-850"/>
+        <w:rPr>
+          <w:rFonts w:ascii="Times New Roman" w:hAnsi="Times New Roman" w:cs="Times New Roman"/>
+          <w:sz w:val="24"/>
+          <w:szCs w:val="24"/>
+        </w:rPr>
+      </w:pPr>
+    </w:p>
+    <w:p>
+      <w:pPr>
+        <w:spacing w:after="0"/>
+        <w:ind w:left="-850" w:right="-850"/>
+        <w:rPr>
+          <w:rFonts w:ascii="Times New Roman" w:hAnsi="Times New Roman" w:cs="Times New Roman"/>
+          <w:sz w:val="24"/>
+          <w:szCs w:val="24"/>
+        </w:rPr>
+      </w:pPr>
+      <w:r>
+        <w:rPr>
+          <w:rFonts w:ascii="Times New Roman" w:hAnsi="Times New Roman" w:cs="Times New Roman"/>
+          <w:sz w:val="24"/>
+          <w:szCs w:val="24"/>
+        </w:rPr>
+        <w:t>----------------------------------------------------------------------------------------------------------------------------------------------------------------------------------------------------------------------------------------------------------------------------</w:t>
+      </w:r>
+    </w:p>
+    <w:p>
+      <w:pPr>
+        <w:spacing w:after="0"/>
+        <w:ind w:left="-850" w:right="-850"/>
+        <w:rPr>
+          <w:rFonts w:ascii="Times New Roman" w:hAnsi="Times New Roman" w:cs="Times New Roman"/>
+          <w:sz w:val="24"/>
+          <w:szCs w:val="24"/>
+        </w:rPr>
+      </w:pPr>
+    </w:p>
+    <w:p>
+      <w:pPr>
+        <w:spacing w:after="0"/>
+        <w:ind w:left="-850" w:right="-850"/>
+        <w:jc w:val="center"/>
+        <w:rPr>
+          <w:rFonts w:ascii="Times New Roman" w:hAnsi="Times New Roman" w:cs="Times New Roman"/>
+          <w:b/>
+          <w:bCs/>
+          <w:sz w:val="32"/>
+          <w:szCs w:val="32"/>
+          <w:u w:val="single"/>
+        </w:rPr>
+      </w:pPr>
+      <w:r>
+        <w:rPr>
+          <w:rFonts w:ascii="Times New Roman" w:hAnsi="Times New Roman" w:cs="Times New Roman"/>
+          <w:b/>
+          <w:bCs/>
+          <w:sz w:val="32"/>
+          <w:szCs w:val="32"/>
+          <w:u w:val="single"/>
+        </w:rPr>
+        <w:t>17. Demo applications with Models and Database</w:t>
+      </w:r>
+    </w:p>
+    <w:p>
+      <w:pPr>
+        <w:spacing w:after="0"/>
+        <w:ind w:left="-850" w:right="-850"/>
+        <w:rPr>
+          <w:rFonts w:ascii="Times New Roman" w:hAnsi="Times New Roman" w:cs="Times New Roman"/>
+          <w:sz w:val="24"/>
+          <w:szCs w:val="24"/>
+        </w:rPr>
+      </w:pPr>
+    </w:p>
+    <w:p>
+      <w:pPr>
+        <w:spacing w:after="0"/>
+        <w:ind w:left="-850" w:right="-850"/>
+        <w:rPr>
+          <w:rFonts w:ascii="Times New Roman" w:hAnsi="Times New Roman" w:cs="Times New Roman"/>
+          <w:sz w:val="24"/>
+          <w:szCs w:val="24"/>
+        </w:rPr>
+      </w:pPr>
+    </w:p>
+    <w:p>
+      <w:pPr>
+        <w:spacing w:after="0"/>
+        <w:ind w:left="-850" w:right="-850"/>
+        <w:rPr>
+          <w:rFonts w:ascii="Times New Roman" w:hAnsi="Times New Roman" w:cs="Times New Roman"/>
+          <w:sz w:val="24"/>
+          <w:szCs w:val="24"/>
+        </w:rPr>
+      </w:pPr>
+    </w:p>
+    <w:p>
+      <w:pPr>
+        <w:spacing w:after="0"/>
+        <w:ind w:left="-850" w:right="-850"/>
+        <w:rPr>
+          <w:rFonts w:ascii="Times New Roman" w:hAnsi="Times New Roman" w:cs="Times New Roman"/>
+          <w:sz w:val="24"/>
+          <w:szCs w:val="24"/>
+        </w:rPr>
+      </w:pPr>
+    </w:p>
+    <w:p>
+      <w:pPr>
+        <w:spacing w:after="0"/>
+        <w:ind w:left="-850" w:right="-850"/>
+        <w:rPr>
+          <w:rFonts w:ascii="Times New Roman" w:hAnsi="Times New Roman" w:cs="Times New Roman"/>
+          <w:sz w:val="24"/>
+          <w:szCs w:val="24"/>
+        </w:rPr>
+      </w:pPr>
+    </w:p>
+    <w:p>
+      <w:pPr>
+        <w:spacing w:after="0"/>
+        <w:ind w:left="-850" w:right="-850"/>
+        <w:rPr>
+          <w:rFonts w:ascii="Times New Roman" w:hAnsi="Times New Roman" w:cs="Times New Roman"/>
+          <w:sz w:val="24"/>
+          <w:szCs w:val="24"/>
+        </w:rPr>
+      </w:pPr>
+    </w:p>
+    <w:p>
+      <w:pPr>
+        <w:spacing w:after="0"/>
+        <w:ind w:left="-850" w:right="-850"/>
+        <w:rPr>
+          <w:rFonts w:ascii="Times New Roman" w:hAnsi="Times New Roman" w:cs="Times New Roman"/>
+          <w:sz w:val="24"/>
+          <w:szCs w:val="24"/>
+        </w:rPr>
+      </w:pPr>
+    </w:p>
+    <w:p>
+      <w:pPr>
+        <w:spacing w:after="0"/>
+        <w:ind w:left="-850" w:right="-850"/>
+        <w:rPr>
+          <w:rFonts w:ascii="Times New Roman" w:hAnsi="Times New Roman" w:cs="Times New Roman"/>
+          <w:sz w:val="24"/>
+          <w:szCs w:val="24"/>
+        </w:rPr>
+      </w:pPr>
+    </w:p>
+    <w:p>
+      <w:pPr>
+        <w:spacing w:after="0"/>
+        <w:ind w:left="-850" w:right="-850"/>
+        <w:rPr>
+          <w:rFonts w:ascii="Times New Roman" w:hAnsi="Times New Roman" w:cs="Times New Roman"/>
+          <w:sz w:val="24"/>
+          <w:szCs w:val="24"/>
+        </w:rPr>
+      </w:pPr>
+    </w:p>
+    <w:p>
+      <w:pPr>
+        <w:spacing w:after="0"/>
+        <w:ind w:left="-850" w:right="-850"/>
+        <w:rPr>
+          <w:rFonts w:ascii="Times New Roman" w:hAnsi="Times New Roman" w:cs="Times New Roman"/>
+          <w:sz w:val="24"/>
+          <w:szCs w:val="24"/>
+        </w:rPr>
+      </w:pPr>
+      <w:r>
+        <w:rPr>
+          <w:rFonts w:ascii="Times New Roman" w:hAnsi="Times New Roman" w:cs="Times New Roman"/>
+          <w:sz w:val="24"/>
+          <w:szCs w:val="24"/>
+        </w:rPr>
+        <w:t>----------------------------------------------------------------------------------------------------------------------------------------------------------------------------------------------------------------------------------------------------------------------------</w:t>
+      </w:r>
+    </w:p>
+    <w:p>
+      <w:pPr>
+        <w:spacing w:after="0"/>
+        <w:ind w:left="-850" w:right="-850"/>
+        <w:rPr>
+          <w:rFonts w:ascii="Times New Roman" w:hAnsi="Times New Roman" w:cs="Times New Roman"/>
+          <w:sz w:val="24"/>
+          <w:szCs w:val="24"/>
+        </w:rPr>
+      </w:pPr>
+    </w:p>
+    <w:p>
+      <w:pPr>
+        <w:spacing w:after="0"/>
+        <w:ind w:left="-850" w:right="-850"/>
+        <w:rPr>
+          <w:rFonts w:ascii="Times New Roman" w:hAnsi="Times New Roman" w:cs="Times New Roman"/>
+          <w:sz w:val="24"/>
+          <w:szCs w:val="24"/>
+        </w:rPr>
+      </w:pPr>
+    </w:p>
+    <w:p>
+      <w:pPr>
+        <w:spacing w:after="0"/>
+        <w:ind w:left="-850" w:right="-850"/>
+        <w:rPr>
+          <w:rFonts w:ascii="Times New Roman" w:hAnsi="Times New Roman" w:cs="Times New Roman"/>
+          <w:sz w:val="24"/>
+          <w:szCs w:val="24"/>
+        </w:rPr>
+      </w:pPr>
+    </w:p>
+    <w:p>
+      <w:pPr>
+        <w:spacing w:after="0"/>
+        <w:ind w:left="-850" w:right="-850"/>
+        <w:rPr>
+          <w:rFonts w:ascii="Times New Roman" w:hAnsi="Times New Roman" w:cs="Times New Roman"/>
+          <w:sz w:val="24"/>
+          <w:szCs w:val="24"/>
+        </w:rPr>
+      </w:pPr>
+    </w:p>
+    <w:p>
+      <w:pPr>
+        <w:spacing w:after="0"/>
+        <w:ind w:left="-850" w:right="-850"/>
+        <w:rPr>
+          <w:rFonts w:ascii="Times New Roman" w:hAnsi="Times New Roman" w:cs="Times New Roman"/>
+          <w:sz w:val="24"/>
+          <w:szCs w:val="24"/>
+        </w:rPr>
+      </w:pPr>
+    </w:p>
+    <w:p>
+      <w:pPr>
+        <w:spacing w:after="0"/>
+        <w:ind w:left="-850" w:right="-850"/>
+        <w:jc w:val="center"/>
+        <w:rPr>
+          <w:rFonts w:ascii="Times New Roman" w:hAnsi="Times New Roman" w:cs="Times New Roman"/>
+          <w:sz w:val="24"/>
+          <w:szCs w:val="24"/>
+        </w:rPr>
+      </w:pPr>
+      <w:r>
+        <w:rPr>
+          <w:rFonts w:ascii="Times New Roman" w:hAnsi="Times New Roman" w:cs="Times New Roman"/>
+          <w:b/>
+          <w:bCs/>
+          <w:sz w:val="32"/>
+          <w:szCs w:val="32"/>
+          <w:u w:val="single"/>
+        </w:rPr>
+        <w:t>18</w:t>
+      </w:r>
+      <w:r>
+        <w:rPr>
+          <w:rFonts w:ascii="Times New Roman" w:hAnsi="Times New Roman" w:cs="Times New Roman"/>
+          <w:b/>
+          <w:bCs/>
+          <w:sz w:val="32"/>
+          <w:szCs w:val="32"/>
+          <w:u w:val="single"/>
+        </w:rPr>
+        <w:t xml:space="preserve">. </w:t>
+      </w:r>
+      <w:r>
+        <w:rPr>
+          <w:rFonts w:ascii="Times New Roman" w:hAnsi="Times New Roman" w:cs="Times New Roman"/>
+          <w:b/>
+          <w:bCs/>
+          <w:sz w:val="32"/>
+          <w:szCs w:val="32"/>
+          <w:u w:val="single"/>
+        </w:rPr>
+        <w:t>Demo</w:t>
+      </w:r>
+      <w:r>
+        <w:rPr>
+          <w:rFonts w:ascii="Times New Roman" w:hAnsi="Times New Roman" w:cs="Times New Roman"/>
+          <w:b/>
+          <w:bCs/>
+          <w:sz w:val="32"/>
+          <w:szCs w:val="32"/>
+          <w:u w:val="single"/>
+        </w:rPr>
+        <w:t xml:space="preserve"> </w:t>
+      </w:r>
+      <w:r>
+        <w:rPr>
+          <w:rFonts w:ascii="Times New Roman" w:hAnsi="Times New Roman" w:cs="Times New Roman"/>
+          <w:b/>
+          <w:bCs/>
+          <w:sz w:val="32"/>
+          <w:szCs w:val="32"/>
+          <w:u w:val="single"/>
+        </w:rPr>
+        <w:t>application</w:t>
+      </w:r>
+      <w:r>
+        <w:rPr>
+          <w:rFonts w:ascii="Times New Roman" w:hAnsi="Times New Roman" w:cs="Times New Roman"/>
+          <w:b/>
+          <w:bCs/>
+          <w:sz w:val="32"/>
+          <w:szCs w:val="32"/>
+          <w:u w:val="single"/>
+        </w:rPr>
+        <w:t xml:space="preserve"> </w:t>
+      </w:r>
+      <w:r>
+        <w:rPr>
+          <w:rFonts w:ascii="Times New Roman" w:hAnsi="Times New Roman" w:cs="Times New Roman"/>
+          <w:b/>
+          <w:bCs/>
+          <w:sz w:val="32"/>
+          <w:szCs w:val="32"/>
+          <w:u w:val="single"/>
+        </w:rPr>
+        <w:t>with</w:t>
+      </w:r>
+      <w:r>
+        <w:rPr>
+          <w:rFonts w:ascii="Times New Roman" w:hAnsi="Times New Roman" w:cs="Times New Roman"/>
+          <w:b/>
+          <w:bCs/>
+          <w:sz w:val="32"/>
+          <w:szCs w:val="32"/>
+          <w:u w:val="single"/>
+        </w:rPr>
+        <w:t xml:space="preserve"> </w:t>
+      </w:r>
+      <w:r>
+        <w:rPr>
+          <w:rFonts w:ascii="Times New Roman" w:hAnsi="Times New Roman" w:cs="Times New Roman"/>
+          <w:b/>
+          <w:bCs/>
+          <w:sz w:val="32"/>
+          <w:szCs w:val="32"/>
+          <w:u w:val="single"/>
+        </w:rPr>
+        <w:t>Faker</w:t>
+      </w:r>
+      <w:r>
+        <w:rPr>
+          <w:rFonts w:ascii="Times New Roman" w:hAnsi="Times New Roman" w:cs="Times New Roman"/>
+          <w:b/>
+          <w:bCs/>
+          <w:sz w:val="32"/>
+          <w:szCs w:val="32"/>
+          <w:u w:val="single"/>
+        </w:rPr>
+        <w:t xml:space="preserve"> </w:t>
+      </w:r>
+      <w:r>
+        <w:rPr>
+          <w:rFonts w:ascii="Times New Roman" w:hAnsi="Times New Roman" w:cs="Times New Roman"/>
+          <w:b/>
+          <w:bCs/>
+          <w:sz w:val="32"/>
+          <w:szCs w:val="32"/>
+          <w:u w:val="single"/>
+        </w:rPr>
+        <w:t>module</w:t>
+      </w:r>
+      <w:r>
+        <w:rPr>
+          <w:rFonts w:ascii="Times New Roman" w:hAnsi="Times New Roman" w:cs="Times New Roman"/>
+          <w:b/>
+          <w:bCs/>
+          <w:sz w:val="32"/>
+          <w:szCs w:val="32"/>
+          <w:u w:val="single"/>
+        </w:rPr>
+        <w:t xml:space="preserve"> </w:t>
+      </w:r>
+      <w:r>
+        <w:rPr>
+          <w:rFonts w:ascii="Times New Roman" w:hAnsi="Times New Roman" w:cs="Times New Roman"/>
+          <w:b/>
+          <w:bCs/>
+          <w:sz w:val="32"/>
+          <w:szCs w:val="32"/>
+          <w:u w:val="single"/>
+        </w:rPr>
+        <w:t>to</w:t>
+      </w:r>
+      <w:r>
+        <w:rPr>
+          <w:rFonts w:ascii="Times New Roman" w:hAnsi="Times New Roman" w:cs="Times New Roman"/>
+          <w:b/>
+          <w:bCs/>
+          <w:sz w:val="32"/>
+          <w:szCs w:val="32"/>
+          <w:u w:val="single"/>
+        </w:rPr>
+        <w:t xml:space="preserve"> </w:t>
+      </w:r>
+      <w:r>
+        <w:rPr>
+          <w:rFonts w:ascii="Times New Roman" w:hAnsi="Times New Roman" w:cs="Times New Roman"/>
+          <w:b/>
+          <w:bCs/>
+          <w:sz w:val="32"/>
+          <w:szCs w:val="32"/>
+          <w:u w:val="single"/>
+        </w:rPr>
+        <w:t>generate</w:t>
+      </w:r>
+      <w:r>
+        <w:rPr>
+          <w:rFonts w:ascii="Times New Roman" w:hAnsi="Times New Roman" w:cs="Times New Roman"/>
+          <w:b/>
+          <w:bCs/>
+          <w:sz w:val="32"/>
+          <w:szCs w:val="32"/>
+          <w:u w:val="single"/>
+        </w:rPr>
+        <w:t xml:space="preserve"> </w:t>
+      </w:r>
+      <w:r>
+        <w:rPr>
+          <w:rFonts w:ascii="Times New Roman" w:hAnsi="Times New Roman" w:cs="Times New Roman"/>
+          <w:b/>
+          <w:bCs/>
+          <w:sz w:val="32"/>
+          <w:szCs w:val="32"/>
+          <w:u w:val="single"/>
+        </w:rPr>
+        <w:t>fake</w:t>
+      </w:r>
+      <w:r>
+        <w:rPr>
+          <w:rFonts w:ascii="Times New Roman" w:hAnsi="Times New Roman" w:cs="Times New Roman"/>
+          <w:b/>
+          <w:bCs/>
+          <w:sz w:val="32"/>
+          <w:szCs w:val="32"/>
+          <w:u w:val="single"/>
+        </w:rPr>
+        <w:t xml:space="preserve"> </w:t>
+      </w:r>
+      <w:r>
+        <w:rPr>
+          <w:rFonts w:ascii="Times New Roman" w:hAnsi="Times New Roman" w:cs="Times New Roman"/>
+          <w:b/>
+          <w:bCs/>
+          <w:sz w:val="32"/>
+          <w:szCs w:val="32"/>
+          <w:u w:val="single"/>
+        </w:rPr>
+        <w:t>data</w:t>
+      </w:r>
+    </w:p>
+    <w:p>
+      <w:pPr>
+        <w:spacing w:after="0"/>
+        <w:ind w:left="-850" w:right="-850"/>
+        <w:rPr>
+          <w:rFonts w:ascii="Times New Roman" w:hAnsi="Times New Roman" w:cs="Times New Roman"/>
+          <w:sz w:val="24"/>
+          <w:szCs w:val="24"/>
+        </w:rPr>
+      </w:pPr>
+    </w:p>
+    <w:p>
+      <w:pPr>
+        <w:spacing w:after="0"/>
+        <w:ind w:left="-850" w:right="-850"/>
+        <w:rPr>
+          <w:rFonts w:ascii="Times New Roman" w:hAnsi="Times New Roman" w:cs="Times New Roman"/>
+          <w:sz w:val="24"/>
+          <w:szCs w:val="24"/>
+        </w:rPr>
+      </w:pPr>
+    </w:p>
+    <w:p>
+      <w:pPr>
+        <w:spacing w:after="0"/>
+        <w:ind w:left="-850" w:right="-850"/>
+        <w:rPr>
+          <w:rFonts w:ascii="Times New Roman" w:hAnsi="Times New Roman" w:cs="Times New Roman"/>
+          <w:sz w:val="24"/>
+          <w:szCs w:val="24"/>
+        </w:rPr>
+      </w:pPr>
+    </w:p>
+    <w:p>
+      <w:pPr>
+        <w:spacing w:after="0"/>
+        <w:ind w:left="-850" w:right="-850"/>
+        <w:rPr>
+          <w:rFonts w:ascii="Times New Roman" w:hAnsi="Times New Roman" w:cs="Times New Roman"/>
+          <w:sz w:val="24"/>
+          <w:szCs w:val="24"/>
+        </w:rPr>
+      </w:pPr>
+    </w:p>
+    <w:p>
+      <w:pPr>
+        <w:spacing w:after="0"/>
+        <w:ind w:left="-850" w:right="-850"/>
+        <w:rPr>
+          <w:rFonts w:ascii="Times New Roman" w:hAnsi="Times New Roman" w:cs="Times New Roman"/>
+          <w:sz w:val="24"/>
+          <w:szCs w:val="24"/>
+        </w:rPr>
+      </w:pPr>
     </w:p>
     <w:p>
       <w:pPr>
@@ -5603,16 +6755,16 @@
     </w:lvl>
   </w:abstractNum>
   <w:abstractNum w:abstractNumId="4" w15:restartNumberingAfterBreak="0">
-    <w:nsid w:val="5C491359"/>
+    <w:nsid w:val="584D3B0A"/>
     <w:multiLevelType w:val="hybridMultilevel"/>
-    <w:tmpl w:val="C192720E"/>
-    <w:lvl w:ilvl="0" w:tplc="1382BA0E">
+    <w:tmpl w:val="4BAC9572"/>
+    <w:lvl w:ilvl="0" w:tplc="B2AE45CC">
       <w:start w:val="1"/>
       <w:numFmt w:val="decimal"/>
       <w:lvlText w:val="%1."/>
       <w:lvlJc w:val="left"/>
       <w:pPr>
-        <w:ind w:left="-1340" w:hanging="360"/>
+        <w:ind w:left="-490" w:hanging="360"/>
       </w:pPr>
       <w:rPr>
         <w:rFonts w:hint="default"/>
@@ -5624,7 +6776,7 @@
       <w:lvlText w:val="%2."/>
       <w:lvlJc w:val="left"/>
       <w:pPr>
-        <w:ind w:left="590" w:hanging="360"/>
+        <w:ind w:left="230" w:hanging="360"/>
       </w:pPr>
     </w:lvl>
     <w:lvl w:ilvl="2" w:tplc="4009001B" w:tentative="1">
@@ -5633,7 +6785,7 @@
       <w:lvlText w:val="%3."/>
       <w:lvlJc w:val="right"/>
       <w:pPr>
-        <w:ind w:left="1310" w:hanging="180"/>
+        <w:ind w:left="950" w:hanging="180"/>
       </w:pPr>
     </w:lvl>
     <w:lvl w:ilvl="3" w:tplc="4009000F" w:tentative="1">
@@ -5642,7 +6794,7 @@
       <w:lvlText w:val="%4."/>
       <w:lvlJc w:val="left"/>
       <w:pPr>
-        <w:ind w:left="2030" w:hanging="360"/>
+        <w:ind w:left="1670" w:hanging="360"/>
       </w:pPr>
     </w:lvl>
     <w:lvl w:ilvl="4" w:tplc="40090019" w:tentative="1">
@@ -5651,7 +6803,7 @@
       <w:lvlText w:val="%5."/>
       <w:lvlJc w:val="left"/>
       <w:pPr>
-        <w:ind w:left="2750" w:hanging="360"/>
+        <w:ind w:left="2390" w:hanging="360"/>
       </w:pPr>
     </w:lvl>
     <w:lvl w:ilvl="5" w:tplc="4009001B" w:tentative="1">
@@ -5660,7 +6812,7 @@
       <w:lvlText w:val="%6."/>
       <w:lvlJc w:val="right"/>
       <w:pPr>
-        <w:ind w:left="3470" w:hanging="180"/>
+        <w:ind w:left="3110" w:hanging="180"/>
       </w:pPr>
     </w:lvl>
     <w:lvl w:ilvl="6" w:tplc="4009000F" w:tentative="1">
@@ -5669,7 +6821,7 @@
       <w:lvlText w:val="%7."/>
       <w:lvlJc w:val="left"/>
       <w:pPr>
-        <w:ind w:left="4190" w:hanging="360"/>
+        <w:ind w:left="3830" w:hanging="360"/>
       </w:pPr>
     </w:lvl>
     <w:lvl w:ilvl="7" w:tplc="40090019" w:tentative="1">
@@ -5678,7 +6830,7 @@
       <w:lvlText w:val="%8."/>
       <w:lvlJc w:val="left"/>
       <w:pPr>
-        <w:ind w:left="4910" w:hanging="360"/>
+        <w:ind w:left="4550" w:hanging="360"/>
       </w:pPr>
     </w:lvl>
     <w:lvl w:ilvl="8" w:tplc="4009001B" w:tentative="1">
@@ -5687,21 +6839,21 @@
       <w:lvlText w:val="%9."/>
       <w:lvlJc w:val="right"/>
       <w:pPr>
-        <w:ind w:left="5630" w:hanging="180"/>
+        <w:ind w:left="5270" w:hanging="180"/>
       </w:pPr>
     </w:lvl>
   </w:abstractNum>
   <w:abstractNum w:abstractNumId="5" w15:restartNumberingAfterBreak="0">
-    <w:nsid w:val="6F770507"/>
+    <w:nsid w:val="5C491359"/>
     <w:multiLevelType w:val="hybridMultilevel"/>
-    <w:tmpl w:val="214CBE3C"/>
-    <w:lvl w:ilvl="0" w:tplc="44341468">
+    <w:tmpl w:val="C192720E"/>
+    <w:lvl w:ilvl="0" w:tplc="1382BA0E">
       <w:start w:val="1"/>
       <w:numFmt w:val="decimal"/>
       <w:lvlText w:val="%1."/>
       <w:lvlJc w:val="left"/>
       <w:pPr>
-        <w:ind w:left="-490" w:hanging="360"/>
+        <w:ind w:left="-1340" w:hanging="360"/>
       </w:pPr>
       <w:rPr>
         <w:rFonts w:hint="default"/>
@@ -5713,7 +6865,7 @@
       <w:lvlText w:val="%2."/>
       <w:lvlJc w:val="left"/>
       <w:pPr>
-        <w:ind w:left="230" w:hanging="360"/>
+        <w:ind w:left="590" w:hanging="360"/>
       </w:pPr>
     </w:lvl>
     <w:lvl w:ilvl="2" w:tplc="4009001B" w:tentative="1">
@@ -5722,7 +6874,7 @@
       <w:lvlText w:val="%3."/>
       <w:lvlJc w:val="right"/>
       <w:pPr>
-        <w:ind w:left="950" w:hanging="180"/>
+        <w:ind w:left="1310" w:hanging="180"/>
       </w:pPr>
     </w:lvl>
     <w:lvl w:ilvl="3" w:tplc="4009000F" w:tentative="1">
@@ -5731,7 +6883,7 @@
       <w:lvlText w:val="%4."/>
       <w:lvlJc w:val="left"/>
       <w:pPr>
-        <w:ind w:left="1670" w:hanging="360"/>
+        <w:ind w:left="2030" w:hanging="360"/>
       </w:pPr>
     </w:lvl>
     <w:lvl w:ilvl="4" w:tplc="40090019" w:tentative="1">
@@ -5740,7 +6892,7 @@
       <w:lvlText w:val="%5."/>
       <w:lvlJc w:val="left"/>
       <w:pPr>
-        <w:ind w:left="2390" w:hanging="360"/>
+        <w:ind w:left="2750" w:hanging="360"/>
       </w:pPr>
     </w:lvl>
     <w:lvl w:ilvl="5" w:tplc="4009001B" w:tentative="1">
@@ -5749,7 +6901,7 @@
       <w:lvlText w:val="%6."/>
       <w:lvlJc w:val="right"/>
       <w:pPr>
-        <w:ind w:left="3110" w:hanging="180"/>
+        <w:ind w:left="3470" w:hanging="180"/>
       </w:pPr>
     </w:lvl>
     <w:lvl w:ilvl="6" w:tplc="4009000F" w:tentative="1">
@@ -5758,7 +6910,7 @@
       <w:lvlText w:val="%7."/>
       <w:lvlJc w:val="left"/>
       <w:pPr>
-        <w:ind w:left="3830" w:hanging="360"/>
+        <w:ind w:left="4190" w:hanging="360"/>
       </w:pPr>
     </w:lvl>
     <w:lvl w:ilvl="7" w:tplc="40090019" w:tentative="1">
@@ -5767,7 +6919,7 @@
       <w:lvlText w:val="%8."/>
       <w:lvlJc w:val="left"/>
       <w:pPr>
-        <w:ind w:left="4550" w:hanging="360"/>
+        <w:ind w:left="4910" w:hanging="360"/>
       </w:pPr>
     </w:lvl>
     <w:lvl w:ilvl="8" w:tplc="4009001B" w:tentative="1">
@@ -5776,15 +6928,15 @@
       <w:lvlText w:val="%9."/>
       <w:lvlJc w:val="right"/>
       <w:pPr>
-        <w:ind w:left="5270" w:hanging="180"/>
+        <w:ind w:left="5630" w:hanging="180"/>
       </w:pPr>
     </w:lvl>
   </w:abstractNum>
   <w:abstractNum w:abstractNumId="6" w15:restartNumberingAfterBreak="0">
-    <w:nsid w:val="7B01399A"/>
+    <w:nsid w:val="6F770507"/>
     <w:multiLevelType w:val="hybridMultilevel"/>
-    <w:tmpl w:val="9EE66C56"/>
-    <w:lvl w:ilvl="0" w:tplc="1A941BD6">
+    <w:tmpl w:val="214CBE3C"/>
+    <w:lvl w:ilvl="0" w:tplc="44341468">
       <w:start w:val="1"/>
       <w:numFmt w:val="decimal"/>
       <w:lvlText w:val="%1."/>
@@ -5869,6 +7021,95 @@
       </w:pPr>
     </w:lvl>
   </w:abstractNum>
+  <w:abstractNum w:abstractNumId="7" w15:restartNumberingAfterBreak="0">
+    <w:nsid w:val="7B01399A"/>
+    <w:multiLevelType w:val="hybridMultilevel"/>
+    <w:tmpl w:val="9EE66C56"/>
+    <w:lvl w:ilvl="0" w:tplc="1A941BD6">
+      <w:start w:val="1"/>
+      <w:numFmt w:val="decimal"/>
+      <w:lvlText w:val="%1."/>
+      <w:lvlJc w:val="left"/>
+      <w:pPr>
+        <w:ind w:left="-490" w:hanging="360"/>
+      </w:pPr>
+      <w:rPr>
+        <w:rFonts w:hint="default"/>
+      </w:rPr>
+    </w:lvl>
+    <w:lvl w:ilvl="1" w:tplc="40090019" w:tentative="1">
+      <w:start w:val="1"/>
+      <w:numFmt w:val="lowerLetter"/>
+      <w:lvlText w:val="%2."/>
+      <w:lvlJc w:val="left"/>
+      <w:pPr>
+        <w:ind w:left="230" w:hanging="360"/>
+      </w:pPr>
+    </w:lvl>
+    <w:lvl w:ilvl="2" w:tplc="4009001B" w:tentative="1">
+      <w:start w:val="1"/>
+      <w:numFmt w:val="lowerRoman"/>
+      <w:lvlText w:val="%3."/>
+      <w:lvlJc w:val="right"/>
+      <w:pPr>
+        <w:ind w:left="950" w:hanging="180"/>
+      </w:pPr>
+    </w:lvl>
+    <w:lvl w:ilvl="3" w:tplc="4009000F" w:tentative="1">
+      <w:start w:val="1"/>
+      <w:numFmt w:val="decimal"/>
+      <w:lvlText w:val="%4."/>
+      <w:lvlJc w:val="left"/>
+      <w:pPr>
+        <w:ind w:left="1670" w:hanging="360"/>
+      </w:pPr>
+    </w:lvl>
+    <w:lvl w:ilvl="4" w:tplc="40090019" w:tentative="1">
+      <w:start w:val="1"/>
+      <w:numFmt w:val="lowerLetter"/>
+      <w:lvlText w:val="%5."/>
+      <w:lvlJc w:val="left"/>
+      <w:pPr>
+        <w:ind w:left="2390" w:hanging="360"/>
+      </w:pPr>
+    </w:lvl>
+    <w:lvl w:ilvl="5" w:tplc="4009001B" w:tentative="1">
+      <w:start w:val="1"/>
+      <w:numFmt w:val="lowerRoman"/>
+      <w:lvlText w:val="%6."/>
+      <w:lvlJc w:val="right"/>
+      <w:pPr>
+        <w:ind w:left="3110" w:hanging="180"/>
+      </w:pPr>
+    </w:lvl>
+    <w:lvl w:ilvl="6" w:tplc="4009000F" w:tentative="1">
+      <w:start w:val="1"/>
+      <w:numFmt w:val="decimal"/>
+      <w:lvlText w:val="%7."/>
+      <w:lvlJc w:val="left"/>
+      <w:pPr>
+        <w:ind w:left="3830" w:hanging="360"/>
+      </w:pPr>
+    </w:lvl>
+    <w:lvl w:ilvl="7" w:tplc="40090019" w:tentative="1">
+      <w:start w:val="1"/>
+      <w:numFmt w:val="lowerLetter"/>
+      <w:lvlText w:val="%8."/>
+      <w:lvlJc w:val="left"/>
+      <w:pPr>
+        <w:ind w:left="4550" w:hanging="360"/>
+      </w:pPr>
+    </w:lvl>
+    <w:lvl w:ilvl="8" w:tplc="4009001B" w:tentative="1">
+      <w:start w:val="1"/>
+      <w:numFmt w:val="lowerRoman"/>
+      <w:lvlText w:val="%9."/>
+      <w:lvlJc w:val="right"/>
+      <w:pPr>
+        <w:ind w:left="5270" w:hanging="180"/>
+      </w:pPr>
+    </w:lvl>
+  </w:abstractNum>
   <w:num w:numId="1" w16cid:durableId="1191645277">
     <w:abstractNumId w:val="3"/>
   </w:num>
@@ -5876,19 +7117,22 @@
     <w:abstractNumId w:val="0"/>
   </w:num>
   <w:num w:numId="3" w16cid:durableId="1970747010">
-    <w:abstractNumId w:val="4"/>
+    <w:abstractNumId w:val="5"/>
   </w:num>
   <w:num w:numId="4" w16cid:durableId="793404744">
     <w:abstractNumId w:val="2"/>
   </w:num>
   <w:num w:numId="5" w16cid:durableId="765225957">
-    <w:abstractNumId w:val="6"/>
+    <w:abstractNumId w:val="7"/>
   </w:num>
   <w:num w:numId="6" w16cid:durableId="1466238506">
-    <w:abstractNumId w:val="5"/>
+    <w:abstractNumId w:val="6"/>
   </w:num>
   <w:num w:numId="7" w16cid:durableId="1470896466">
     <w:abstractNumId w:val="1"/>
+  </w:num>
+  <w:num w:numId="8" w16cid:durableId="210532442">
+    <w:abstractNumId w:val="4"/>
   </w:num>
 </w:numbering>
 </file>
@@ -6293,7 +7537,7 @@
   <w:style w:type="paragraph" w:default="1" w:styleId="Normal">
     <w:name w:val="Normal"/>
     <w:qFormat/>
-    <w:rsid w:val="0036715F"/>
+    <w:rsid w:val="00414A41"/>
   </w:style>
   <w:style w:type="character" w:default="1" w:styleId="DefaultParagraphFont">
     <w:name w:val="Default Paragraph Font"/>

</xml_diff>

<commit_message>
Created Student Feedback Form
</commit_message>
<xml_diff>
--- a/Django Notes.docx
+++ b/Django Notes.docx
@@ -4647,7 +4647,7 @@
           <w:szCs w:val="24"/>
         </w:rPr>
         <w:drawing>
-          <wp:inline distT="0" distB="0" distL="0" distR="0" wp14:anchorId="52E6F2C8" wp14:editId="006C9CDD">
+          <wp:inline distT="0" distB="0" distL="0" distR="0" wp14:anchorId="52E6F2C8" wp14:editId="025A08DB">
             <wp:extent cx="2680447" cy="1284987"/>
             <wp:effectExtent l="0" t="0" r="5715" b="0"/>
             <wp:docPr id="1888267996" name="Picture 2"/>
@@ -5511,7 +5511,7 @@
           <w:noProof/>
         </w:rPr>
         <w:drawing>
-          <wp:inline distT="0" distB="0" distL="0" distR="0" wp14:anchorId="7E24ADCF" wp14:editId="742311BE">
+          <wp:inline distT="0" distB="0" distL="0" distR="0" wp14:anchorId="7E24ADCF" wp14:editId="3C401B09">
             <wp:extent cx="2506134" cy="846455"/>
             <wp:effectExtent l="0" t="0" r="8890" b="0"/>
             <wp:docPr id="87361466" name="Picture 2"/>
@@ -5963,9 +5963,99 @@
           <w:szCs w:val="32"/>
           <w:u w:val="single"/>
         </w:rPr>
-        <w:t>18</w:t>
-      </w:r>
-      <w:r>
+        <w:t>18. Demo application with Faker module to generate fake data</w:t>
+      </w:r>
+    </w:p>
+    <w:p>
+      <w:pPr>
+        <w:spacing w:after="0"/>
+        <w:ind w:left="-850" w:right="-850"/>
+        <w:rPr>
+          <w:rFonts w:ascii="Times New Roman" w:hAnsi="Times New Roman" w:cs="Times New Roman"/>
+          <w:sz w:val="24"/>
+          <w:szCs w:val="24"/>
+        </w:rPr>
+      </w:pPr>
+    </w:p>
+    <w:p>
+      <w:pPr>
+        <w:spacing w:after="0"/>
+        <w:ind w:left="-850" w:right="-850"/>
+        <w:rPr>
+          <w:rFonts w:ascii="Times New Roman" w:hAnsi="Times New Roman" w:cs="Times New Roman"/>
+          <w:sz w:val="24"/>
+          <w:szCs w:val="24"/>
+        </w:rPr>
+      </w:pPr>
+    </w:p>
+    <w:p>
+      <w:pPr>
+        <w:spacing w:after="0"/>
+        <w:ind w:left="-850" w:right="-850"/>
+        <w:rPr>
+          <w:rFonts w:ascii="Times New Roman" w:hAnsi="Times New Roman" w:cs="Times New Roman"/>
+          <w:sz w:val="24"/>
+          <w:szCs w:val="24"/>
+        </w:rPr>
+      </w:pPr>
+    </w:p>
+    <w:p>
+      <w:pPr>
+        <w:spacing w:after="0"/>
+        <w:ind w:left="-850" w:right="-850"/>
+        <w:rPr>
+          <w:rFonts w:ascii="Times New Roman" w:hAnsi="Times New Roman" w:cs="Times New Roman"/>
+          <w:sz w:val="24"/>
+          <w:szCs w:val="24"/>
+        </w:rPr>
+      </w:pPr>
+      <w:r>
+        <w:rPr>
+          <w:rFonts w:ascii="Times New Roman" w:hAnsi="Times New Roman" w:cs="Times New Roman"/>
+          <w:sz w:val="24"/>
+          <w:szCs w:val="24"/>
+        </w:rPr>
+        <w:t>----------------------------------------------------------------------------------------------------------------------------------------------------------------------------------------------------------------------------------------------------------------------------</w:t>
+      </w:r>
+    </w:p>
+    <w:p>
+      <w:pPr>
+        <w:spacing w:after="0"/>
+        <w:ind w:left="-850" w:right="-850"/>
+        <w:rPr>
+          <w:rFonts w:ascii="Times New Roman" w:hAnsi="Times New Roman" w:cs="Times New Roman"/>
+          <w:sz w:val="24"/>
+          <w:szCs w:val="24"/>
+        </w:rPr>
+      </w:pPr>
+    </w:p>
+    <w:p>
+      <w:pPr>
+        <w:spacing w:after="0"/>
+        <w:ind w:left="-850" w:right="-850"/>
+        <w:rPr>
+          <w:rFonts w:ascii="Times New Roman" w:hAnsi="Times New Roman" w:cs="Times New Roman"/>
+          <w:sz w:val="24"/>
+          <w:szCs w:val="24"/>
+        </w:rPr>
+      </w:pPr>
+    </w:p>
+    <w:p>
+      <w:pPr>
+        <w:spacing w:after="0"/>
+        <w:ind w:left="-850" w:right="-850"/>
+        <w:rPr>
+          <w:rFonts w:ascii="Times New Roman" w:hAnsi="Times New Roman" w:cs="Times New Roman"/>
+          <w:sz w:val="24"/>
+          <w:szCs w:val="24"/>
+        </w:rPr>
+      </w:pPr>
+    </w:p>
+    <w:p>
+      <w:pPr>
+        <w:spacing w:after="0"/>
+        <w:ind w:left="-850" w:right="-850"/>
+        <w:jc w:val="center"/>
         <w:rPr>
           <w:rFonts w:ascii="Times New Roman" w:hAnsi="Times New Roman" w:cs="Times New Roman"/>
           <w:b/>
@@ -5974,8 +6064,7 @@
           <w:szCs w:val="32"/>
           <w:u w:val="single"/>
         </w:rPr>
-        <w:t xml:space="preserve">. </w:t>
-      </w:r>
+      </w:pPr>
       <w:r>
         <w:rPr>
           <w:rFonts w:ascii="Times New Roman" w:hAnsi="Times New Roman" w:cs="Times New Roman"/>
@@ -5985,316 +6074,521 @@
           <w:szCs w:val="32"/>
           <w:u w:val="single"/>
         </w:rPr>
-        <w:t>Demo</w:t>
-      </w:r>
-      <w:r>
-        <w:rPr>
-          <w:rFonts w:ascii="Times New Roman" w:hAnsi="Times New Roman" w:cs="Times New Roman"/>
-          <w:b/>
-          <w:bCs/>
-          <w:sz w:val="32"/>
-          <w:szCs w:val="32"/>
+        <w:t>19. Working with Django forms</w:t>
+      </w:r>
+    </w:p>
+    <w:p>
+      <w:pPr>
+        <w:spacing w:after="0"/>
+        <w:ind w:left="-850" w:right="-850"/>
+        <w:rPr>
+          <w:rFonts w:ascii="Times New Roman" w:hAnsi="Times New Roman" w:cs="Times New Roman"/>
+          <w:sz w:val="24"/>
+          <w:szCs w:val="24"/>
+        </w:rPr>
+      </w:pPr>
+    </w:p>
+    <w:p>
+      <w:pPr>
+        <w:spacing w:after="0"/>
+        <w:ind w:left="-850" w:right="-850"/>
+        <w:rPr>
+          <w:rFonts w:ascii="Times New Roman" w:hAnsi="Times New Roman" w:cs="Times New Roman"/>
+          <w:b/>
+          <w:bCs/>
+          <w:sz w:val="24"/>
+          <w:szCs w:val="24"/>
+        </w:rPr>
+      </w:pPr>
+      <w:r>
+        <w:rPr>
+          <w:rFonts w:ascii="Times New Roman" w:hAnsi="Times New Roman" w:cs="Times New Roman"/>
+          <w:b/>
+          <w:bCs/>
+          <w:sz w:val="24"/>
+          <w:szCs w:val="24"/>
           <w:u w:val="single"/>
         </w:rPr>
-        <w:t xml:space="preserve"> </w:t>
-      </w:r>
-      <w:r>
-        <w:rPr>
-          <w:rFonts w:ascii="Times New Roman" w:hAnsi="Times New Roman" w:cs="Times New Roman"/>
-          <w:b/>
-          <w:bCs/>
-          <w:sz w:val="32"/>
-          <w:szCs w:val="32"/>
-          <w:u w:val="single"/>
-        </w:rPr>
-        <w:t>application</w:t>
-      </w:r>
-      <w:r>
-        <w:rPr>
-          <w:rFonts w:ascii="Times New Roman" w:hAnsi="Times New Roman" w:cs="Times New Roman"/>
-          <w:b/>
-          <w:bCs/>
-          <w:sz w:val="32"/>
-          <w:szCs w:val="32"/>
-          <w:u w:val="single"/>
-        </w:rPr>
-        <w:t xml:space="preserve"> </w:t>
-      </w:r>
-      <w:r>
-        <w:rPr>
-          <w:rFonts w:ascii="Times New Roman" w:hAnsi="Times New Roman" w:cs="Times New Roman"/>
-          <w:b/>
-          <w:bCs/>
-          <w:sz w:val="32"/>
-          <w:szCs w:val="32"/>
-          <w:u w:val="single"/>
-        </w:rPr>
-        <w:t>with</w:t>
-      </w:r>
-      <w:r>
-        <w:rPr>
-          <w:rFonts w:ascii="Times New Roman" w:hAnsi="Times New Roman" w:cs="Times New Roman"/>
-          <w:b/>
-          <w:bCs/>
-          <w:sz w:val="32"/>
-          <w:szCs w:val="32"/>
-          <w:u w:val="single"/>
-        </w:rPr>
-        <w:t xml:space="preserve"> </w:t>
-      </w:r>
-      <w:r>
-        <w:rPr>
-          <w:rFonts w:ascii="Times New Roman" w:hAnsi="Times New Roman" w:cs="Times New Roman"/>
-          <w:b/>
-          <w:bCs/>
-          <w:sz w:val="32"/>
-          <w:szCs w:val="32"/>
-          <w:u w:val="single"/>
-        </w:rPr>
-        <w:t>Faker</w:t>
-      </w:r>
-      <w:r>
-        <w:rPr>
-          <w:rFonts w:ascii="Times New Roman" w:hAnsi="Times New Roman" w:cs="Times New Roman"/>
-          <w:b/>
-          <w:bCs/>
-          <w:sz w:val="32"/>
-          <w:szCs w:val="32"/>
-          <w:u w:val="single"/>
-        </w:rPr>
-        <w:t xml:space="preserve"> </w:t>
-      </w:r>
-      <w:r>
-        <w:rPr>
-          <w:rFonts w:ascii="Times New Roman" w:hAnsi="Times New Roman" w:cs="Times New Roman"/>
-          <w:b/>
-          <w:bCs/>
-          <w:sz w:val="32"/>
-          <w:szCs w:val="32"/>
-          <w:u w:val="single"/>
-        </w:rPr>
-        <w:t>module</w:t>
-      </w:r>
-      <w:r>
-        <w:rPr>
-          <w:rFonts w:ascii="Times New Roman" w:hAnsi="Times New Roman" w:cs="Times New Roman"/>
-          <w:b/>
-          <w:bCs/>
-          <w:sz w:val="32"/>
-          <w:szCs w:val="32"/>
-          <w:u w:val="single"/>
-        </w:rPr>
-        <w:t xml:space="preserve"> </w:t>
-      </w:r>
-      <w:r>
-        <w:rPr>
-          <w:rFonts w:ascii="Times New Roman" w:hAnsi="Times New Roman" w:cs="Times New Roman"/>
-          <w:b/>
-          <w:bCs/>
-          <w:sz w:val="32"/>
-          <w:szCs w:val="32"/>
-          <w:u w:val="single"/>
-        </w:rPr>
-        <w:t>to</w:t>
-      </w:r>
-      <w:r>
-        <w:rPr>
-          <w:rFonts w:ascii="Times New Roman" w:hAnsi="Times New Roman" w:cs="Times New Roman"/>
-          <w:b/>
-          <w:bCs/>
-          <w:sz w:val="32"/>
-          <w:szCs w:val="32"/>
-          <w:u w:val="single"/>
-        </w:rPr>
-        <w:t xml:space="preserve"> </w:t>
-      </w:r>
-      <w:r>
-        <w:rPr>
-          <w:rFonts w:ascii="Times New Roman" w:hAnsi="Times New Roman" w:cs="Times New Roman"/>
-          <w:b/>
-          <w:bCs/>
-          <w:sz w:val="32"/>
-          <w:szCs w:val="32"/>
-          <w:u w:val="single"/>
-        </w:rPr>
-        <w:t>generate</w:t>
-      </w:r>
-      <w:r>
-        <w:rPr>
-          <w:rFonts w:ascii="Times New Roman" w:hAnsi="Times New Roman" w:cs="Times New Roman"/>
-          <w:b/>
-          <w:bCs/>
-          <w:sz w:val="32"/>
-          <w:szCs w:val="32"/>
-          <w:u w:val="single"/>
-        </w:rPr>
-        <w:t xml:space="preserve"> </w:t>
-      </w:r>
-      <w:r>
-        <w:rPr>
-          <w:rFonts w:ascii="Times New Roman" w:hAnsi="Times New Roman" w:cs="Times New Roman"/>
-          <w:b/>
-          <w:bCs/>
-          <w:sz w:val="32"/>
-          <w:szCs w:val="32"/>
-          <w:u w:val="single"/>
-        </w:rPr>
-        <w:t>fake</w:t>
-      </w:r>
-      <w:r>
-        <w:rPr>
-          <w:rFonts w:ascii="Times New Roman" w:hAnsi="Times New Roman" w:cs="Times New Roman"/>
-          <w:b/>
-          <w:bCs/>
-          <w:sz w:val="32"/>
-          <w:szCs w:val="32"/>
-          <w:u w:val="single"/>
-        </w:rPr>
-        <w:t xml:space="preserve"> </w:t>
-      </w:r>
-      <w:r>
-        <w:rPr>
-          <w:rFonts w:ascii="Times New Roman" w:hAnsi="Times New Roman" w:cs="Times New Roman"/>
-          <w:b/>
-          <w:bCs/>
-          <w:sz w:val="32"/>
-          <w:szCs w:val="32"/>
-          <w:u w:val="single"/>
-        </w:rPr>
-        <w:t>data</w:t>
-      </w:r>
-    </w:p>
-    <w:p>
-      <w:pPr>
-        <w:spacing w:after="0"/>
-        <w:ind w:left="-850" w:right="-850"/>
-        <w:rPr>
-          <w:rFonts w:ascii="Times New Roman" w:hAnsi="Times New Roman" w:cs="Times New Roman"/>
-          <w:sz w:val="24"/>
-          <w:szCs w:val="24"/>
-        </w:rPr>
-      </w:pPr>
-    </w:p>
-    <w:p>
-      <w:pPr>
-        <w:spacing w:after="0"/>
-        <w:ind w:left="-850" w:right="-850"/>
-        <w:rPr>
-          <w:rFonts w:ascii="Times New Roman" w:hAnsi="Times New Roman" w:cs="Times New Roman"/>
-          <w:sz w:val="24"/>
-          <w:szCs w:val="24"/>
-        </w:rPr>
-      </w:pPr>
-    </w:p>
-    <w:p>
-      <w:pPr>
-        <w:spacing w:after="0"/>
-        <w:ind w:left="-850" w:right="-850"/>
-        <w:rPr>
-          <w:rFonts w:ascii="Times New Roman" w:hAnsi="Times New Roman" w:cs="Times New Roman"/>
-          <w:sz w:val="24"/>
-          <w:szCs w:val="24"/>
-        </w:rPr>
-      </w:pPr>
-    </w:p>
-    <w:p>
-      <w:pPr>
-        <w:spacing w:after="0"/>
-        <w:ind w:left="-850" w:right="-850"/>
-        <w:rPr>
-          <w:rFonts w:ascii="Times New Roman" w:hAnsi="Times New Roman" w:cs="Times New Roman"/>
-          <w:sz w:val="24"/>
-          <w:szCs w:val="24"/>
-        </w:rPr>
-      </w:pPr>
-    </w:p>
-    <w:p>
-      <w:pPr>
-        <w:spacing w:after="0"/>
-        <w:ind w:left="-850" w:right="-850"/>
-        <w:rPr>
-          <w:rFonts w:ascii="Times New Roman" w:hAnsi="Times New Roman" w:cs="Times New Roman"/>
-          <w:sz w:val="24"/>
-          <w:szCs w:val="24"/>
-        </w:rPr>
-      </w:pPr>
-    </w:p>
-    <w:p>
-      <w:pPr>
-        <w:spacing w:after="0"/>
-        <w:ind w:left="-850" w:right="-850"/>
-        <w:rPr>
-          <w:rFonts w:ascii="Times New Roman" w:hAnsi="Times New Roman" w:cs="Times New Roman"/>
-          <w:sz w:val="24"/>
-          <w:szCs w:val="24"/>
-        </w:rPr>
-      </w:pPr>
-    </w:p>
-    <w:p>
-      <w:pPr>
-        <w:spacing w:after="0"/>
-        <w:ind w:left="-850" w:right="-850"/>
-        <w:rPr>
-          <w:rFonts w:ascii="Times New Roman" w:hAnsi="Times New Roman" w:cs="Times New Roman"/>
-          <w:sz w:val="24"/>
-          <w:szCs w:val="24"/>
-        </w:rPr>
-      </w:pPr>
-    </w:p>
-    <w:p>
-      <w:pPr>
-        <w:spacing w:after="0"/>
-        <w:ind w:left="-850" w:right="-850"/>
-        <w:rPr>
-          <w:rFonts w:ascii="Times New Roman" w:hAnsi="Times New Roman" w:cs="Times New Roman"/>
-          <w:sz w:val="24"/>
-          <w:szCs w:val="24"/>
-        </w:rPr>
-      </w:pPr>
-    </w:p>
-    <w:p>
-      <w:pPr>
-        <w:spacing w:after="0"/>
-        <w:ind w:left="-850" w:right="-850"/>
-        <w:rPr>
-          <w:rFonts w:ascii="Times New Roman" w:hAnsi="Times New Roman" w:cs="Times New Roman"/>
-          <w:sz w:val="24"/>
-          <w:szCs w:val="24"/>
-        </w:rPr>
-      </w:pPr>
-    </w:p>
-    <w:p>
-      <w:pPr>
-        <w:spacing w:after="0"/>
-        <w:ind w:left="-850" w:right="-850"/>
-        <w:rPr>
-          <w:rFonts w:ascii="Times New Roman" w:hAnsi="Times New Roman" w:cs="Times New Roman"/>
-          <w:sz w:val="24"/>
-          <w:szCs w:val="24"/>
-        </w:rPr>
-      </w:pPr>
-    </w:p>
-    <w:p>
-      <w:pPr>
-        <w:spacing w:after="0"/>
-        <w:ind w:left="-850" w:right="-850"/>
-        <w:rPr>
-          <w:rFonts w:ascii="Times New Roman" w:hAnsi="Times New Roman" w:cs="Times New Roman"/>
-          <w:sz w:val="24"/>
-          <w:szCs w:val="24"/>
-        </w:rPr>
-      </w:pPr>
-    </w:p>
-    <w:p>
-      <w:pPr>
-        <w:spacing w:after="0"/>
-        <w:ind w:left="-850" w:right="-850"/>
-        <w:rPr>
-          <w:rFonts w:ascii="Times New Roman" w:hAnsi="Times New Roman" w:cs="Times New Roman"/>
-          <w:sz w:val="24"/>
-          <w:szCs w:val="24"/>
-        </w:rPr>
-      </w:pPr>
+        <w:t>Django Forms</w:t>
+      </w:r>
+      <w:r>
+        <w:rPr>
+          <w:rFonts w:ascii="Times New Roman" w:hAnsi="Times New Roman" w:cs="Times New Roman"/>
+          <w:b/>
+          <w:bCs/>
+          <w:sz w:val="24"/>
+          <w:szCs w:val="24"/>
+        </w:rPr>
+        <w:t>:</w:t>
+      </w:r>
+    </w:p>
+    <w:p>
+      <w:pPr>
+        <w:spacing w:after="0"/>
+        <w:ind w:left="-850" w:right="-850"/>
+        <w:rPr>
+          <w:rFonts w:ascii="Times New Roman" w:hAnsi="Times New Roman" w:cs="Times New Roman"/>
+          <w:sz w:val="24"/>
+          <w:szCs w:val="24"/>
+        </w:rPr>
+      </w:pPr>
+      <w:r>
+        <w:rPr>
+          <w:rFonts w:ascii="Times New Roman" w:hAnsi="Times New Roman" w:cs="Times New Roman"/>
+          <w:sz w:val="24"/>
+          <w:szCs w:val="24"/>
+        </w:rPr>
+        <w:t>Login forms,</w:t>
+      </w:r>
+    </w:p>
+    <w:p>
+      <w:pPr>
+        <w:spacing w:after="0"/>
+        <w:ind w:left="-850" w:right="-850"/>
+        <w:rPr>
+          <w:rFonts w:ascii="Times New Roman" w:hAnsi="Times New Roman" w:cs="Times New Roman"/>
+          <w:sz w:val="24"/>
+          <w:szCs w:val="24"/>
+        </w:rPr>
+      </w:pPr>
+      <w:r>
+        <w:rPr>
+          <w:rFonts w:ascii="Times New Roman" w:hAnsi="Times New Roman" w:cs="Times New Roman"/>
+          <w:sz w:val="24"/>
+          <w:szCs w:val="24"/>
+        </w:rPr>
+        <w:t>Registration forms,</w:t>
+      </w:r>
+    </w:p>
+    <w:p>
+      <w:pPr>
+        <w:spacing w:after="0"/>
+        <w:ind w:left="-850" w:right="-850"/>
+        <w:rPr>
+          <w:rFonts w:ascii="Times New Roman" w:hAnsi="Times New Roman" w:cs="Times New Roman"/>
+          <w:sz w:val="24"/>
+          <w:szCs w:val="24"/>
+        </w:rPr>
+      </w:pPr>
+      <w:r>
+        <w:rPr>
+          <w:rFonts w:ascii="Times New Roman" w:hAnsi="Times New Roman" w:cs="Times New Roman"/>
+          <w:sz w:val="24"/>
+          <w:szCs w:val="24"/>
+        </w:rPr>
+        <w:t>Enquiry forms.</w:t>
+      </w:r>
+    </w:p>
+    <w:p>
+      <w:pPr>
+        <w:spacing w:after="0"/>
+        <w:ind w:left="-850" w:right="-850"/>
+        <w:rPr>
+          <w:rFonts w:ascii="Times New Roman" w:hAnsi="Times New Roman" w:cs="Times New Roman"/>
+          <w:sz w:val="24"/>
+          <w:szCs w:val="24"/>
+        </w:rPr>
+      </w:pPr>
+    </w:p>
+    <w:p>
+      <w:pPr>
+        <w:spacing w:after="0"/>
+        <w:ind w:left="-850" w:right="-850"/>
+        <w:rPr>
+          <w:rFonts w:ascii="Times New Roman" w:hAnsi="Times New Roman" w:cs="Times New Roman"/>
+          <w:sz w:val="24"/>
+          <w:szCs w:val="24"/>
+        </w:rPr>
+      </w:pPr>
+      <w:r>
+        <w:rPr>
+          <w:rFonts w:ascii="Times New Roman" w:hAnsi="Times New Roman" w:cs="Times New Roman"/>
+          <w:sz w:val="24"/>
+          <w:szCs w:val="24"/>
+        </w:rPr>
+        <w:t>To grab end user’s information, we required forms.</w:t>
+      </w:r>
+    </w:p>
+    <w:p>
+      <w:pPr>
+        <w:spacing w:after="0"/>
+        <w:ind w:left="-850" w:right="-850"/>
+        <w:rPr>
+          <w:rFonts w:ascii="Times New Roman" w:hAnsi="Times New Roman" w:cs="Times New Roman"/>
+          <w:sz w:val="24"/>
+          <w:szCs w:val="24"/>
+        </w:rPr>
+      </w:pPr>
+    </w:p>
+    <w:p>
+      <w:pPr>
+        <w:spacing w:after="0"/>
+        <w:ind w:left="-850" w:right="-850"/>
+        <w:rPr>
+          <w:rFonts w:ascii="Times New Roman" w:hAnsi="Times New Roman" w:cs="Times New Roman"/>
+          <w:b/>
+          <w:bCs/>
+          <w:sz w:val="24"/>
+          <w:szCs w:val="24"/>
+        </w:rPr>
+      </w:pPr>
+      <w:r>
+        <w:rPr>
+          <w:rFonts w:ascii="Times New Roman" w:hAnsi="Times New Roman" w:cs="Times New Roman"/>
+          <w:b/>
+          <w:bCs/>
+          <w:sz w:val="24"/>
+          <w:szCs w:val="24"/>
+        </w:rPr>
+        <w:t>Process to generate Django Forms:</w:t>
+      </w:r>
+    </w:p>
+    <w:p>
+      <w:pPr>
+        <w:pStyle w:val="ListParagraph"/>
+        <w:numPr>
+          <w:ilvl w:val="0"/>
+          <w:numId w:val="9"/>
+        </w:numPr>
+        <w:spacing w:after="0"/>
+        <w:ind w:right="-850"/>
+        <w:rPr>
+          <w:rFonts w:ascii="Times New Roman" w:hAnsi="Times New Roman" w:cs="Times New Roman"/>
+          <w:sz w:val="24"/>
+          <w:szCs w:val="24"/>
+        </w:rPr>
+      </w:pPr>
+      <w:r>
+        <w:rPr>
+          <w:rFonts w:ascii="Times New Roman" w:hAnsi="Times New Roman" w:cs="Times New Roman"/>
+          <w:sz w:val="24"/>
+          <w:szCs w:val="24"/>
+        </w:rPr>
+        <w:t>Create a special file forms.py in application level.</w:t>
+      </w:r>
+    </w:p>
+    <w:p>
+      <w:pPr>
+        <w:pStyle w:val="ListParagraph"/>
+        <w:spacing w:after="0"/>
+        <w:ind w:left="0" w:right="-850"/>
+        <w:rPr>
+          <w:rFonts w:ascii="Times New Roman" w:hAnsi="Times New Roman" w:cs="Times New Roman"/>
+          <w:sz w:val="24"/>
+          <w:szCs w:val="24"/>
+        </w:rPr>
+      </w:pPr>
+      <w:r>
+        <w:rPr>
+          <w:rFonts w:ascii="Times New Roman" w:hAnsi="Times New Roman" w:cs="Times New Roman"/>
+          <w:sz w:val="24"/>
+          <w:szCs w:val="24"/>
+        </w:rPr>
+        <w:t>form Django import forms</w:t>
+      </w:r>
+    </w:p>
+    <w:p>
+      <w:pPr>
+        <w:pStyle w:val="ListParagraph"/>
+        <w:spacing w:after="0"/>
+        <w:ind w:left="0" w:right="-850"/>
+        <w:rPr>
+          <w:rFonts w:ascii="Times New Roman" w:hAnsi="Times New Roman" w:cs="Times New Roman"/>
+          <w:sz w:val="24"/>
+          <w:szCs w:val="24"/>
+        </w:rPr>
+      </w:pPr>
+      <w:r>
+        <w:rPr>
+          <w:rFonts w:ascii="Times New Roman" w:hAnsi="Times New Roman" w:cs="Times New Roman"/>
+          <w:sz w:val="24"/>
+          <w:szCs w:val="24"/>
+        </w:rPr>
+        <w:t>class className(forms.Form):</w:t>
+      </w:r>
+    </w:p>
+    <w:p>
+      <w:pPr>
+        <w:pStyle w:val="ListParagraph"/>
+        <w:spacing w:after="0"/>
+        <w:ind w:left="0" w:right="-850"/>
+        <w:rPr>
+          <w:rFonts w:ascii="Times New Roman" w:hAnsi="Times New Roman" w:cs="Times New Roman"/>
+          <w:sz w:val="24"/>
+          <w:szCs w:val="24"/>
+        </w:rPr>
+      </w:pPr>
+      <w:r>
+        <w:rPr>
+          <w:rFonts w:ascii="Times New Roman" w:hAnsi="Times New Roman" w:cs="Times New Roman"/>
+          <w:sz w:val="24"/>
+          <w:szCs w:val="24"/>
+        </w:rPr>
+        <w:tab/>
+        <w:t xml:space="preserve">………. </w:t>
+      </w:r>
+    </w:p>
+    <w:p>
+      <w:pPr>
+        <w:pStyle w:val="ListParagraph"/>
+        <w:numPr>
+          <w:ilvl w:val="0"/>
+          <w:numId w:val="9"/>
+        </w:numPr>
+        <w:spacing w:after="0"/>
+        <w:ind w:right="-850"/>
+        <w:rPr>
+          <w:rFonts w:ascii="Times New Roman" w:hAnsi="Times New Roman" w:cs="Times New Roman"/>
+          <w:sz w:val="24"/>
+          <w:szCs w:val="24"/>
+        </w:rPr>
+      </w:pPr>
+      <w:r>
+        <w:rPr>
+          <w:rFonts w:ascii="Times New Roman" w:hAnsi="Times New Roman" w:cs="Times New Roman"/>
+          <w:sz w:val="24"/>
+          <w:szCs w:val="24"/>
+        </w:rPr>
+        <w:t>views.py</w:t>
+      </w:r>
+    </w:p>
+    <w:p>
+      <w:pPr>
+        <w:pStyle w:val="ListParagraph"/>
+        <w:spacing w:after="0"/>
+        <w:ind w:left="0" w:right="-850"/>
+        <w:rPr>
+          <w:rFonts w:ascii="Times New Roman" w:hAnsi="Times New Roman" w:cs="Times New Roman"/>
+          <w:sz w:val="24"/>
+          <w:szCs w:val="24"/>
+        </w:rPr>
+      </w:pPr>
+      <w:r>
+        <w:rPr>
+          <w:rFonts w:ascii="Times New Roman" w:hAnsi="Times New Roman" w:cs="Times New Roman"/>
+          <w:sz w:val="24"/>
+          <w:szCs w:val="24"/>
+        </w:rPr>
+        <w:t xml:space="preserve">form = </w:t>
+      </w:r>
+      <w:proofErr w:type="gramStart"/>
+      <w:r>
+        <w:rPr>
+          <w:rFonts w:ascii="Times New Roman" w:hAnsi="Times New Roman" w:cs="Times New Roman"/>
+          <w:sz w:val="24"/>
+          <w:szCs w:val="24"/>
+        </w:rPr>
+        <w:t>forms.ClassName</w:t>
+      </w:r>
+      <w:proofErr w:type="gramEnd"/>
+      <w:r>
+        <w:rPr>
+          <w:rFonts w:ascii="Times New Roman" w:hAnsi="Times New Roman" w:cs="Times New Roman"/>
+          <w:sz w:val="24"/>
+          <w:szCs w:val="24"/>
+        </w:rPr>
+        <w:t>()</w:t>
+      </w:r>
+    </w:p>
+    <w:p>
+      <w:pPr>
+        <w:pStyle w:val="ListParagraph"/>
+        <w:spacing w:after="0"/>
+        <w:ind w:left="0" w:right="-850"/>
+        <w:rPr>
+          <w:rFonts w:ascii="Times New Roman" w:hAnsi="Times New Roman" w:cs="Times New Roman"/>
+          <w:sz w:val="24"/>
+          <w:szCs w:val="24"/>
+        </w:rPr>
+      </w:pPr>
+    </w:p>
+    <w:p>
+      <w:pPr>
+        <w:pStyle w:val="ListParagraph"/>
+        <w:numPr>
+          <w:ilvl w:val="0"/>
+          <w:numId w:val="9"/>
+        </w:numPr>
+        <w:spacing w:after="0"/>
+        <w:ind w:right="-850"/>
+        <w:rPr>
+          <w:rFonts w:ascii="Times New Roman" w:hAnsi="Times New Roman" w:cs="Times New Roman"/>
+          <w:sz w:val="24"/>
+          <w:szCs w:val="24"/>
+        </w:rPr>
+      </w:pPr>
+      <w:r>
+        <w:rPr>
+          <w:rFonts w:ascii="Times New Roman" w:hAnsi="Times New Roman" w:cs="Times New Roman"/>
+          <w:sz w:val="24"/>
+          <w:szCs w:val="24"/>
+        </w:rPr>
+        <w:t>pass the object to template file.</w:t>
+      </w:r>
+    </w:p>
+    <w:p>
+      <w:pPr>
+        <w:pStyle w:val="ListParagraph"/>
+        <w:numPr>
+          <w:ilvl w:val="0"/>
+          <w:numId w:val="9"/>
+        </w:numPr>
+        <w:spacing w:after="0"/>
+        <w:ind w:right="-850"/>
+        <w:rPr>
+          <w:rFonts w:ascii="Times New Roman" w:hAnsi="Times New Roman" w:cs="Times New Roman"/>
+          <w:sz w:val="24"/>
+          <w:szCs w:val="24"/>
+        </w:rPr>
+      </w:pPr>
+      <w:r>
+        <w:rPr>
+          <w:rFonts w:ascii="Times New Roman" w:hAnsi="Times New Roman" w:cs="Times New Roman"/>
+          <w:sz w:val="24"/>
+          <w:szCs w:val="24"/>
+        </w:rPr>
+        <w:t>Template file is responsible to display the forms.</w:t>
+      </w:r>
+    </w:p>
+    <w:p>
+      <w:pPr>
+        <w:pStyle w:val="ListParagraph"/>
+        <w:spacing w:after="0"/>
+        <w:ind w:left="0" w:right="-850"/>
+        <w:rPr>
+          <w:rFonts w:ascii="Times New Roman" w:hAnsi="Times New Roman" w:cs="Times New Roman"/>
+          <w:sz w:val="24"/>
+          <w:szCs w:val="24"/>
+        </w:rPr>
+      </w:pPr>
+      <w:r>
+        <w:rPr>
+          <w:rFonts w:ascii="Times New Roman" w:hAnsi="Times New Roman" w:cs="Times New Roman"/>
+          <w:sz w:val="24"/>
+          <w:szCs w:val="24"/>
+        </w:rPr>
+        <w:t>{{form.as_p}}</w:t>
+      </w:r>
+    </w:p>
+    <w:p>
+      <w:pPr>
+        <w:pStyle w:val="ListParagraph"/>
+        <w:spacing w:after="0"/>
+        <w:ind w:left="0" w:right="-850"/>
+        <w:rPr>
+          <w:rFonts w:ascii="Times New Roman" w:hAnsi="Times New Roman" w:cs="Times New Roman"/>
+          <w:sz w:val="24"/>
+          <w:szCs w:val="24"/>
+        </w:rPr>
+      </w:pPr>
+      <w:r>
+        <w:rPr>
+          <w:rFonts w:ascii="Times New Roman" w:hAnsi="Times New Roman" w:cs="Times New Roman"/>
+          <w:sz w:val="24"/>
+          <w:szCs w:val="24"/>
+        </w:rPr>
+        <w:t>{% csrf_token %}</w:t>
+      </w:r>
+      <w:r>
+        <w:rPr>
+          <w:rFonts w:ascii="Times New Roman" w:hAnsi="Times New Roman" w:cs="Times New Roman"/>
+          <w:sz w:val="24"/>
+          <w:szCs w:val="24"/>
+        </w:rPr>
+        <w:t xml:space="preserve">  </w:t>
+      </w:r>
+      <w:r>
+        <w:rPr>
+          <w:rFonts w:ascii="Times New Roman" w:hAnsi="Times New Roman" w:cs="Times New Roman"/>
+          <w:sz w:val="24"/>
+          <w:szCs w:val="24"/>
+        </w:rPr>
+        <w:sym w:font="Wingdings" w:char="F0E0"/>
+      </w:r>
+      <w:r>
+        <w:rPr>
+          <w:rFonts w:ascii="Times New Roman" w:hAnsi="Times New Roman" w:cs="Times New Roman"/>
+          <w:sz w:val="24"/>
+          <w:szCs w:val="24"/>
+        </w:rPr>
+        <w:t xml:space="preserve">It provide security to our form. </w:t>
+      </w:r>
+    </w:p>
+    <w:p>
+      <w:pPr>
+        <w:pStyle w:val="ListParagraph"/>
+        <w:spacing w:after="0"/>
+        <w:ind w:left="0" w:right="-850"/>
+        <w:rPr>
+          <w:rFonts w:ascii="Times New Roman" w:hAnsi="Times New Roman" w:cs="Times New Roman"/>
+          <w:sz w:val="24"/>
+          <w:szCs w:val="24"/>
+        </w:rPr>
+      </w:pPr>
+    </w:p>
+    <w:p>
+      <w:pPr>
+        <w:spacing w:after="0"/>
+        <w:ind w:left="-850" w:right="-850"/>
+        <w:rPr>
+          <w:rFonts w:ascii="Times New Roman" w:hAnsi="Times New Roman" w:cs="Times New Roman"/>
+          <w:sz w:val="24"/>
+          <w:szCs w:val="24"/>
+        </w:rPr>
+      </w:pPr>
+      <w:r>
+        <w:rPr>
+          <w:rFonts w:ascii="Times New Roman" w:hAnsi="Times New Roman" w:cs="Times New Roman"/>
+          <w:b/>
+          <w:bCs/>
+          <w:sz w:val="24"/>
+          <w:szCs w:val="24"/>
+        </w:rPr>
+        <w:t>CSRF</w:t>
+      </w:r>
+      <w:r>
+        <w:rPr>
+          <w:rFonts w:ascii="Times New Roman" w:hAnsi="Times New Roman" w:cs="Times New Roman"/>
+          <w:sz w:val="24"/>
+          <w:szCs w:val="24"/>
+        </w:rPr>
+        <w:t xml:space="preserve">: Cross Site Request </w:t>
+      </w:r>
+      <w:r>
+        <w:rPr>
+          <w:rFonts w:ascii="Times New Roman" w:hAnsi="Times New Roman" w:cs="Times New Roman"/>
+          <w:sz w:val="24"/>
+          <w:szCs w:val="24"/>
+        </w:rPr>
+        <w:t>Forgery</w:t>
+      </w:r>
+    </w:p>
+    <w:p>
+      <w:pPr>
+        <w:spacing w:after="0"/>
+        <w:ind w:left="-850" w:right="-850"/>
+        <w:rPr>
+          <w:rFonts w:ascii="Times New Roman" w:hAnsi="Times New Roman" w:cs="Times New Roman"/>
+          <w:sz w:val="24"/>
+          <w:szCs w:val="24"/>
+        </w:rPr>
+      </w:pPr>
+      <w:r>
+        <w:rPr>
+          <w:rFonts w:ascii="Times New Roman" w:hAnsi="Times New Roman" w:cs="Times New Roman"/>
+          <w:sz w:val="24"/>
+          <w:szCs w:val="24"/>
+        </w:rPr>
+        <w:t>c</w:t>
+      </w:r>
+      <w:r>
+        <w:rPr>
+          <w:rFonts w:ascii="Times New Roman" w:hAnsi="Times New Roman" w:cs="Times New Roman"/>
+          <w:sz w:val="24"/>
+          <w:szCs w:val="24"/>
+        </w:rPr>
+        <w:t>erf_token</w:t>
+      </w:r>
     </w:p>
     <w:p>
       <w:pPr>
@@ -7026,6 +7320,95 @@
     <w:multiLevelType w:val="hybridMultilevel"/>
     <w:tmpl w:val="9EE66C56"/>
     <w:lvl w:ilvl="0" w:tplc="1A941BD6">
+      <w:start w:val="1"/>
+      <w:numFmt w:val="decimal"/>
+      <w:lvlText w:val="%1."/>
+      <w:lvlJc w:val="left"/>
+      <w:pPr>
+        <w:ind w:left="-490" w:hanging="360"/>
+      </w:pPr>
+      <w:rPr>
+        <w:rFonts w:hint="default"/>
+      </w:rPr>
+    </w:lvl>
+    <w:lvl w:ilvl="1" w:tplc="40090019" w:tentative="1">
+      <w:start w:val="1"/>
+      <w:numFmt w:val="lowerLetter"/>
+      <w:lvlText w:val="%2."/>
+      <w:lvlJc w:val="left"/>
+      <w:pPr>
+        <w:ind w:left="230" w:hanging="360"/>
+      </w:pPr>
+    </w:lvl>
+    <w:lvl w:ilvl="2" w:tplc="4009001B" w:tentative="1">
+      <w:start w:val="1"/>
+      <w:numFmt w:val="lowerRoman"/>
+      <w:lvlText w:val="%3."/>
+      <w:lvlJc w:val="right"/>
+      <w:pPr>
+        <w:ind w:left="950" w:hanging="180"/>
+      </w:pPr>
+    </w:lvl>
+    <w:lvl w:ilvl="3" w:tplc="4009000F" w:tentative="1">
+      <w:start w:val="1"/>
+      <w:numFmt w:val="decimal"/>
+      <w:lvlText w:val="%4."/>
+      <w:lvlJc w:val="left"/>
+      <w:pPr>
+        <w:ind w:left="1670" w:hanging="360"/>
+      </w:pPr>
+    </w:lvl>
+    <w:lvl w:ilvl="4" w:tplc="40090019" w:tentative="1">
+      <w:start w:val="1"/>
+      <w:numFmt w:val="lowerLetter"/>
+      <w:lvlText w:val="%5."/>
+      <w:lvlJc w:val="left"/>
+      <w:pPr>
+        <w:ind w:left="2390" w:hanging="360"/>
+      </w:pPr>
+    </w:lvl>
+    <w:lvl w:ilvl="5" w:tplc="4009001B" w:tentative="1">
+      <w:start w:val="1"/>
+      <w:numFmt w:val="lowerRoman"/>
+      <w:lvlText w:val="%6."/>
+      <w:lvlJc w:val="right"/>
+      <w:pPr>
+        <w:ind w:left="3110" w:hanging="180"/>
+      </w:pPr>
+    </w:lvl>
+    <w:lvl w:ilvl="6" w:tplc="4009000F" w:tentative="1">
+      <w:start w:val="1"/>
+      <w:numFmt w:val="decimal"/>
+      <w:lvlText w:val="%7."/>
+      <w:lvlJc w:val="left"/>
+      <w:pPr>
+        <w:ind w:left="3830" w:hanging="360"/>
+      </w:pPr>
+    </w:lvl>
+    <w:lvl w:ilvl="7" w:tplc="40090019" w:tentative="1">
+      <w:start w:val="1"/>
+      <w:numFmt w:val="lowerLetter"/>
+      <w:lvlText w:val="%8."/>
+      <w:lvlJc w:val="left"/>
+      <w:pPr>
+        <w:ind w:left="4550" w:hanging="360"/>
+      </w:pPr>
+    </w:lvl>
+    <w:lvl w:ilvl="8" w:tplc="4009001B" w:tentative="1">
+      <w:start w:val="1"/>
+      <w:numFmt w:val="lowerRoman"/>
+      <w:lvlText w:val="%9."/>
+      <w:lvlJc w:val="right"/>
+      <w:pPr>
+        <w:ind w:left="5270" w:hanging="180"/>
+      </w:pPr>
+    </w:lvl>
+  </w:abstractNum>
+  <w:abstractNum w:abstractNumId="8" w15:restartNumberingAfterBreak="0">
+    <w:nsid w:val="7BFE03B6"/>
+    <w:multiLevelType w:val="hybridMultilevel"/>
+    <w:tmpl w:val="E812AE04"/>
+    <w:lvl w:ilvl="0" w:tplc="B40EF2B6">
       <w:start w:val="1"/>
       <w:numFmt w:val="decimal"/>
       <w:lvlText w:val="%1."/>
@@ -7133,6 +7516,9 @@
   </w:num>
   <w:num w:numId="8" w16cid:durableId="210532442">
     <w:abstractNumId w:val="4"/>
+  </w:num>
+  <w:num w:numId="9" w16cid:durableId="2140488116">
+    <w:abstractNumId w:val="8"/>
   </w:num>
 </w:numbering>
 </file>
@@ -7537,12 +7923,11 @@
   <w:style w:type="paragraph" w:default="1" w:styleId="Normal">
     <w:name w:val="Normal"/>
     <w:qFormat/>
-    <w:rsid w:val="00414A41"/>
+    <w:rsid w:val="00E97BB0"/>
   </w:style>
   <w:style w:type="character" w:default="1" w:styleId="DefaultParagraphFont">
     <w:name w:val="Default Paragraph Font"/>
     <w:uiPriority w:val="1"/>
-    <w:semiHidden/>
     <w:unhideWhenUsed/>
   </w:style>
   <w:style w:type="table" w:default="1" w:styleId="TableNormal">

</xml_diff>

<commit_message>
Learned more about Implicit Validation in Form
</commit_message>
<xml_diff>
--- a/Django Notes.docx
+++ b/Django Notes.docx
@@ -4647,7 +4647,7 @@
           <w:szCs w:val="24"/>
         </w:rPr>
         <w:drawing>
-          <wp:inline distT="0" distB="0" distL="0" distR="0" wp14:anchorId="52E6F2C8" wp14:editId="025A08DB">
+          <wp:inline distT="0" distB="0" distL="0" distR="0" wp14:anchorId="52E6F2C8" wp14:editId="38EC0E59">
             <wp:extent cx="2680447" cy="1284987"/>
             <wp:effectExtent l="0" t="0" r="5715" b="0"/>
             <wp:docPr id="1888267996" name="Picture 2"/>
@@ -5511,7 +5511,7 @@
           <w:noProof/>
         </w:rPr>
         <w:drawing>
-          <wp:inline distT="0" distB="0" distL="0" distR="0" wp14:anchorId="7E24ADCF" wp14:editId="3C401B09">
+          <wp:inline distT="0" distB="0" distL="0" distR="0" wp14:anchorId="7E24ADCF" wp14:editId="2F505C27">
             <wp:extent cx="2506134" cy="846455"/>
             <wp:effectExtent l="0" t="0" r="8890" b="0"/>
             <wp:docPr id="87361466" name="Picture 2"/>
@@ -6593,46 +6593,595 @@
     <w:p>
       <w:pPr>
         <w:spacing w:after="0"/>
-        <w:ind w:left="-850" w:right="-850"/>
-        <w:rPr>
-          <w:rFonts w:ascii="Times New Roman" w:hAnsi="Times New Roman" w:cs="Times New Roman"/>
-          <w:sz w:val="24"/>
-          <w:szCs w:val="24"/>
-        </w:rPr>
-      </w:pPr>
-    </w:p>
-    <w:p>
-      <w:pPr>
-        <w:spacing w:after="0"/>
-        <w:ind w:left="-850" w:right="-850"/>
-        <w:rPr>
-          <w:rFonts w:ascii="Times New Roman" w:hAnsi="Times New Roman" w:cs="Times New Roman"/>
-          <w:sz w:val="24"/>
-          <w:szCs w:val="24"/>
-        </w:rPr>
-      </w:pPr>
-    </w:p>
-    <w:p>
-      <w:pPr>
-        <w:spacing w:after="0"/>
-        <w:ind w:left="-850" w:right="-850"/>
-        <w:rPr>
-          <w:rFonts w:ascii="Times New Roman" w:hAnsi="Times New Roman" w:cs="Times New Roman"/>
-          <w:sz w:val="24"/>
-          <w:szCs w:val="24"/>
-        </w:rPr>
-      </w:pPr>
-    </w:p>
-    <w:p>
-      <w:pPr>
-        <w:spacing w:after="0"/>
-        <w:ind w:left="-850" w:right="-850"/>
-        <w:rPr>
-          <w:rFonts w:ascii="Times New Roman" w:hAnsi="Times New Roman" w:cs="Times New Roman"/>
-          <w:sz w:val="24"/>
-          <w:szCs w:val="24"/>
-        </w:rPr>
-      </w:pPr>
+        <w:ind w:right="-850"/>
+        <w:rPr>
+          <w:rFonts w:ascii="Times New Roman" w:hAnsi="Times New Roman" w:cs="Times New Roman"/>
+          <w:sz w:val="24"/>
+          <w:szCs w:val="24"/>
+        </w:rPr>
+      </w:pPr>
+    </w:p>
+    <w:p>
+      <w:pPr>
+        <w:spacing w:after="0"/>
+        <w:ind w:left="-850" w:right="-850"/>
+        <w:rPr>
+          <w:rFonts w:ascii="Times New Roman" w:hAnsi="Times New Roman" w:cs="Times New Roman"/>
+          <w:sz w:val="24"/>
+          <w:szCs w:val="24"/>
+        </w:rPr>
+      </w:pPr>
+      <w:r>
+        <w:rPr>
+          <w:rFonts w:ascii="Times New Roman" w:hAnsi="Times New Roman" w:cs="Times New Roman"/>
+          <w:sz w:val="24"/>
+          <w:szCs w:val="24"/>
+        </w:rPr>
+        <w:t>----------------------------------------------------------------------------------------------------------------------------------------------------------------------------------------------------------------------------------------------------------------------------</w:t>
+      </w:r>
+    </w:p>
+    <w:p>
+      <w:pPr>
+        <w:spacing w:after="0"/>
+        <w:ind w:right="-850"/>
+        <w:rPr>
+          <w:rFonts w:ascii="Times New Roman" w:hAnsi="Times New Roman" w:cs="Times New Roman"/>
+          <w:sz w:val="24"/>
+          <w:szCs w:val="24"/>
+        </w:rPr>
+      </w:pPr>
+    </w:p>
+    <w:p>
+      <w:pPr>
+        <w:spacing w:after="0"/>
+        <w:ind w:left="-850" w:right="-850"/>
+        <w:jc w:val="center"/>
+        <w:rPr>
+          <w:rFonts w:ascii="Times New Roman" w:hAnsi="Times New Roman" w:cs="Times New Roman"/>
+          <w:b/>
+          <w:bCs/>
+          <w:sz w:val="32"/>
+          <w:szCs w:val="32"/>
+          <w:u w:val="single"/>
+        </w:rPr>
+      </w:pPr>
+      <w:r>
+        <w:rPr>
+          <w:rFonts w:ascii="Times New Roman" w:hAnsi="Times New Roman" w:cs="Times New Roman"/>
+          <w:b/>
+          <w:bCs/>
+          <w:sz w:val="32"/>
+          <w:szCs w:val="32"/>
+          <w:u w:val="single"/>
+        </w:rPr>
+        <w:t>20. Student Feedback Project with Django Forms</w:t>
+      </w:r>
+    </w:p>
+    <w:p>
+      <w:pPr>
+        <w:spacing w:after="0"/>
+        <w:ind w:left="-850" w:right="-850"/>
+        <w:rPr>
+          <w:rFonts w:ascii="Times New Roman" w:hAnsi="Times New Roman" w:cs="Times New Roman"/>
+          <w:sz w:val="24"/>
+          <w:szCs w:val="24"/>
+        </w:rPr>
+      </w:pPr>
+    </w:p>
+    <w:p>
+      <w:pPr>
+        <w:spacing w:after="0"/>
+        <w:ind w:left="-850" w:right="-850"/>
+        <w:rPr>
+          <w:rFonts w:ascii="Times New Roman" w:hAnsi="Times New Roman" w:cs="Times New Roman"/>
+          <w:sz w:val="24"/>
+          <w:szCs w:val="24"/>
+        </w:rPr>
+      </w:pPr>
+    </w:p>
+    <w:p>
+      <w:pPr>
+        <w:spacing w:after="0"/>
+        <w:ind w:left="-850" w:right="-850"/>
+        <w:rPr>
+          <w:rFonts w:ascii="Times New Roman" w:hAnsi="Times New Roman" w:cs="Times New Roman"/>
+          <w:sz w:val="24"/>
+          <w:szCs w:val="24"/>
+        </w:rPr>
+      </w:pPr>
+    </w:p>
+    <w:p>
+      <w:pPr>
+        <w:spacing w:after="0"/>
+        <w:ind w:left="-850" w:right="-850"/>
+        <w:rPr>
+          <w:rFonts w:ascii="Times New Roman" w:hAnsi="Times New Roman" w:cs="Times New Roman"/>
+          <w:sz w:val="24"/>
+          <w:szCs w:val="24"/>
+        </w:rPr>
+      </w:pPr>
+      <w:r>
+        <w:rPr>
+          <w:rFonts w:ascii="Times New Roman" w:hAnsi="Times New Roman" w:cs="Times New Roman"/>
+          <w:sz w:val="24"/>
+          <w:szCs w:val="24"/>
+        </w:rPr>
+        <w:t>----------------------------------------------------------------------------------------------------------------------------------------------------------------------------------------------------------------------------------------------------------------------------</w:t>
+      </w:r>
+    </w:p>
+    <w:p>
+      <w:pPr>
+        <w:spacing w:after="0"/>
+        <w:ind w:left="-850" w:right="-850"/>
+        <w:jc w:val="center"/>
+        <w:rPr>
+          <w:rFonts w:ascii="Times New Roman" w:hAnsi="Times New Roman" w:cs="Times New Roman"/>
+          <w:b/>
+          <w:bCs/>
+          <w:sz w:val="32"/>
+          <w:szCs w:val="32"/>
+          <w:u w:val="single"/>
+        </w:rPr>
+      </w:pPr>
+      <w:r>
+        <w:rPr>
+          <w:rFonts w:ascii="Times New Roman" w:hAnsi="Times New Roman" w:cs="Times New Roman"/>
+          <w:b/>
+          <w:bCs/>
+          <w:sz w:val="32"/>
+          <w:szCs w:val="32"/>
+          <w:u w:val="single"/>
+        </w:rPr>
+        <w:lastRenderedPageBreak/>
+        <w:t>21. Django Form Validations Part-1</w:t>
+      </w:r>
+    </w:p>
+    <w:p>
+      <w:pPr>
+        <w:spacing w:after="0"/>
+        <w:ind w:left="-850" w:right="-850"/>
+        <w:rPr>
+          <w:rFonts w:ascii="Times New Roman" w:hAnsi="Times New Roman" w:cs="Times New Roman"/>
+          <w:sz w:val="24"/>
+          <w:szCs w:val="24"/>
+        </w:rPr>
+      </w:pPr>
+    </w:p>
+    <w:p>
+      <w:pPr>
+        <w:spacing w:after="0"/>
+        <w:ind w:left="-850" w:right="-850"/>
+        <w:rPr>
+          <w:rFonts w:ascii="Times New Roman" w:hAnsi="Times New Roman" w:cs="Times New Roman"/>
+          <w:sz w:val="24"/>
+          <w:szCs w:val="24"/>
+        </w:rPr>
+      </w:pPr>
+    </w:p>
+    <w:p>
+      <w:pPr>
+        <w:spacing w:after="0"/>
+        <w:ind w:left="-850" w:right="-850"/>
+        <w:rPr>
+          <w:rFonts w:ascii="Times New Roman" w:hAnsi="Times New Roman" w:cs="Times New Roman"/>
+          <w:sz w:val="24"/>
+          <w:szCs w:val="24"/>
+        </w:rPr>
+      </w:pPr>
+      <w:r>
+        <w:rPr>
+          <w:rFonts w:ascii="Times New Roman" w:hAnsi="Times New Roman" w:cs="Times New Roman"/>
+          <w:sz w:val="24"/>
+          <w:szCs w:val="24"/>
+        </w:rPr>
+        <w:t>----------------------------------------------------------------------------------------------------------------------------------------------------------------------------------------------------------------------------------------------------------------------------</w:t>
+      </w:r>
+    </w:p>
+    <w:p>
+      <w:pPr>
+        <w:spacing w:after="0"/>
+        <w:ind w:left="-850" w:right="-850"/>
+        <w:rPr>
+          <w:rFonts w:ascii="Times New Roman" w:hAnsi="Times New Roman" w:cs="Times New Roman"/>
+          <w:sz w:val="24"/>
+          <w:szCs w:val="24"/>
+        </w:rPr>
+      </w:pPr>
+    </w:p>
+    <w:p>
+      <w:pPr>
+        <w:spacing w:after="0"/>
+        <w:ind w:right="-850"/>
+        <w:rPr>
+          <w:rFonts w:ascii="Times New Roman" w:hAnsi="Times New Roman" w:cs="Times New Roman"/>
+          <w:sz w:val="24"/>
+          <w:szCs w:val="24"/>
+        </w:rPr>
+      </w:pPr>
+    </w:p>
+    <w:p>
+      <w:pPr>
+        <w:spacing w:after="0"/>
+        <w:ind w:left="-850" w:right="-850"/>
+        <w:jc w:val="center"/>
+        <w:rPr>
+          <w:rFonts w:ascii="Times New Roman" w:hAnsi="Times New Roman" w:cs="Times New Roman"/>
+          <w:b/>
+          <w:bCs/>
+          <w:sz w:val="32"/>
+          <w:szCs w:val="32"/>
+          <w:u w:val="single"/>
+        </w:rPr>
+      </w:pPr>
+      <w:r>
+        <w:rPr>
+          <w:rFonts w:ascii="Times New Roman" w:hAnsi="Times New Roman" w:cs="Times New Roman"/>
+          <w:b/>
+          <w:bCs/>
+          <w:sz w:val="32"/>
+          <w:szCs w:val="32"/>
+          <w:u w:val="single"/>
+        </w:rPr>
+        <w:t>22. Django Form Validations Part-2</w:t>
+      </w:r>
+    </w:p>
+    <w:p>
+      <w:pPr>
+        <w:spacing w:after="0"/>
+        <w:ind w:left="-850" w:right="-850"/>
+        <w:jc w:val="center"/>
+        <w:rPr>
+          <w:rFonts w:ascii="Times New Roman" w:hAnsi="Times New Roman" w:cs="Times New Roman"/>
+          <w:b/>
+          <w:bCs/>
+          <w:sz w:val="32"/>
+          <w:szCs w:val="32"/>
+          <w:u w:val="single"/>
+        </w:rPr>
+      </w:pPr>
+    </w:p>
+    <w:p>
+      <w:pPr>
+        <w:spacing w:after="0"/>
+        <w:ind w:left="-850" w:right="-850"/>
+        <w:rPr>
+          <w:rFonts w:ascii="Times New Roman" w:hAnsi="Times New Roman" w:cs="Times New Roman"/>
+          <w:b/>
+          <w:bCs/>
+          <w:sz w:val="24"/>
+          <w:szCs w:val="24"/>
+          <w:u w:val="single"/>
+        </w:rPr>
+      </w:pPr>
+      <w:r>
+        <w:rPr>
+          <w:rFonts w:ascii="Times New Roman" w:hAnsi="Times New Roman" w:cs="Times New Roman"/>
+          <w:b/>
+          <w:bCs/>
+          <w:sz w:val="24"/>
+          <w:szCs w:val="24"/>
+          <w:u w:val="single"/>
+        </w:rPr>
+        <w:t>Form Validations:</w:t>
+      </w:r>
+    </w:p>
+    <w:p>
+      <w:pPr>
+        <w:spacing w:after="0"/>
+        <w:ind w:left="-850" w:right="-850"/>
+        <w:rPr>
+          <w:rFonts w:ascii="Times New Roman" w:hAnsi="Times New Roman" w:cs="Times New Roman"/>
+          <w:sz w:val="24"/>
+          <w:szCs w:val="24"/>
+        </w:rPr>
+      </w:pPr>
+    </w:p>
+    <w:p>
+      <w:pPr>
+        <w:pStyle w:val="ListParagraph"/>
+        <w:numPr>
+          <w:ilvl w:val="0"/>
+          <w:numId w:val="10"/>
+        </w:numPr>
+        <w:spacing w:after="0"/>
+        <w:ind w:right="-850"/>
+        <w:rPr>
+          <w:rFonts w:ascii="Times New Roman" w:hAnsi="Times New Roman" w:cs="Times New Roman"/>
+          <w:sz w:val="24"/>
+          <w:szCs w:val="24"/>
+        </w:rPr>
+      </w:pPr>
+      <w:r>
+        <w:rPr>
+          <w:rFonts w:ascii="Times New Roman" w:hAnsi="Times New Roman" w:cs="Times New Roman"/>
+          <w:sz w:val="24"/>
+          <w:szCs w:val="24"/>
+        </w:rPr>
+        <w:t>Explicit Validations by using clean method.</w:t>
+      </w:r>
+    </w:p>
+    <w:p>
+      <w:pPr>
+        <w:pStyle w:val="ListParagraph"/>
+        <w:numPr>
+          <w:ilvl w:val="0"/>
+          <w:numId w:val="10"/>
+        </w:numPr>
+        <w:spacing w:after="0"/>
+        <w:ind w:right="-850"/>
+        <w:rPr>
+          <w:rFonts w:ascii="Times New Roman" w:hAnsi="Times New Roman" w:cs="Times New Roman"/>
+          <w:sz w:val="24"/>
+          <w:szCs w:val="24"/>
+        </w:rPr>
+      </w:pPr>
+      <w:r>
+        <w:rPr>
+          <w:rFonts w:ascii="Times New Roman" w:hAnsi="Times New Roman" w:cs="Times New Roman"/>
+          <w:sz w:val="24"/>
+          <w:szCs w:val="24"/>
+        </w:rPr>
+        <w:t>Implicit Validations by using Django’s inbuilt validators.</w:t>
+      </w:r>
+    </w:p>
+    <w:p>
+      <w:pPr>
+        <w:pStyle w:val="ListParagraph"/>
+        <w:spacing w:after="0"/>
+        <w:ind w:left="-490" w:right="-850"/>
+        <w:rPr>
+          <w:rFonts w:ascii="Times New Roman" w:hAnsi="Times New Roman" w:cs="Times New Roman"/>
+          <w:sz w:val="24"/>
+          <w:szCs w:val="24"/>
+        </w:rPr>
+      </w:pPr>
+    </w:p>
+    <w:p>
+      <w:pPr>
+        <w:pStyle w:val="ListParagraph"/>
+        <w:spacing w:after="0"/>
+        <w:ind w:left="-850" w:right="-850"/>
+        <w:rPr>
+          <w:rFonts w:ascii="Times New Roman" w:hAnsi="Times New Roman" w:cs="Times New Roman"/>
+          <w:b/>
+          <w:bCs/>
+          <w:sz w:val="24"/>
+          <w:szCs w:val="24"/>
+          <w:u w:val="dotted"/>
+        </w:rPr>
+      </w:pPr>
+      <w:r>
+        <w:rPr>
+          <w:rFonts w:ascii="Times New Roman" w:hAnsi="Times New Roman" w:cs="Times New Roman"/>
+          <w:b/>
+          <w:bCs/>
+          <w:sz w:val="24"/>
+          <w:szCs w:val="24"/>
+          <w:u w:val="dotted"/>
+        </w:rPr>
+        <w:t xml:space="preserve">Implicit </w:t>
+      </w:r>
+      <w:r>
+        <w:rPr>
+          <w:rFonts w:ascii="Times New Roman" w:hAnsi="Times New Roman" w:cs="Times New Roman"/>
+          <w:b/>
+          <w:bCs/>
+          <w:sz w:val="24"/>
+          <w:szCs w:val="24"/>
+          <w:u w:val="dotted"/>
+        </w:rPr>
+        <w:t>Validations by using Django’s inbuilt validators.</w:t>
+      </w:r>
+    </w:p>
+    <w:p>
+      <w:pPr>
+        <w:spacing w:after="0"/>
+        <w:ind w:left="-850" w:right="-850"/>
+        <w:rPr>
+          <w:rFonts w:ascii="Times New Roman" w:hAnsi="Times New Roman" w:cs="Times New Roman"/>
+          <w:sz w:val="24"/>
+          <w:szCs w:val="24"/>
+        </w:rPr>
+      </w:pPr>
+    </w:p>
+    <w:p>
+      <w:pPr>
+        <w:spacing w:after="0"/>
+        <w:ind w:left="-850" w:right="-850"/>
+        <w:rPr>
+          <w:rFonts w:ascii="Times New Roman" w:hAnsi="Times New Roman" w:cs="Times New Roman"/>
+          <w:sz w:val="24"/>
+          <w:szCs w:val="24"/>
+        </w:rPr>
+      </w:pPr>
+      <w:r>
+        <w:rPr>
+          <w:rFonts w:ascii="Times New Roman" w:hAnsi="Times New Roman" w:cs="Times New Roman"/>
+          <w:sz w:val="24"/>
+          <w:szCs w:val="24"/>
+        </w:rPr>
+        <w:t xml:space="preserve">All Django inbuilt validations are present in </w:t>
+      </w:r>
+      <w:proofErr w:type="gramStart"/>
+      <w:r>
+        <w:rPr>
+          <w:rFonts w:ascii="Times New Roman" w:hAnsi="Times New Roman" w:cs="Times New Roman"/>
+          <w:sz w:val="24"/>
+          <w:szCs w:val="24"/>
+        </w:rPr>
+        <w:t>django.core</w:t>
+      </w:r>
+      <w:proofErr w:type="gramEnd"/>
+      <w:r>
+        <w:rPr>
+          <w:rFonts w:ascii="Times New Roman" w:hAnsi="Times New Roman" w:cs="Times New Roman"/>
+          <w:sz w:val="24"/>
+          <w:szCs w:val="24"/>
+        </w:rPr>
+        <w:t xml:space="preserve"> module.</w:t>
+      </w:r>
+    </w:p>
+    <w:p>
+      <w:pPr>
+        <w:spacing w:after="0"/>
+        <w:ind w:right="-850"/>
+        <w:rPr>
+          <w:rFonts w:ascii="Times New Roman" w:hAnsi="Times New Roman" w:cs="Times New Roman"/>
+          <w:sz w:val="24"/>
+          <w:szCs w:val="24"/>
+        </w:rPr>
+      </w:pPr>
+    </w:p>
+    <w:p>
+      <w:pPr>
+        <w:spacing w:after="0"/>
+        <w:ind w:right="-850"/>
+        <w:rPr>
+          <w:rFonts w:ascii="Times New Roman" w:hAnsi="Times New Roman" w:cs="Times New Roman"/>
+          <w:sz w:val="24"/>
+          <w:szCs w:val="24"/>
+        </w:rPr>
+      </w:pPr>
+    </w:p>
+    <w:p>
+      <w:pPr>
+        <w:spacing w:after="0"/>
+        <w:ind w:left="-850" w:right="-850"/>
+        <w:rPr>
+          <w:rFonts w:ascii="Times New Roman" w:hAnsi="Times New Roman" w:cs="Times New Roman"/>
+          <w:b/>
+          <w:bCs/>
+          <w:sz w:val="24"/>
+          <w:szCs w:val="24"/>
+          <w:u w:val="dashLong"/>
+        </w:rPr>
+      </w:pPr>
+      <w:r>
+        <w:rPr>
+          <w:rFonts w:ascii="Times New Roman" w:hAnsi="Times New Roman" w:cs="Times New Roman"/>
+          <w:b/>
+          <w:bCs/>
+          <w:sz w:val="24"/>
+          <w:szCs w:val="24"/>
+          <w:u w:val="dashLong"/>
+        </w:rPr>
+        <w:t xml:space="preserve">Validating total form by using single </w:t>
+      </w:r>
+      <w:proofErr w:type="gramStart"/>
+      <w:r>
+        <w:rPr>
+          <w:rFonts w:ascii="Times New Roman" w:hAnsi="Times New Roman" w:cs="Times New Roman"/>
+          <w:b/>
+          <w:bCs/>
+          <w:sz w:val="24"/>
+          <w:szCs w:val="24"/>
+          <w:u w:val="dashLong"/>
+        </w:rPr>
+        <w:t>clean(</w:t>
+      </w:r>
+      <w:proofErr w:type="gramEnd"/>
+      <w:r>
+        <w:rPr>
+          <w:rFonts w:ascii="Times New Roman" w:hAnsi="Times New Roman" w:cs="Times New Roman"/>
+          <w:b/>
+          <w:bCs/>
+          <w:sz w:val="24"/>
+          <w:szCs w:val="24"/>
+          <w:u w:val="dashLong"/>
+        </w:rPr>
+        <w:t>) method</w:t>
+      </w:r>
+    </w:p>
+    <w:p>
+      <w:pPr>
+        <w:spacing w:after="0"/>
+        <w:ind w:left="-850" w:right="-850"/>
+        <w:rPr>
+          <w:rFonts w:ascii="Times New Roman" w:hAnsi="Times New Roman" w:cs="Times New Roman"/>
+          <w:sz w:val="24"/>
+          <w:szCs w:val="24"/>
+        </w:rPr>
+      </w:pPr>
+    </w:p>
+    <w:p>
+      <w:pPr>
+        <w:spacing w:after="0"/>
+        <w:ind w:left="-850" w:right="-850"/>
+        <w:rPr>
+          <w:rFonts w:ascii="Times New Roman" w:hAnsi="Times New Roman" w:cs="Times New Roman"/>
+          <w:sz w:val="24"/>
+          <w:szCs w:val="24"/>
+        </w:rPr>
+      </w:pPr>
+    </w:p>
+    <w:p>
+      <w:pPr>
+        <w:spacing w:after="0"/>
+        <w:ind w:left="-850" w:right="-850"/>
+        <w:jc w:val="center"/>
+        <w:rPr>
+          <w:rFonts w:ascii="Times New Roman" w:hAnsi="Times New Roman" w:cs="Times New Roman"/>
+          <w:sz w:val="24"/>
+          <w:szCs w:val="24"/>
+        </w:rPr>
+      </w:pPr>
+      <w:r>
+        <w:rPr>
+          <w:rFonts w:ascii="Times New Roman" w:hAnsi="Times New Roman" w:cs="Times New Roman"/>
+          <w:noProof/>
+          <w:sz w:val="24"/>
+          <w:szCs w:val="24"/>
+        </w:rPr>
+        <w:drawing>
+          <wp:inline distT="0" distB="0" distL="0" distR="0" wp14:anchorId="596ACA73" wp14:editId="5A76C0BA">
+            <wp:extent cx="4622800" cy="2575165"/>
+            <wp:effectExtent l="0" t="0" r="6350" b="0"/>
+            <wp:docPr id="1289373267" name="Picture 1"/>
+            <wp:cNvGraphicFramePr>
+              <a:graphicFrameLocks xmlns:a="http://schemas.openxmlformats.org/drawingml/2006/main" noChangeAspect="1"/>
+            </wp:cNvGraphicFramePr>
+            <a:graphic xmlns:a="http://schemas.openxmlformats.org/drawingml/2006/main">
+              <a:graphicData uri="http://schemas.openxmlformats.org/drawingml/2006/picture">
+                <pic:pic xmlns:pic="http://schemas.openxmlformats.org/drawingml/2006/picture">
+                  <pic:nvPicPr>
+                    <pic:cNvPr id="1289373267" name="Picture 1289373267"/>
+                    <pic:cNvPicPr/>
+                  </pic:nvPicPr>
+                  <pic:blipFill>
+                    <a:blip r:embed="rId15">
+                      <a:extLst>
+                        <a:ext uri="{28A0092B-C50C-407E-A947-70E740481C1C}">
+                          <a14:useLocalDpi xmlns:a14="http://schemas.microsoft.com/office/drawing/2010/main" val="0"/>
+                        </a:ext>
+                      </a:extLst>
+                    </a:blip>
+                    <a:stretch>
+                      <a:fillRect/>
+                    </a:stretch>
+                  </pic:blipFill>
+                  <pic:spPr>
+                    <a:xfrm>
+                      <a:off x="0" y="0"/>
+                      <a:ext cx="4633559" cy="2581159"/>
+                    </a:xfrm>
+                    <a:prstGeom prst="rect">
+                      <a:avLst/>
+                    </a:prstGeom>
+                  </pic:spPr>
+                </pic:pic>
+              </a:graphicData>
+            </a:graphic>
+          </wp:inline>
+        </w:drawing>
+      </w:r>
+      <w:r>
+        <w:rPr>
+          <w:rFonts w:ascii="Times New Roman" w:hAnsi="Times New Roman" w:cs="Times New Roman"/>
+          <w:sz w:val="24"/>
+          <w:szCs w:val="24"/>
+        </w:rPr>
+        <w:t xml:space="preserve"> </w:t>
+      </w:r>
     </w:p>
     <w:p>
       <w:pPr>
@@ -7138,16 +7687,16 @@
     </w:lvl>
   </w:abstractNum>
   <w:abstractNum w:abstractNumId="5" w15:restartNumberingAfterBreak="0">
-    <w:nsid w:val="5C491359"/>
+    <w:nsid w:val="5ADB4391"/>
     <w:multiLevelType w:val="hybridMultilevel"/>
-    <w:tmpl w:val="C192720E"/>
-    <w:lvl w:ilvl="0" w:tplc="1382BA0E">
+    <w:tmpl w:val="702226F0"/>
+    <w:lvl w:ilvl="0" w:tplc="3836CF0A">
       <w:start w:val="1"/>
       <w:numFmt w:val="decimal"/>
       <w:lvlText w:val="%1."/>
       <w:lvlJc w:val="left"/>
       <w:pPr>
-        <w:ind w:left="-1340" w:hanging="360"/>
+        <w:ind w:left="-490" w:hanging="360"/>
       </w:pPr>
       <w:rPr>
         <w:rFonts w:hint="default"/>
@@ -7159,7 +7708,7 @@
       <w:lvlText w:val="%2."/>
       <w:lvlJc w:val="left"/>
       <w:pPr>
-        <w:ind w:left="590" w:hanging="360"/>
+        <w:ind w:left="230" w:hanging="360"/>
       </w:pPr>
     </w:lvl>
     <w:lvl w:ilvl="2" w:tplc="4009001B" w:tentative="1">
@@ -7168,7 +7717,7 @@
       <w:lvlText w:val="%3."/>
       <w:lvlJc w:val="right"/>
       <w:pPr>
-        <w:ind w:left="1310" w:hanging="180"/>
+        <w:ind w:left="950" w:hanging="180"/>
       </w:pPr>
     </w:lvl>
     <w:lvl w:ilvl="3" w:tplc="4009000F" w:tentative="1">
@@ -7177,7 +7726,7 @@
       <w:lvlText w:val="%4."/>
       <w:lvlJc w:val="left"/>
       <w:pPr>
-        <w:ind w:left="2030" w:hanging="360"/>
+        <w:ind w:left="1670" w:hanging="360"/>
       </w:pPr>
     </w:lvl>
     <w:lvl w:ilvl="4" w:tplc="40090019" w:tentative="1">
@@ -7186,7 +7735,7 @@
       <w:lvlText w:val="%5."/>
       <w:lvlJc w:val="left"/>
       <w:pPr>
-        <w:ind w:left="2750" w:hanging="360"/>
+        <w:ind w:left="2390" w:hanging="360"/>
       </w:pPr>
     </w:lvl>
     <w:lvl w:ilvl="5" w:tplc="4009001B" w:tentative="1">
@@ -7195,7 +7744,7 @@
       <w:lvlText w:val="%6."/>
       <w:lvlJc w:val="right"/>
       <w:pPr>
-        <w:ind w:left="3470" w:hanging="180"/>
+        <w:ind w:left="3110" w:hanging="180"/>
       </w:pPr>
     </w:lvl>
     <w:lvl w:ilvl="6" w:tplc="4009000F" w:tentative="1">
@@ -7204,7 +7753,7 @@
       <w:lvlText w:val="%7."/>
       <w:lvlJc w:val="left"/>
       <w:pPr>
-        <w:ind w:left="4190" w:hanging="360"/>
+        <w:ind w:left="3830" w:hanging="360"/>
       </w:pPr>
     </w:lvl>
     <w:lvl w:ilvl="7" w:tplc="40090019" w:tentative="1">
@@ -7213,7 +7762,7 @@
       <w:lvlText w:val="%8."/>
       <w:lvlJc w:val="left"/>
       <w:pPr>
-        <w:ind w:left="4910" w:hanging="360"/>
+        <w:ind w:left="4550" w:hanging="360"/>
       </w:pPr>
     </w:lvl>
     <w:lvl w:ilvl="8" w:tplc="4009001B" w:tentative="1">
@@ -7222,21 +7771,21 @@
       <w:lvlText w:val="%9."/>
       <w:lvlJc w:val="right"/>
       <w:pPr>
-        <w:ind w:left="5630" w:hanging="180"/>
+        <w:ind w:left="5270" w:hanging="180"/>
       </w:pPr>
     </w:lvl>
   </w:abstractNum>
   <w:abstractNum w:abstractNumId="6" w15:restartNumberingAfterBreak="0">
-    <w:nsid w:val="6F770507"/>
+    <w:nsid w:val="5C491359"/>
     <w:multiLevelType w:val="hybridMultilevel"/>
-    <w:tmpl w:val="214CBE3C"/>
-    <w:lvl w:ilvl="0" w:tplc="44341468">
+    <w:tmpl w:val="C192720E"/>
+    <w:lvl w:ilvl="0" w:tplc="1382BA0E">
       <w:start w:val="1"/>
       <w:numFmt w:val="decimal"/>
       <w:lvlText w:val="%1."/>
       <w:lvlJc w:val="left"/>
       <w:pPr>
-        <w:ind w:left="-490" w:hanging="360"/>
+        <w:ind w:left="-1340" w:hanging="360"/>
       </w:pPr>
       <w:rPr>
         <w:rFonts w:hint="default"/>
@@ -7248,7 +7797,7 @@
       <w:lvlText w:val="%2."/>
       <w:lvlJc w:val="left"/>
       <w:pPr>
-        <w:ind w:left="230" w:hanging="360"/>
+        <w:ind w:left="590" w:hanging="360"/>
       </w:pPr>
     </w:lvl>
     <w:lvl w:ilvl="2" w:tplc="4009001B" w:tentative="1">
@@ -7257,7 +7806,7 @@
       <w:lvlText w:val="%3."/>
       <w:lvlJc w:val="right"/>
       <w:pPr>
-        <w:ind w:left="950" w:hanging="180"/>
+        <w:ind w:left="1310" w:hanging="180"/>
       </w:pPr>
     </w:lvl>
     <w:lvl w:ilvl="3" w:tplc="4009000F" w:tentative="1">
@@ -7266,7 +7815,7 @@
       <w:lvlText w:val="%4."/>
       <w:lvlJc w:val="left"/>
       <w:pPr>
-        <w:ind w:left="1670" w:hanging="360"/>
+        <w:ind w:left="2030" w:hanging="360"/>
       </w:pPr>
     </w:lvl>
     <w:lvl w:ilvl="4" w:tplc="40090019" w:tentative="1">
@@ -7275,7 +7824,7 @@
       <w:lvlText w:val="%5."/>
       <w:lvlJc w:val="left"/>
       <w:pPr>
-        <w:ind w:left="2390" w:hanging="360"/>
+        <w:ind w:left="2750" w:hanging="360"/>
       </w:pPr>
     </w:lvl>
     <w:lvl w:ilvl="5" w:tplc="4009001B" w:tentative="1">
@@ -7284,7 +7833,7 @@
       <w:lvlText w:val="%6."/>
       <w:lvlJc w:val="right"/>
       <w:pPr>
-        <w:ind w:left="3110" w:hanging="180"/>
+        <w:ind w:left="3470" w:hanging="180"/>
       </w:pPr>
     </w:lvl>
     <w:lvl w:ilvl="6" w:tplc="4009000F" w:tentative="1">
@@ -7293,7 +7842,7 @@
       <w:lvlText w:val="%7."/>
       <w:lvlJc w:val="left"/>
       <w:pPr>
-        <w:ind w:left="3830" w:hanging="360"/>
+        <w:ind w:left="4190" w:hanging="360"/>
       </w:pPr>
     </w:lvl>
     <w:lvl w:ilvl="7" w:tplc="40090019" w:tentative="1">
@@ -7302,7 +7851,7 @@
       <w:lvlText w:val="%8."/>
       <w:lvlJc w:val="left"/>
       <w:pPr>
-        <w:ind w:left="4550" w:hanging="360"/>
+        <w:ind w:left="4910" w:hanging="360"/>
       </w:pPr>
     </w:lvl>
     <w:lvl w:ilvl="8" w:tplc="4009001B" w:tentative="1">
@@ -7311,15 +7860,15 @@
       <w:lvlText w:val="%9."/>
       <w:lvlJc w:val="right"/>
       <w:pPr>
-        <w:ind w:left="5270" w:hanging="180"/>
+        <w:ind w:left="5630" w:hanging="180"/>
       </w:pPr>
     </w:lvl>
   </w:abstractNum>
   <w:abstractNum w:abstractNumId="7" w15:restartNumberingAfterBreak="0">
-    <w:nsid w:val="7B01399A"/>
+    <w:nsid w:val="6F770507"/>
     <w:multiLevelType w:val="hybridMultilevel"/>
-    <w:tmpl w:val="9EE66C56"/>
-    <w:lvl w:ilvl="0" w:tplc="1A941BD6">
+    <w:tmpl w:val="214CBE3C"/>
+    <w:lvl w:ilvl="0" w:tplc="44341468">
       <w:start w:val="1"/>
       <w:numFmt w:val="decimal"/>
       <w:lvlText w:val="%1."/>
@@ -7405,10 +7954,10 @@
     </w:lvl>
   </w:abstractNum>
   <w:abstractNum w:abstractNumId="8" w15:restartNumberingAfterBreak="0">
-    <w:nsid w:val="7BFE03B6"/>
+    <w:nsid w:val="7B01399A"/>
     <w:multiLevelType w:val="hybridMultilevel"/>
-    <w:tmpl w:val="E812AE04"/>
-    <w:lvl w:ilvl="0" w:tplc="B40EF2B6">
+    <w:tmpl w:val="9EE66C56"/>
+    <w:lvl w:ilvl="0" w:tplc="1A941BD6">
       <w:start w:val="1"/>
       <w:numFmt w:val="decimal"/>
       <w:lvlText w:val="%1."/>
@@ -7493,6 +8042,95 @@
       </w:pPr>
     </w:lvl>
   </w:abstractNum>
+  <w:abstractNum w:abstractNumId="9" w15:restartNumberingAfterBreak="0">
+    <w:nsid w:val="7BFE03B6"/>
+    <w:multiLevelType w:val="hybridMultilevel"/>
+    <w:tmpl w:val="E812AE04"/>
+    <w:lvl w:ilvl="0" w:tplc="B40EF2B6">
+      <w:start w:val="1"/>
+      <w:numFmt w:val="decimal"/>
+      <w:lvlText w:val="%1."/>
+      <w:lvlJc w:val="left"/>
+      <w:pPr>
+        <w:ind w:left="-490" w:hanging="360"/>
+      </w:pPr>
+      <w:rPr>
+        <w:rFonts w:hint="default"/>
+      </w:rPr>
+    </w:lvl>
+    <w:lvl w:ilvl="1" w:tplc="40090019" w:tentative="1">
+      <w:start w:val="1"/>
+      <w:numFmt w:val="lowerLetter"/>
+      <w:lvlText w:val="%2."/>
+      <w:lvlJc w:val="left"/>
+      <w:pPr>
+        <w:ind w:left="230" w:hanging="360"/>
+      </w:pPr>
+    </w:lvl>
+    <w:lvl w:ilvl="2" w:tplc="4009001B" w:tentative="1">
+      <w:start w:val="1"/>
+      <w:numFmt w:val="lowerRoman"/>
+      <w:lvlText w:val="%3."/>
+      <w:lvlJc w:val="right"/>
+      <w:pPr>
+        <w:ind w:left="950" w:hanging="180"/>
+      </w:pPr>
+    </w:lvl>
+    <w:lvl w:ilvl="3" w:tplc="4009000F" w:tentative="1">
+      <w:start w:val="1"/>
+      <w:numFmt w:val="decimal"/>
+      <w:lvlText w:val="%4."/>
+      <w:lvlJc w:val="left"/>
+      <w:pPr>
+        <w:ind w:left="1670" w:hanging="360"/>
+      </w:pPr>
+    </w:lvl>
+    <w:lvl w:ilvl="4" w:tplc="40090019" w:tentative="1">
+      <w:start w:val="1"/>
+      <w:numFmt w:val="lowerLetter"/>
+      <w:lvlText w:val="%5."/>
+      <w:lvlJc w:val="left"/>
+      <w:pPr>
+        <w:ind w:left="2390" w:hanging="360"/>
+      </w:pPr>
+    </w:lvl>
+    <w:lvl w:ilvl="5" w:tplc="4009001B" w:tentative="1">
+      <w:start w:val="1"/>
+      <w:numFmt w:val="lowerRoman"/>
+      <w:lvlText w:val="%6."/>
+      <w:lvlJc w:val="right"/>
+      <w:pPr>
+        <w:ind w:left="3110" w:hanging="180"/>
+      </w:pPr>
+    </w:lvl>
+    <w:lvl w:ilvl="6" w:tplc="4009000F" w:tentative="1">
+      <w:start w:val="1"/>
+      <w:numFmt w:val="decimal"/>
+      <w:lvlText w:val="%7."/>
+      <w:lvlJc w:val="left"/>
+      <w:pPr>
+        <w:ind w:left="3830" w:hanging="360"/>
+      </w:pPr>
+    </w:lvl>
+    <w:lvl w:ilvl="7" w:tplc="40090019" w:tentative="1">
+      <w:start w:val="1"/>
+      <w:numFmt w:val="lowerLetter"/>
+      <w:lvlText w:val="%8."/>
+      <w:lvlJc w:val="left"/>
+      <w:pPr>
+        <w:ind w:left="4550" w:hanging="360"/>
+      </w:pPr>
+    </w:lvl>
+    <w:lvl w:ilvl="8" w:tplc="4009001B" w:tentative="1">
+      <w:start w:val="1"/>
+      <w:numFmt w:val="lowerRoman"/>
+      <w:lvlText w:val="%9."/>
+      <w:lvlJc w:val="right"/>
+      <w:pPr>
+        <w:ind w:left="5270" w:hanging="180"/>
+      </w:pPr>
+    </w:lvl>
+  </w:abstractNum>
   <w:num w:numId="1" w16cid:durableId="1191645277">
     <w:abstractNumId w:val="3"/>
   </w:num>
@@ -7500,16 +8138,16 @@
     <w:abstractNumId w:val="0"/>
   </w:num>
   <w:num w:numId="3" w16cid:durableId="1970747010">
-    <w:abstractNumId w:val="5"/>
+    <w:abstractNumId w:val="6"/>
   </w:num>
   <w:num w:numId="4" w16cid:durableId="793404744">
     <w:abstractNumId w:val="2"/>
   </w:num>
   <w:num w:numId="5" w16cid:durableId="765225957">
-    <w:abstractNumId w:val="7"/>
+    <w:abstractNumId w:val="8"/>
   </w:num>
   <w:num w:numId="6" w16cid:durableId="1466238506">
-    <w:abstractNumId w:val="6"/>
+    <w:abstractNumId w:val="7"/>
   </w:num>
   <w:num w:numId="7" w16cid:durableId="1470896466">
     <w:abstractNumId w:val="1"/>
@@ -7518,7 +8156,10 @@
     <w:abstractNumId w:val="4"/>
   </w:num>
   <w:num w:numId="9" w16cid:durableId="2140488116">
-    <w:abstractNumId w:val="8"/>
+    <w:abstractNumId w:val="9"/>
+  </w:num>
+  <w:num w:numId="10" w16cid:durableId="1032658225">
+    <w:abstractNumId w:val="5"/>
   </w:num>
 </w:numbering>
 </file>
@@ -7923,11 +8564,12 @@
   <w:style w:type="paragraph" w:default="1" w:styleId="Normal">
     <w:name w:val="Normal"/>
     <w:qFormat/>
-    <w:rsid w:val="00E97BB0"/>
+    <w:rsid w:val="006D532B"/>
   </w:style>
   <w:style w:type="character" w:default="1" w:styleId="DefaultParagraphFont">
     <w:name w:val="Default Paragraph Font"/>
     <w:uiPriority w:val="1"/>
+    <w:semiHidden/>
     <w:unhideWhenUsed/>
   </w:style>
   <w:style w:type="table" w:default="1" w:styleId="TableNormal">

</xml_diff>

<commit_message>
Learned how to handle bot
</commit_message>
<xml_diff>
--- a/Django Notes.docx
+++ b/Django Notes.docx
@@ -4647,7 +4647,7 @@
           <w:szCs w:val="24"/>
         </w:rPr>
         <w:drawing>
-          <wp:inline distT="0" distB="0" distL="0" distR="0" wp14:anchorId="52E6F2C8" wp14:editId="38EC0E59">
+          <wp:inline distT="0" distB="0" distL="0" distR="0" wp14:anchorId="52E6F2C8" wp14:editId="74ADB373">
             <wp:extent cx="2680447" cy="1284987"/>
             <wp:effectExtent l="0" t="0" r="5715" b="0"/>
             <wp:docPr id="1888267996" name="Picture 2"/>
@@ -5511,7 +5511,7 @@
           <w:noProof/>
         </w:rPr>
         <w:drawing>
-          <wp:inline distT="0" distB="0" distL="0" distR="0" wp14:anchorId="7E24ADCF" wp14:editId="2F505C27">
+          <wp:inline distT="0" distB="0" distL="0" distR="0" wp14:anchorId="7E24ADCF" wp14:editId="607E9F2F">
             <wp:extent cx="2506134" cy="846455"/>
             <wp:effectExtent l="0" t="0" r="8890" b="0"/>
             <wp:docPr id="87361466" name="Picture 2"/>
@@ -6959,18 +6959,7 @@
           <w:szCs w:val="24"/>
           <w:u w:val="dotted"/>
         </w:rPr>
-        <w:t xml:space="preserve">Implicit </w:t>
-      </w:r>
-      <w:r>
-        <w:rPr>
-          <w:rFonts w:ascii="Times New Roman" w:hAnsi="Times New Roman" w:cs="Times New Roman"/>
-          <w:b/>
-          <w:bCs/>
-          <w:sz w:val="24"/>
-          <w:szCs w:val="24"/>
-          <w:u w:val="dotted"/>
-        </w:rPr>
-        <w:t>Validations by using Django’s inbuilt validators.</w:t>
+        <w:t>Implicit Validations by using Django’s inbuilt validators.</w:t>
       </w:r>
     </w:p>
     <w:p>
@@ -7198,6 +7187,515 @@
       <w:pPr>
         <w:spacing w:after="0"/>
         <w:ind w:left="-850" w:right="-850"/>
+        <w:rPr>
+          <w:rFonts w:ascii="Times New Roman" w:hAnsi="Times New Roman" w:cs="Times New Roman"/>
+          <w:sz w:val="24"/>
+          <w:szCs w:val="24"/>
+        </w:rPr>
+      </w:pPr>
+    </w:p>
+    <w:p>
+      <w:pPr>
+        <w:spacing w:after="0"/>
+        <w:ind w:left="-850" w:right="-850"/>
+        <w:rPr>
+          <w:rFonts w:ascii="Times New Roman" w:hAnsi="Times New Roman" w:cs="Times New Roman"/>
+          <w:sz w:val="24"/>
+          <w:szCs w:val="24"/>
+        </w:rPr>
+      </w:pPr>
+    </w:p>
+    <w:p>
+      <w:pPr>
+        <w:spacing w:after="0"/>
+        <w:ind w:left="-850" w:right="-850"/>
+        <w:rPr>
+          <w:rFonts w:ascii="Times New Roman" w:hAnsi="Times New Roman" w:cs="Times New Roman"/>
+          <w:sz w:val="24"/>
+          <w:szCs w:val="24"/>
+        </w:rPr>
+      </w:pPr>
+      <w:r>
+        <w:rPr>
+          <w:rFonts w:ascii="Times New Roman" w:hAnsi="Times New Roman" w:cs="Times New Roman"/>
+          <w:sz w:val="24"/>
+          <w:szCs w:val="24"/>
+        </w:rPr>
+        <w:t>----------------------------------------------------------------------------------------------------------------------------------------------------------------------------------------------------------------------------------------------------------------------------</w:t>
+      </w:r>
+    </w:p>
+    <w:p>
+      <w:pPr>
+        <w:spacing w:after="0"/>
+        <w:ind w:left="-850" w:right="-850"/>
+        <w:rPr>
+          <w:rFonts w:ascii="Times New Roman" w:hAnsi="Times New Roman" w:cs="Times New Roman"/>
+          <w:sz w:val="24"/>
+          <w:szCs w:val="24"/>
+        </w:rPr>
+      </w:pPr>
+    </w:p>
+    <w:p>
+      <w:pPr>
+        <w:spacing w:after="0"/>
+        <w:ind w:left="-850" w:right="-850"/>
+        <w:rPr>
+          <w:rFonts w:ascii="Times New Roman" w:hAnsi="Times New Roman" w:cs="Times New Roman"/>
+          <w:sz w:val="24"/>
+          <w:szCs w:val="24"/>
+        </w:rPr>
+      </w:pPr>
+    </w:p>
+    <w:p>
+      <w:pPr>
+        <w:spacing w:after="0"/>
+        <w:ind w:left="-850" w:right="-850"/>
+        <w:rPr>
+          <w:rFonts w:ascii="Times New Roman" w:hAnsi="Times New Roman" w:cs="Times New Roman"/>
+          <w:sz w:val="24"/>
+          <w:szCs w:val="24"/>
+        </w:rPr>
+      </w:pPr>
+    </w:p>
+    <w:p>
+      <w:pPr>
+        <w:spacing w:after="0"/>
+        <w:ind w:left="-850" w:right="-850"/>
+        <w:rPr>
+          <w:rFonts w:ascii="Times New Roman" w:hAnsi="Times New Roman" w:cs="Times New Roman"/>
+          <w:sz w:val="24"/>
+          <w:szCs w:val="24"/>
+        </w:rPr>
+      </w:pPr>
+    </w:p>
+    <w:p>
+      <w:pPr>
+        <w:spacing w:after="0"/>
+        <w:ind w:left="-850" w:right="-850"/>
+        <w:rPr>
+          <w:rFonts w:ascii="Times New Roman" w:hAnsi="Times New Roman" w:cs="Times New Roman"/>
+          <w:sz w:val="24"/>
+          <w:szCs w:val="24"/>
+        </w:rPr>
+      </w:pPr>
+    </w:p>
+    <w:p>
+      <w:pPr>
+        <w:spacing w:after="0"/>
+        <w:ind w:left="-850" w:right="-850"/>
+        <w:jc w:val="center"/>
+        <w:rPr>
+          <w:rFonts w:ascii="Times New Roman" w:hAnsi="Times New Roman" w:cs="Times New Roman"/>
+          <w:b/>
+          <w:bCs/>
+          <w:sz w:val="32"/>
+          <w:szCs w:val="32"/>
+          <w:u w:val="single"/>
+        </w:rPr>
+      </w:pPr>
+      <w:r>
+        <w:rPr>
+          <w:rFonts w:ascii="Times New Roman" w:hAnsi="Times New Roman" w:cs="Times New Roman"/>
+          <w:b/>
+          <w:bCs/>
+          <w:sz w:val="32"/>
+          <w:szCs w:val="32"/>
+          <w:u w:val="single"/>
+        </w:rPr>
+        <w:lastRenderedPageBreak/>
+        <w:t>23. Working with Django Model Forms</w:t>
+      </w:r>
+    </w:p>
+    <w:p>
+      <w:pPr>
+        <w:spacing w:after="0"/>
+        <w:ind w:left="-850" w:right="-850"/>
+        <w:rPr>
+          <w:rFonts w:ascii="Times New Roman" w:hAnsi="Times New Roman" w:cs="Times New Roman"/>
+          <w:sz w:val="24"/>
+          <w:szCs w:val="24"/>
+        </w:rPr>
+      </w:pPr>
+    </w:p>
+    <w:p>
+      <w:pPr>
+        <w:spacing w:after="0"/>
+        <w:ind w:left="-850" w:right="-850"/>
+        <w:rPr>
+          <w:rFonts w:ascii="Times New Roman" w:hAnsi="Times New Roman" w:cs="Times New Roman"/>
+          <w:b/>
+          <w:bCs/>
+          <w:sz w:val="24"/>
+          <w:szCs w:val="24"/>
+          <w:u w:val="single"/>
+        </w:rPr>
+      </w:pPr>
+      <w:r>
+        <w:rPr>
+          <w:rFonts w:ascii="Times New Roman" w:hAnsi="Times New Roman" w:cs="Times New Roman"/>
+          <w:b/>
+          <w:bCs/>
+          <w:sz w:val="24"/>
+          <w:szCs w:val="24"/>
+          <w:u w:val="single"/>
+        </w:rPr>
+        <w:t>Model Forms:</w:t>
+      </w:r>
+    </w:p>
+    <w:p>
+      <w:pPr>
+        <w:spacing w:after="0"/>
+        <w:ind w:left="-850" w:right="-850"/>
+        <w:rPr>
+          <w:rFonts w:ascii="Times New Roman" w:hAnsi="Times New Roman" w:cs="Times New Roman"/>
+          <w:sz w:val="24"/>
+          <w:szCs w:val="24"/>
+        </w:rPr>
+      </w:pPr>
+    </w:p>
+    <w:p>
+      <w:pPr>
+        <w:spacing w:after="0"/>
+        <w:ind w:left="-850" w:right="-850"/>
+        <w:rPr>
+          <w:rFonts w:ascii="Times New Roman" w:hAnsi="Times New Roman" w:cs="Times New Roman"/>
+          <w:sz w:val="24"/>
+          <w:szCs w:val="24"/>
+        </w:rPr>
+      </w:pPr>
+      <w:r>
+        <w:rPr>
+          <w:rFonts w:ascii="Times New Roman" w:hAnsi="Times New Roman" w:cs="Times New Roman"/>
+          <w:sz w:val="24"/>
+          <w:szCs w:val="24"/>
+        </w:rPr>
+        <w:t>Model Based Forms</w:t>
+      </w:r>
+    </w:p>
+    <w:p>
+      <w:pPr>
+        <w:spacing w:after="0"/>
+        <w:ind w:left="-850" w:right="-850"/>
+        <w:rPr>
+          <w:rFonts w:ascii="Times New Roman" w:hAnsi="Times New Roman" w:cs="Times New Roman"/>
+          <w:sz w:val="24"/>
+          <w:szCs w:val="24"/>
+        </w:rPr>
+      </w:pPr>
+      <w:r>
+        <w:rPr>
+          <w:rFonts w:ascii="Times New Roman" w:hAnsi="Times New Roman" w:cs="Times New Roman"/>
+          <w:sz w:val="24"/>
+          <w:szCs w:val="24"/>
+        </w:rPr>
+        <w:t xml:space="preserve">Model </w:t>
+      </w:r>
+      <w:r>
+        <w:rPr>
+          <w:rFonts w:ascii="Times New Roman" w:hAnsi="Times New Roman" w:cs="Times New Roman"/>
+          <w:sz w:val="24"/>
+          <w:szCs w:val="24"/>
+        </w:rPr>
+        <w:sym w:font="Wingdings" w:char="F0E0"/>
+      </w:r>
+      <w:r>
+        <w:rPr>
+          <w:rFonts w:ascii="Times New Roman" w:hAnsi="Times New Roman" w:cs="Times New Roman"/>
+          <w:sz w:val="24"/>
+          <w:szCs w:val="24"/>
+        </w:rPr>
+        <w:t xml:space="preserve"> Python class which represents database table.</w:t>
+      </w:r>
+    </w:p>
+    <w:p>
+      <w:pPr>
+        <w:spacing w:after="0"/>
+        <w:ind w:left="-850" w:right="-850"/>
+        <w:rPr>
+          <w:rFonts w:ascii="Times New Roman" w:hAnsi="Times New Roman" w:cs="Times New Roman"/>
+          <w:sz w:val="24"/>
+          <w:szCs w:val="24"/>
+        </w:rPr>
+      </w:pPr>
+    </w:p>
+    <w:p>
+      <w:pPr>
+        <w:spacing w:after="0"/>
+        <w:ind w:left="-850" w:right="-850"/>
+        <w:rPr>
+          <w:rFonts w:ascii="Times New Roman" w:hAnsi="Times New Roman" w:cs="Times New Roman"/>
+          <w:sz w:val="24"/>
+          <w:szCs w:val="24"/>
+        </w:rPr>
+      </w:pPr>
+      <w:r>
+        <w:rPr>
+          <w:rFonts w:ascii="Times New Roman" w:hAnsi="Times New Roman" w:cs="Times New Roman"/>
+          <w:sz w:val="24"/>
+          <w:szCs w:val="24"/>
+        </w:rPr>
+        <w:t>Create a Model:</w:t>
+      </w:r>
+    </w:p>
+    <w:p>
+      <w:pPr>
+        <w:spacing w:after="0"/>
+        <w:ind w:left="-850" w:right="-850"/>
+        <w:rPr>
+          <w:rFonts w:ascii="Times New Roman" w:hAnsi="Times New Roman" w:cs="Times New Roman"/>
+          <w:sz w:val="24"/>
+          <w:szCs w:val="24"/>
+        </w:rPr>
+      </w:pPr>
+      <w:r>
+        <w:rPr>
+          <w:rFonts w:ascii="Times New Roman" w:hAnsi="Times New Roman" w:cs="Times New Roman"/>
+          <w:sz w:val="24"/>
+          <w:szCs w:val="24"/>
+        </w:rPr>
+        <w:t xml:space="preserve"> Enter fields</w:t>
+      </w:r>
+    </w:p>
+    <w:p>
+      <w:pPr>
+        <w:spacing w:after="0"/>
+        <w:ind w:right="-850"/>
+        <w:rPr>
+          <w:rFonts w:ascii="Times New Roman" w:hAnsi="Times New Roman" w:cs="Times New Roman"/>
+          <w:sz w:val="24"/>
+          <w:szCs w:val="24"/>
+        </w:rPr>
+      </w:pPr>
+    </w:p>
+    <w:p>
+      <w:pPr>
+        <w:spacing w:after="0"/>
+        <w:ind w:left="-850" w:right="-850"/>
+        <w:rPr>
+          <w:rFonts w:ascii="Times New Roman" w:hAnsi="Times New Roman" w:cs="Times New Roman"/>
+          <w:sz w:val="24"/>
+          <w:szCs w:val="24"/>
+        </w:rPr>
+      </w:pPr>
+      <w:r>
+        <w:rPr>
+          <w:rFonts w:ascii="Times New Roman" w:hAnsi="Times New Roman" w:cs="Times New Roman"/>
+          <w:sz w:val="24"/>
+          <w:szCs w:val="24"/>
+        </w:rPr>
+        <w:t>Form:</w:t>
+      </w:r>
+    </w:p>
+    <w:p>
+      <w:pPr>
+        <w:spacing w:after="0"/>
+        <w:ind w:left="-850" w:right="-850"/>
+        <w:rPr>
+          <w:rFonts w:ascii="Times New Roman" w:hAnsi="Times New Roman" w:cs="Times New Roman"/>
+          <w:sz w:val="24"/>
+          <w:szCs w:val="24"/>
+        </w:rPr>
+      </w:pPr>
+      <w:proofErr w:type="gramStart"/>
+      <w:r>
+        <w:rPr>
+          <w:rFonts w:ascii="Times New Roman" w:hAnsi="Times New Roman" w:cs="Times New Roman"/>
+          <w:sz w:val="24"/>
+          <w:szCs w:val="24"/>
+        </w:rPr>
+        <w:t>model  =</w:t>
+      </w:r>
+      <w:proofErr w:type="gramEnd"/>
+      <w:r>
+        <w:rPr>
+          <w:rFonts w:ascii="Times New Roman" w:hAnsi="Times New Roman" w:cs="Times New Roman"/>
+          <w:sz w:val="24"/>
+          <w:szCs w:val="24"/>
+        </w:rPr>
+        <w:t xml:space="preserve"> Student</w:t>
+      </w:r>
+    </w:p>
+    <w:p>
+      <w:pPr>
+        <w:spacing w:after="0"/>
+        <w:ind w:left="-850" w:right="-850"/>
+        <w:rPr>
+          <w:rFonts w:ascii="Times New Roman" w:hAnsi="Times New Roman" w:cs="Times New Roman"/>
+          <w:sz w:val="24"/>
+          <w:szCs w:val="24"/>
+        </w:rPr>
+      </w:pPr>
+    </w:p>
+    <w:p>
+      <w:pPr>
+        <w:spacing w:after="0"/>
+        <w:ind w:right="-850"/>
+        <w:rPr>
+          <w:rFonts w:ascii="Times New Roman" w:hAnsi="Times New Roman" w:cs="Times New Roman"/>
+          <w:sz w:val="24"/>
+          <w:szCs w:val="24"/>
+        </w:rPr>
+      </w:pPr>
+      <w:r>
+        <w:rPr>
+          <w:rFonts w:ascii="Times New Roman" w:hAnsi="Times New Roman" w:cs="Times New Roman"/>
+          <w:noProof/>
+          <w:sz w:val="24"/>
+          <w:szCs w:val="24"/>
+        </w:rPr>
+        <w:drawing>
+          <wp:anchor distT="0" distB="0" distL="114300" distR="114300" simplePos="0" relativeHeight="251661312" behindDoc="0" locked="0" layoutInCell="1" allowOverlap="1" wp14:anchorId="3030D5DB" wp14:editId="7E2A8D9F">
+            <wp:simplePos x="0" y="0"/>
+            <wp:positionH relativeFrom="column">
+              <wp:posOffset>-541867</wp:posOffset>
+            </wp:positionH>
+            <wp:positionV relativeFrom="paragraph">
+              <wp:posOffset>1482</wp:posOffset>
+            </wp:positionV>
+            <wp:extent cx="2717800" cy="1093925"/>
+            <wp:effectExtent l="0" t="0" r="6350" b="0"/>
+            <wp:wrapSquare wrapText="bothSides"/>
+            <wp:docPr id="957263363" name="Picture 1"/>
+            <wp:cNvGraphicFramePr>
+              <a:graphicFrameLocks xmlns:a="http://schemas.openxmlformats.org/drawingml/2006/main" noChangeAspect="1"/>
+            </wp:cNvGraphicFramePr>
+            <a:graphic xmlns:a="http://schemas.openxmlformats.org/drawingml/2006/main">
+              <a:graphicData uri="http://schemas.openxmlformats.org/drawingml/2006/picture">
+                <pic:pic xmlns:pic="http://schemas.openxmlformats.org/drawingml/2006/picture">
+                  <pic:nvPicPr>
+                    <pic:cNvPr id="957263363" name="Picture 957263363"/>
+                    <pic:cNvPicPr/>
+                  </pic:nvPicPr>
+                  <pic:blipFill>
+                    <a:blip r:embed="rId16">
+                      <a:extLst>
+                        <a:ext uri="{28A0092B-C50C-407E-A947-70E740481C1C}">
+                          <a14:useLocalDpi xmlns:a14="http://schemas.microsoft.com/office/drawing/2010/main" val="0"/>
+                        </a:ext>
+                      </a:extLst>
+                    </a:blip>
+                    <a:stretch>
+                      <a:fillRect/>
+                    </a:stretch>
+                  </pic:blipFill>
+                  <pic:spPr>
+                    <a:xfrm>
+                      <a:off x="0" y="0"/>
+                      <a:ext cx="2717800" cy="1093925"/>
+                    </a:xfrm>
+                    <a:prstGeom prst="rect">
+                      <a:avLst/>
+                    </a:prstGeom>
+                  </pic:spPr>
+                </pic:pic>
+              </a:graphicData>
+            </a:graphic>
+            <wp14:sizeRelH relativeFrom="page">
+              <wp14:pctWidth>0</wp14:pctWidth>
+            </wp14:sizeRelH>
+            <wp14:sizeRelV relativeFrom="page">
+              <wp14:pctHeight>0</wp14:pctHeight>
+            </wp14:sizeRelV>
+          </wp:anchor>
+        </w:drawing>
+      </w:r>
+      <w:r>
+        <w:rPr>
+          <w:rFonts w:ascii="Times New Roman" w:hAnsi="Times New Roman" w:cs="Times New Roman"/>
+          <w:sz w:val="24"/>
+          <w:szCs w:val="24"/>
+        </w:rPr>
+        <w:t xml:space="preserve"> </w:t>
+      </w:r>
+      <w:r>
+        <w:rPr>
+          <w:rFonts w:ascii="Times New Roman" w:hAnsi="Times New Roman" w:cs="Times New Roman"/>
+          <w:sz w:val="24"/>
+          <w:szCs w:val="24"/>
+        </w:rPr>
+        <w:t xml:space="preserve">      </w:t>
+      </w:r>
+      <w:r>
+        <w:rPr>
+          <w:rFonts w:ascii="Times New Roman" w:hAnsi="Times New Roman" w:cs="Times New Roman"/>
+          <w:sz w:val="24"/>
+          <w:szCs w:val="24"/>
+        </w:rPr>
+        <w:t xml:space="preserve">   </w:t>
+      </w:r>
+      <w:r>
+        <w:rPr>
+          <w:rFonts w:ascii="Times New Roman" w:hAnsi="Times New Roman" w:cs="Times New Roman"/>
+          <w:noProof/>
+          <w:sz w:val="24"/>
+          <w:szCs w:val="24"/>
+        </w:rPr>
+        <w:drawing>
+          <wp:inline distT="0" distB="0" distL="0" distR="0" wp14:anchorId="19DD8599" wp14:editId="012811D5">
+            <wp:extent cx="1875367" cy="1174010"/>
+            <wp:effectExtent l="0" t="0" r="0" b="7620"/>
+            <wp:docPr id="1878570994" name="Picture 2"/>
+            <wp:cNvGraphicFramePr>
+              <a:graphicFrameLocks xmlns:a="http://schemas.openxmlformats.org/drawingml/2006/main" noChangeAspect="1"/>
+            </wp:cNvGraphicFramePr>
+            <a:graphic xmlns:a="http://schemas.openxmlformats.org/drawingml/2006/main">
+              <a:graphicData uri="http://schemas.openxmlformats.org/drawingml/2006/picture">
+                <pic:pic xmlns:pic="http://schemas.openxmlformats.org/drawingml/2006/picture">
+                  <pic:nvPicPr>
+                    <pic:cNvPr id="1878570994" name="Picture 1878570994"/>
+                    <pic:cNvPicPr/>
+                  </pic:nvPicPr>
+                  <pic:blipFill>
+                    <a:blip r:embed="rId17" cstate="print">
+                      <a:extLst>
+                        <a:ext uri="{28A0092B-C50C-407E-A947-70E740481C1C}">
+                          <a14:useLocalDpi xmlns:a14="http://schemas.microsoft.com/office/drawing/2010/main" val="0"/>
+                        </a:ext>
+                      </a:extLst>
+                    </a:blip>
+                    <a:stretch>
+                      <a:fillRect/>
+                    </a:stretch>
+                  </pic:blipFill>
+                  <pic:spPr>
+                    <a:xfrm>
+                      <a:off x="0" y="0"/>
+                      <a:ext cx="1891262" cy="1183960"/>
+                    </a:xfrm>
+                    <a:prstGeom prst="rect">
+                      <a:avLst/>
+                    </a:prstGeom>
+                  </pic:spPr>
+                </pic:pic>
+              </a:graphicData>
+            </a:graphic>
+          </wp:inline>
+        </w:drawing>
+      </w:r>
+      <w:r>
+        <w:rPr>
+          <w:rFonts w:ascii="Times New Roman" w:hAnsi="Times New Roman" w:cs="Times New Roman"/>
+          <w:sz w:val="24"/>
+          <w:szCs w:val="24"/>
+        </w:rPr>
+        <w:t xml:space="preserve">                  </w:t>
+      </w:r>
+    </w:p>
+    <w:p>
+      <w:pPr>
+        <w:spacing w:after="0"/>
+        <w:ind w:right="-850"/>
+        <w:rPr>
+          <w:rFonts w:ascii="Times New Roman" w:hAnsi="Times New Roman" w:cs="Times New Roman"/>
+          <w:sz w:val="24"/>
+          <w:szCs w:val="24"/>
+        </w:rPr>
+      </w:pPr>
+    </w:p>
+    <w:p>
+      <w:pPr>
+        <w:spacing w:after="0"/>
+        <w:ind w:right="-850"/>
         <w:rPr>
           <w:rFonts w:ascii="Times New Roman" w:hAnsi="Times New Roman" w:cs="Times New Roman"/>
           <w:sz w:val="24"/>
@@ -8564,7 +9062,7 @@
   <w:style w:type="paragraph" w:default="1" w:styleId="Normal">
     <w:name w:val="Normal"/>
     <w:qFormat/>
-    <w:rsid w:val="006D532B"/>
+    <w:rsid w:val="00F50D83"/>
   </w:style>
   <w:style w:type="character" w:default="1" w:styleId="DefaultParagraphFont">
     <w:name w:val="Default Paragraph Font"/>

</xml_diff>

<commit_message>
Learn more about template inheritance
</commit_message>
<xml_diff>
--- a/Django Notes.docx
+++ b/Django Notes.docx
@@ -4647,7 +4647,7 @@
           <w:szCs w:val="24"/>
         </w:rPr>
         <w:drawing>
-          <wp:inline distT="0" distB="0" distL="0" distR="0" wp14:anchorId="52E6F2C8" wp14:editId="12E4635E">
+          <wp:inline distT="0" distB="0" distL="0" distR="0" wp14:anchorId="52E6F2C8" wp14:editId="34CCA8F0">
             <wp:extent cx="2680447" cy="1284987"/>
             <wp:effectExtent l="0" t="0" r="5715" b="0"/>
             <wp:docPr id="1888267996" name="Picture 2"/>
@@ -5511,7 +5511,7 @@
           <w:noProof/>
         </w:rPr>
         <w:drawing>
-          <wp:inline distT="0" distB="0" distL="0" distR="0" wp14:anchorId="7E24ADCF" wp14:editId="1663EF6A">
+          <wp:inline distT="0" distB="0" distL="0" distR="0" wp14:anchorId="7E24ADCF" wp14:editId="1033F863">
             <wp:extent cx="2506134" cy="846455"/>
             <wp:effectExtent l="0" t="0" r="8890" b="0"/>
             <wp:docPr id="87361466" name="Picture 2"/>
@@ -6304,7 +6304,25 @@
           <w:sz w:val="24"/>
           <w:szCs w:val="24"/>
         </w:rPr>
-        <w:t>class className(forms.Form):</w:t>
+        <w:t>class className(</w:t>
+      </w:r>
+      <w:proofErr w:type="gramStart"/>
+      <w:r>
+        <w:rPr>
+          <w:rFonts w:ascii="Times New Roman" w:hAnsi="Times New Roman" w:cs="Times New Roman"/>
+          <w:sz w:val="24"/>
+          <w:szCs w:val="24"/>
+        </w:rPr>
+        <w:t>forms.Form</w:t>
+      </w:r>
+      <w:proofErr w:type="gramEnd"/>
+      <w:r>
+        <w:rPr>
+          <w:rFonts w:ascii="Times New Roman" w:hAnsi="Times New Roman" w:cs="Times New Roman"/>
+          <w:sz w:val="24"/>
+          <w:szCs w:val="24"/>
+        </w:rPr>
+        <w:t>):</w:t>
       </w:r>
     </w:p>
     <w:p>
@@ -7631,7 +7649,7 @@
           <w:szCs w:val="24"/>
         </w:rPr>
         <w:drawing>
-          <wp:inline distT="0" distB="0" distL="0" distR="0" wp14:anchorId="19DD8599" wp14:editId="2EDAAE78">
+          <wp:inline distT="0" distB="0" distL="0" distR="0" wp14:anchorId="19DD8599" wp14:editId="0236ED23">
             <wp:extent cx="1875367" cy="1174010"/>
             <wp:effectExtent l="0" t="0" r="0" b="7620"/>
             <wp:docPr id="1878570994" name="Picture 2"/>
@@ -7735,6 +7753,7 @@
       <w:r>
         <w:rPr>
           <w:rFonts w:ascii="Times New Roman" w:hAnsi="Times New Roman" w:cs="Times New Roman"/>
+          <w:noProof/>
           <w:sz w:val="24"/>
           <w:szCs w:val="24"/>
         </w:rPr>
@@ -7832,6 +7851,694 @@
         </w:rPr>
         <w:t xml:space="preserve">        </w:t>
       </w:r>
+    </w:p>
+    <w:p>
+      <w:pPr>
+        <w:spacing w:after="0"/>
+        <w:ind w:left="-850" w:right="-850"/>
+        <w:rPr>
+          <w:rFonts w:ascii="Times New Roman" w:hAnsi="Times New Roman" w:cs="Times New Roman"/>
+          <w:sz w:val="24"/>
+          <w:szCs w:val="24"/>
+        </w:rPr>
+      </w:pPr>
+    </w:p>
+    <w:p>
+      <w:pPr>
+        <w:spacing w:after="0"/>
+        <w:ind w:left="-850" w:right="-850"/>
+        <w:rPr>
+          <w:rFonts w:ascii="Times New Roman" w:hAnsi="Times New Roman" w:cs="Times New Roman"/>
+          <w:sz w:val="24"/>
+          <w:szCs w:val="24"/>
+        </w:rPr>
+      </w:pPr>
+    </w:p>
+    <w:p>
+      <w:pPr>
+        <w:spacing w:after="0"/>
+        <w:ind w:left="-850" w:right="-850"/>
+        <w:rPr>
+          <w:rFonts w:ascii="Times New Roman" w:hAnsi="Times New Roman" w:cs="Times New Roman"/>
+          <w:sz w:val="24"/>
+          <w:szCs w:val="24"/>
+        </w:rPr>
+      </w:pPr>
+    </w:p>
+    <w:p>
+      <w:pPr>
+        <w:spacing w:after="0"/>
+        <w:ind w:left="-850" w:right="-850"/>
+        <w:rPr>
+          <w:rFonts w:ascii="Times New Roman" w:hAnsi="Times New Roman" w:cs="Times New Roman"/>
+          <w:sz w:val="24"/>
+          <w:szCs w:val="24"/>
+        </w:rPr>
+      </w:pPr>
+    </w:p>
+    <w:p>
+      <w:pPr>
+        <w:spacing w:after="0"/>
+        <w:ind w:left="-850" w:right="-850"/>
+        <w:rPr>
+          <w:rFonts w:ascii="Times New Roman" w:hAnsi="Times New Roman" w:cs="Times New Roman"/>
+          <w:sz w:val="24"/>
+          <w:szCs w:val="24"/>
+        </w:rPr>
+      </w:pPr>
+    </w:p>
+    <w:p>
+      <w:pPr>
+        <w:spacing w:after="0"/>
+        <w:ind w:left="-850" w:right="-850"/>
+        <w:rPr>
+          <w:rFonts w:ascii="Times New Roman" w:hAnsi="Times New Roman" w:cs="Times New Roman"/>
+          <w:sz w:val="24"/>
+          <w:szCs w:val="24"/>
+        </w:rPr>
+      </w:pPr>
+    </w:p>
+    <w:p>
+      <w:pPr>
+        <w:spacing w:after="0"/>
+        <w:ind w:left="-850" w:right="-850"/>
+        <w:rPr>
+          <w:rFonts w:ascii="Times New Roman" w:hAnsi="Times New Roman" w:cs="Times New Roman"/>
+          <w:sz w:val="24"/>
+          <w:szCs w:val="24"/>
+        </w:rPr>
+      </w:pPr>
+    </w:p>
+    <w:p>
+      <w:pPr>
+        <w:spacing w:after="0"/>
+        <w:ind w:left="-850" w:right="-850"/>
+        <w:rPr>
+          <w:rFonts w:ascii="Times New Roman" w:hAnsi="Times New Roman" w:cs="Times New Roman"/>
+          <w:sz w:val="24"/>
+          <w:szCs w:val="24"/>
+        </w:rPr>
+      </w:pPr>
+    </w:p>
+    <w:p>
+      <w:pPr>
+        <w:spacing w:after="0"/>
+        <w:ind w:left="-850" w:right="-850"/>
+        <w:rPr>
+          <w:rFonts w:ascii="Times New Roman" w:hAnsi="Times New Roman" w:cs="Times New Roman"/>
+          <w:sz w:val="24"/>
+          <w:szCs w:val="24"/>
+        </w:rPr>
+      </w:pPr>
+      <w:r>
+        <w:rPr>
+          <w:rFonts w:ascii="Times New Roman" w:hAnsi="Times New Roman" w:cs="Times New Roman"/>
+          <w:sz w:val="24"/>
+          <w:szCs w:val="24"/>
+        </w:rPr>
+        <w:t>----------------------------------------------------------------------------------------------------------------------------------------------------------------------------------------------------------------------------------------------------------------------------</w:t>
+      </w:r>
+    </w:p>
+    <w:p>
+      <w:pPr>
+        <w:spacing w:after="0"/>
+        <w:ind w:left="-850" w:right="-850"/>
+        <w:rPr>
+          <w:rFonts w:ascii="Times New Roman" w:hAnsi="Times New Roman" w:cs="Times New Roman"/>
+          <w:sz w:val="24"/>
+          <w:szCs w:val="24"/>
+        </w:rPr>
+      </w:pPr>
+    </w:p>
+    <w:p>
+      <w:pPr>
+        <w:spacing w:after="0"/>
+        <w:ind w:left="-850" w:right="-850"/>
+        <w:jc w:val="center"/>
+        <w:rPr>
+          <w:rFonts w:ascii="Times New Roman" w:hAnsi="Times New Roman" w:cs="Times New Roman"/>
+          <w:b/>
+          <w:bCs/>
+          <w:sz w:val="32"/>
+          <w:szCs w:val="32"/>
+          <w:u w:val="single"/>
+        </w:rPr>
+      </w:pPr>
+      <w:r>
+        <w:rPr>
+          <w:rFonts w:ascii="Times New Roman" w:hAnsi="Times New Roman" w:cs="Times New Roman"/>
+          <w:b/>
+          <w:bCs/>
+          <w:sz w:val="32"/>
+          <w:szCs w:val="32"/>
+          <w:u w:val="single"/>
+        </w:rPr>
+        <w:t>2</w:t>
+      </w:r>
+      <w:r>
+        <w:rPr>
+          <w:rFonts w:ascii="Times New Roman" w:hAnsi="Times New Roman" w:cs="Times New Roman"/>
+          <w:b/>
+          <w:bCs/>
+          <w:sz w:val="32"/>
+          <w:szCs w:val="32"/>
+          <w:u w:val="single"/>
+        </w:rPr>
+        <w:t>4. Movie Project with</w:t>
+      </w:r>
+      <w:r>
+        <w:rPr>
+          <w:rFonts w:ascii="Times New Roman" w:hAnsi="Times New Roman" w:cs="Times New Roman"/>
+          <w:b/>
+          <w:bCs/>
+          <w:sz w:val="32"/>
+          <w:szCs w:val="32"/>
+          <w:u w:val="single"/>
+        </w:rPr>
+        <w:t xml:space="preserve"> Model Forms</w:t>
+      </w:r>
+    </w:p>
+    <w:p>
+      <w:pPr>
+        <w:spacing w:after="0"/>
+        <w:ind w:right="-850"/>
+        <w:rPr>
+          <w:rFonts w:ascii="Times New Roman" w:hAnsi="Times New Roman" w:cs="Times New Roman"/>
+          <w:b/>
+          <w:bCs/>
+          <w:sz w:val="32"/>
+          <w:szCs w:val="32"/>
+          <w:u w:val="single"/>
+        </w:rPr>
+      </w:pPr>
+    </w:p>
+    <w:p>
+      <w:pPr>
+        <w:spacing w:after="0"/>
+        <w:ind w:left="-850" w:right="-850"/>
+        <w:rPr>
+          <w:rFonts w:ascii="Times New Roman" w:hAnsi="Times New Roman" w:cs="Times New Roman"/>
+        </w:rPr>
+      </w:pPr>
+      <w:r>
+        <w:rPr>
+          <w:rFonts w:ascii="Times New Roman" w:hAnsi="Times New Roman" w:cs="Times New Roman"/>
+          <w:noProof/>
+        </w:rPr>
+        <w:drawing>
+          <wp:inline distT="0" distB="0" distL="0" distR="0" wp14:anchorId="4EA5AF85" wp14:editId="4ED1421D">
+            <wp:extent cx="4503420" cy="1784801"/>
+            <wp:effectExtent l="0" t="0" r="0" b="6350"/>
+            <wp:docPr id="1152824123" name="Picture 1"/>
+            <wp:cNvGraphicFramePr>
+              <a:graphicFrameLocks xmlns:a="http://schemas.openxmlformats.org/drawingml/2006/main" noChangeAspect="1"/>
+            </wp:cNvGraphicFramePr>
+            <a:graphic xmlns:a="http://schemas.openxmlformats.org/drawingml/2006/main">
+              <a:graphicData uri="http://schemas.openxmlformats.org/drawingml/2006/picture">
+                <pic:pic xmlns:pic="http://schemas.openxmlformats.org/drawingml/2006/picture">
+                  <pic:nvPicPr>
+                    <pic:cNvPr id="1152824123" name="Picture 1152824123"/>
+                    <pic:cNvPicPr/>
+                  </pic:nvPicPr>
+                  <pic:blipFill>
+                    <a:blip r:embed="rId19">
+                      <a:duotone>
+                        <a:prstClr val="black"/>
+                        <a:srgbClr val="D9C3A5">
+                          <a:tint val="50000"/>
+                          <a:satMod val="180000"/>
+                        </a:srgbClr>
+                      </a:duotone>
+                      <a:extLst>
+                        <a:ext uri="{28A0092B-C50C-407E-A947-70E740481C1C}">
+                          <a14:useLocalDpi xmlns:a14="http://schemas.microsoft.com/office/drawing/2010/main" val="0"/>
+                        </a:ext>
+                      </a:extLst>
+                    </a:blip>
+                    <a:stretch>
+                      <a:fillRect/>
+                    </a:stretch>
+                  </pic:blipFill>
+                  <pic:spPr>
+                    <a:xfrm>
+                      <a:off x="0" y="0"/>
+                      <a:ext cx="4516024" cy="1789796"/>
+                    </a:xfrm>
+                    <a:prstGeom prst="rect">
+                      <a:avLst/>
+                    </a:prstGeom>
+                  </pic:spPr>
+                </pic:pic>
+              </a:graphicData>
+            </a:graphic>
+          </wp:inline>
+        </w:drawing>
+      </w:r>
+    </w:p>
+    <w:p>
+      <w:pPr>
+        <w:spacing w:after="0"/>
+        <w:ind w:left="-850" w:right="-850"/>
+        <w:rPr>
+          <w:rFonts w:ascii="Times New Roman" w:hAnsi="Times New Roman" w:cs="Times New Roman"/>
+        </w:rPr>
+      </w:pPr>
+      <w:r>
+        <w:rPr>
+          <w:rFonts w:ascii="Times New Roman" w:hAnsi="Times New Roman" w:cs="Times New Roman"/>
+          <w:noProof/>
+        </w:rPr>
+        <w:lastRenderedPageBreak/>
+        <w:drawing>
+          <wp:inline distT="0" distB="0" distL="0" distR="0" wp14:anchorId="79C521EC" wp14:editId="4E7AD315">
+            <wp:extent cx="4134427" cy="2295845"/>
+            <wp:effectExtent l="0" t="0" r="0" b="9525"/>
+            <wp:docPr id="878209314" name="Picture 1"/>
+            <wp:cNvGraphicFramePr>
+              <a:graphicFrameLocks xmlns:a="http://schemas.openxmlformats.org/drawingml/2006/main" noChangeAspect="1"/>
+            </wp:cNvGraphicFramePr>
+            <a:graphic xmlns:a="http://schemas.openxmlformats.org/drawingml/2006/main">
+              <a:graphicData uri="http://schemas.openxmlformats.org/drawingml/2006/picture">
+                <pic:pic xmlns:pic="http://schemas.openxmlformats.org/drawingml/2006/picture">
+                  <pic:nvPicPr>
+                    <pic:cNvPr id="878209314" name=""/>
+                    <pic:cNvPicPr/>
+                  </pic:nvPicPr>
+                  <pic:blipFill>
+                    <a:blip r:embed="rId20">
+                      <a:duotone>
+                        <a:prstClr val="black"/>
+                        <a:srgbClr val="D9C3A5">
+                          <a:tint val="50000"/>
+                          <a:satMod val="180000"/>
+                        </a:srgbClr>
+                      </a:duotone>
+                    </a:blip>
+                    <a:stretch>
+                      <a:fillRect/>
+                    </a:stretch>
+                  </pic:blipFill>
+                  <pic:spPr>
+                    <a:xfrm>
+                      <a:off x="0" y="0"/>
+                      <a:ext cx="4134427" cy="2295845"/>
+                    </a:xfrm>
+                    <a:prstGeom prst="rect">
+                      <a:avLst/>
+                    </a:prstGeom>
+                  </pic:spPr>
+                </pic:pic>
+              </a:graphicData>
+            </a:graphic>
+          </wp:inline>
+        </w:drawing>
+      </w:r>
+    </w:p>
+    <w:p>
+      <w:pPr>
+        <w:spacing w:after="0"/>
+        <w:ind w:left="-850" w:right="-850"/>
+        <w:rPr>
+          <w:rFonts w:ascii="Times New Roman" w:hAnsi="Times New Roman" w:cs="Times New Roman"/>
+        </w:rPr>
+      </w:pPr>
+    </w:p>
+    <w:p>
+      <w:pPr>
+        <w:spacing w:after="0"/>
+        <w:ind w:left="-850" w:right="-850"/>
+        <w:rPr>
+          <w:rFonts w:ascii="Times New Roman" w:hAnsi="Times New Roman" w:cs="Times New Roman"/>
+        </w:rPr>
+      </w:pPr>
+      <w:r>
+        <w:rPr>
+          <w:rFonts w:ascii="Times New Roman" w:hAnsi="Times New Roman" w:cs="Times New Roman"/>
+          <w:noProof/>
+        </w:rPr>
+        <w:drawing>
+          <wp:inline distT="0" distB="0" distL="0" distR="0" wp14:anchorId="56304586" wp14:editId="3844D2CC">
+            <wp:extent cx="4160520" cy="1952671"/>
+            <wp:effectExtent l="0" t="0" r="0" b="9525"/>
+            <wp:docPr id="1536384875" name="Picture 1"/>
+            <wp:cNvGraphicFramePr>
+              <a:graphicFrameLocks xmlns:a="http://schemas.openxmlformats.org/drawingml/2006/main" noChangeAspect="1"/>
+            </wp:cNvGraphicFramePr>
+            <a:graphic xmlns:a="http://schemas.openxmlformats.org/drawingml/2006/main">
+              <a:graphicData uri="http://schemas.openxmlformats.org/drawingml/2006/picture">
+                <pic:pic xmlns:pic="http://schemas.openxmlformats.org/drawingml/2006/picture">
+                  <pic:nvPicPr>
+                    <pic:cNvPr id="1536384875" name=""/>
+                    <pic:cNvPicPr/>
+                  </pic:nvPicPr>
+                  <pic:blipFill>
+                    <a:blip r:embed="rId21">
+                      <a:duotone>
+                        <a:prstClr val="black"/>
+                        <a:srgbClr val="D9C3A5">
+                          <a:tint val="50000"/>
+                          <a:satMod val="180000"/>
+                        </a:srgbClr>
+                      </a:duotone>
+                    </a:blip>
+                    <a:stretch>
+                      <a:fillRect/>
+                    </a:stretch>
+                  </pic:blipFill>
+                  <pic:spPr>
+                    <a:xfrm>
+                      <a:off x="0" y="0"/>
+                      <a:ext cx="4172848" cy="1958457"/>
+                    </a:xfrm>
+                    <a:prstGeom prst="rect">
+                      <a:avLst/>
+                    </a:prstGeom>
+                  </pic:spPr>
+                </pic:pic>
+              </a:graphicData>
+            </a:graphic>
+          </wp:inline>
+        </w:drawing>
+      </w:r>
+    </w:p>
+    <w:p>
+      <w:pPr>
+        <w:spacing w:after="0"/>
+        <w:ind w:right="-850"/>
+        <w:rPr>
+          <w:rFonts w:ascii="Times New Roman" w:hAnsi="Times New Roman" w:cs="Times New Roman"/>
+        </w:rPr>
+      </w:pPr>
+    </w:p>
+    <w:p>
+      <w:pPr>
+        <w:spacing w:after="0"/>
+        <w:ind w:left="-850" w:right="-850"/>
+        <w:rPr>
+          <w:rFonts w:ascii="Times New Roman" w:hAnsi="Times New Roman" w:cs="Times New Roman"/>
+          <w:sz w:val="24"/>
+          <w:szCs w:val="24"/>
+        </w:rPr>
+      </w:pPr>
+      <w:r>
+        <w:rPr>
+          <w:rFonts w:ascii="Times New Roman" w:hAnsi="Times New Roman" w:cs="Times New Roman"/>
+          <w:sz w:val="24"/>
+          <w:szCs w:val="24"/>
+        </w:rPr>
+        <w:t>----------------------------------------------------------------------------------------------------------------------------------------------------------------------------------------------------------------------------------------------------------------------------</w:t>
+      </w:r>
+    </w:p>
+    <w:p>
+      <w:pPr>
+        <w:spacing w:after="0"/>
+        <w:ind w:left="-850" w:right="-850"/>
+        <w:rPr>
+          <w:rFonts w:ascii="Times New Roman" w:hAnsi="Times New Roman" w:cs="Times New Roman"/>
+        </w:rPr>
+      </w:pPr>
+    </w:p>
+    <w:p>
+      <w:pPr>
+        <w:spacing w:after="0"/>
+        <w:ind w:left="-850" w:right="-850"/>
+        <w:rPr>
+          <w:rFonts w:ascii="Times New Roman" w:hAnsi="Times New Roman" w:cs="Times New Roman"/>
+        </w:rPr>
+      </w:pPr>
+    </w:p>
+    <w:p>
+      <w:pPr>
+        <w:spacing w:after="0"/>
+        <w:ind w:left="-850" w:right="-850"/>
+        <w:jc w:val="center"/>
+        <w:rPr>
+          <w:rFonts w:ascii="Times New Roman" w:hAnsi="Times New Roman" w:cs="Times New Roman"/>
+          <w:b/>
+          <w:bCs/>
+          <w:sz w:val="32"/>
+          <w:szCs w:val="32"/>
+          <w:u w:val="single"/>
+        </w:rPr>
+      </w:pPr>
+      <w:r>
+        <w:rPr>
+          <w:rFonts w:ascii="Times New Roman" w:hAnsi="Times New Roman" w:cs="Times New Roman"/>
+          <w:b/>
+          <w:bCs/>
+          <w:sz w:val="32"/>
+          <w:szCs w:val="32"/>
+          <w:u w:val="single"/>
+        </w:rPr>
+        <w:t xml:space="preserve">25. </w:t>
+      </w:r>
+      <w:proofErr w:type="spellStart"/>
+      <w:r>
+        <w:rPr>
+          <w:rFonts w:ascii="Times New Roman" w:hAnsi="Times New Roman" w:cs="Times New Roman"/>
+          <w:b/>
+          <w:bCs/>
+          <w:sz w:val="32"/>
+          <w:szCs w:val="32"/>
+          <w:u w:val="single"/>
+        </w:rPr>
+        <w:t>Working_with_Advanced_Template_Features_Template_Inheritance</w:t>
+      </w:r>
+      <w:proofErr w:type="spellEnd"/>
+    </w:p>
+    <w:p>
+      <w:pPr>
+        <w:spacing w:after="0"/>
+        <w:ind w:left="-850" w:right="-850"/>
+        <w:rPr>
+          <w:rFonts w:ascii="Times New Roman" w:hAnsi="Times New Roman" w:cs="Times New Roman"/>
+          <w:sz w:val="24"/>
+          <w:szCs w:val="24"/>
+        </w:rPr>
+      </w:pPr>
+      <w:r>
+        <w:rPr>
+          <w:rFonts w:ascii="Times New Roman" w:hAnsi="Times New Roman" w:cs="Times New Roman"/>
+          <w:sz w:val="24"/>
+          <w:szCs w:val="24"/>
+        </w:rPr>
+        <w:t>----------------------------------------------------------------------------------------------------------------------------------------------------------------------------------------------------------------------------------------------------------------------------</w:t>
+      </w:r>
+    </w:p>
+    <w:p>
+      <w:pPr>
+        <w:spacing w:after="0"/>
+        <w:ind w:left="-850" w:right="-850"/>
+        <w:rPr>
+          <w:rFonts w:ascii="Times New Roman" w:hAnsi="Times New Roman" w:cs="Times New Roman"/>
+        </w:rPr>
+      </w:pPr>
+    </w:p>
+    <w:p>
+      <w:pPr>
+        <w:spacing w:after="0"/>
+        <w:ind w:left="-850" w:right="-850"/>
+        <w:jc w:val="center"/>
+        <w:rPr>
+          <w:rFonts w:ascii="Times New Roman" w:hAnsi="Times New Roman" w:cs="Times New Roman"/>
+          <w:b/>
+          <w:bCs/>
+          <w:sz w:val="32"/>
+          <w:szCs w:val="32"/>
+          <w:u w:val="single"/>
+        </w:rPr>
+      </w:pPr>
+      <w:r>
+        <w:rPr>
+          <w:rFonts w:ascii="Times New Roman" w:hAnsi="Times New Roman" w:cs="Times New Roman"/>
+          <w:b/>
+          <w:bCs/>
+          <w:sz w:val="32"/>
+          <w:szCs w:val="32"/>
+          <w:u w:val="single"/>
+        </w:rPr>
+        <w:t>26. Working with Template Filters</w:t>
+      </w:r>
+    </w:p>
+    <w:p>
+      <w:pPr>
+        <w:spacing w:after="0"/>
+        <w:ind w:left="-850" w:right="-850"/>
+        <w:rPr>
+          <w:rFonts w:ascii="Times New Roman" w:hAnsi="Times New Roman" w:cs="Times New Roman"/>
+        </w:rPr>
+      </w:pPr>
+    </w:p>
+    <w:p>
+      <w:pPr>
+        <w:spacing w:after="0"/>
+        <w:ind w:left="-850" w:right="-850"/>
+        <w:rPr>
+          <w:rFonts w:ascii="Times New Roman" w:hAnsi="Times New Roman" w:cs="Times New Roman"/>
+        </w:rPr>
+      </w:pPr>
+    </w:p>
+    <w:p>
+      <w:pPr>
+        <w:spacing w:after="0"/>
+        <w:ind w:left="-850" w:right="-850"/>
+        <w:rPr>
+          <w:rFonts w:ascii="Times New Roman" w:hAnsi="Times New Roman" w:cs="Times New Roman"/>
+        </w:rPr>
+      </w:pPr>
+      <w:r>
+        <w:rPr>
+          <w:rFonts w:ascii="Times New Roman" w:hAnsi="Times New Roman" w:cs="Times New Roman"/>
+        </w:rPr>
+        <w:drawing>
+          <wp:inline distT="0" distB="0" distL="0" distR="0" wp14:anchorId="1FDF6690" wp14:editId="640F6BC9">
+            <wp:extent cx="3378199" cy="2057400"/>
+            <wp:effectExtent l="0" t="0" r="0" b="0"/>
+            <wp:docPr id="803768921" name="Picture 1"/>
+            <wp:cNvGraphicFramePr>
+              <a:graphicFrameLocks xmlns:a="http://schemas.openxmlformats.org/drawingml/2006/main" noChangeAspect="1"/>
+            </wp:cNvGraphicFramePr>
+            <a:graphic xmlns:a="http://schemas.openxmlformats.org/drawingml/2006/main">
+              <a:graphicData uri="http://schemas.openxmlformats.org/drawingml/2006/picture">
+                <pic:pic xmlns:pic="http://schemas.openxmlformats.org/drawingml/2006/picture">
+                  <pic:nvPicPr>
+                    <pic:cNvPr id="803768921" name=""/>
+                    <pic:cNvPicPr/>
+                  </pic:nvPicPr>
+                  <pic:blipFill>
+                    <a:blip r:embed="rId22"/>
+                    <a:stretch>
+                      <a:fillRect/>
+                    </a:stretch>
+                  </pic:blipFill>
+                  <pic:spPr>
+                    <a:xfrm>
+                      <a:off x="0" y="0"/>
+                      <a:ext cx="3380845" cy="2059012"/>
+                    </a:xfrm>
+                    <a:prstGeom prst="rect">
+                      <a:avLst/>
+                    </a:prstGeom>
+                  </pic:spPr>
+                </pic:pic>
+              </a:graphicData>
+            </a:graphic>
+          </wp:inline>
+        </w:drawing>
+      </w:r>
+    </w:p>
+    <w:p>
+      <w:pPr>
+        <w:spacing w:after="0"/>
+        <w:ind w:left="-850" w:right="-850"/>
+        <w:rPr>
+          <w:rFonts w:ascii="Times New Roman" w:hAnsi="Times New Roman" w:cs="Times New Roman"/>
+        </w:rPr>
+      </w:pPr>
+      <w:r>
+        <w:rPr>
+          <w:rFonts w:ascii="Times New Roman" w:hAnsi="Times New Roman" w:cs="Times New Roman"/>
+        </w:rPr>
+        <w:lastRenderedPageBreak/>
+        <w:drawing>
+          <wp:inline distT="0" distB="0" distL="0" distR="0" wp14:anchorId="000B2296" wp14:editId="51FA0707">
+            <wp:extent cx="5603331" cy="1083733"/>
+            <wp:effectExtent l="0" t="0" r="0" b="2540"/>
+            <wp:docPr id="1595551904" name="Picture 1"/>
+            <wp:cNvGraphicFramePr>
+              <a:graphicFrameLocks xmlns:a="http://schemas.openxmlformats.org/drawingml/2006/main" noChangeAspect="1"/>
+            </wp:cNvGraphicFramePr>
+            <a:graphic xmlns:a="http://schemas.openxmlformats.org/drawingml/2006/main">
+              <a:graphicData uri="http://schemas.openxmlformats.org/drawingml/2006/picture">
+                <pic:pic xmlns:pic="http://schemas.openxmlformats.org/drawingml/2006/picture">
+                  <pic:nvPicPr>
+                    <pic:cNvPr id="1595551904" name=""/>
+                    <pic:cNvPicPr/>
+                  </pic:nvPicPr>
+                  <pic:blipFill>
+                    <a:blip r:embed="rId23"/>
+                    <a:stretch>
+                      <a:fillRect/>
+                    </a:stretch>
+                  </pic:blipFill>
+                  <pic:spPr>
+                    <a:xfrm>
+                      <a:off x="0" y="0"/>
+                      <a:ext cx="5631578" cy="1089196"/>
+                    </a:xfrm>
+                    <a:prstGeom prst="rect">
+                      <a:avLst/>
+                    </a:prstGeom>
+                  </pic:spPr>
+                </pic:pic>
+              </a:graphicData>
+            </a:graphic>
+          </wp:inline>
+        </w:drawing>
+      </w:r>
+    </w:p>
+    <w:p>
+      <w:pPr>
+        <w:spacing w:after="0"/>
+        <w:ind w:left="-850" w:right="-850"/>
+        <w:rPr>
+          <w:rFonts w:ascii="Times New Roman" w:hAnsi="Times New Roman" w:cs="Times New Roman"/>
+        </w:rPr>
+      </w:pPr>
+    </w:p>
+    <w:p>
+      <w:pPr>
+        <w:spacing w:after="0"/>
+        <w:ind w:left="-850" w:right="-850"/>
+        <w:rPr>
+          <w:rFonts w:ascii="Times New Roman" w:hAnsi="Times New Roman" w:cs="Times New Roman"/>
+        </w:rPr>
+      </w:pPr>
+    </w:p>
+    <w:p>
+      <w:pPr>
+        <w:spacing w:after="0"/>
+        <w:ind w:left="-850" w:right="-850"/>
+        <w:rPr>
+          <w:rFonts w:ascii="Times New Roman" w:hAnsi="Times New Roman" w:cs="Times New Roman"/>
+        </w:rPr>
+      </w:pPr>
+    </w:p>
+    <w:p>
+      <w:pPr>
+        <w:spacing w:after="0"/>
+        <w:ind w:left="-850" w:right="-850"/>
+        <w:rPr>
+          <w:rFonts w:ascii="Times New Roman" w:hAnsi="Times New Roman" w:cs="Times New Roman"/>
+        </w:rPr>
+      </w:pPr>
+    </w:p>
+    <w:p>
+      <w:pPr>
+        <w:spacing w:after="0"/>
+        <w:ind w:left="-850" w:right="-850"/>
+        <w:rPr>
+          <w:rFonts w:ascii="Times New Roman" w:hAnsi="Times New Roman" w:cs="Times New Roman"/>
+        </w:rPr>
+      </w:pPr>
+    </w:p>
+    <w:p>
+      <w:pPr>
+        <w:spacing w:after="0"/>
+        <w:ind w:left="-850" w:right="-850"/>
+        <w:rPr>
+          <w:rFonts w:ascii="Times New Roman" w:hAnsi="Times New Roman" w:cs="Times New Roman"/>
+        </w:rPr>
+      </w:pPr>
+    </w:p>
+    <w:p>
+      <w:pPr>
+        <w:spacing w:after="0"/>
+        <w:ind w:left="-850" w:right="-850"/>
+        <w:rPr>
+          <w:rFonts w:ascii="Times New Roman" w:hAnsi="Times New Roman" w:cs="Times New Roman"/>
+        </w:rPr>
+      </w:pPr>
     </w:p>
     <w:sectPr>
       <w:pgSz w:w="11906" w:h="16838"/>
@@ -9192,7 +9899,7 @@
   <w:style w:type="paragraph" w:default="1" w:styleId="Normal">
     <w:name w:val="Normal"/>
     <w:qFormat/>
-    <w:rsid w:val="00F50D83"/>
+    <w:rsid w:val="00DA081A"/>
   </w:style>
   <w:style w:type="character" w:default="1" w:styleId="DefaultParagraphFont">
     <w:name w:val="Default Paragraph Font"/>

</xml_diff>

<commit_message>
Session Management by using Cookies
</commit_message>
<xml_diff>
--- a/Django Notes.docx
+++ b/Django Notes.docx
@@ -4647,7 +4647,7 @@
           <w:szCs w:val="24"/>
         </w:rPr>
         <w:drawing>
-          <wp:inline distT="0" distB="0" distL="0" distR="0" wp14:anchorId="52E6F2C8" wp14:editId="34CCA8F0">
+          <wp:inline distT="0" distB="0" distL="0" distR="0" wp14:anchorId="52E6F2C8" wp14:editId="67DA1317">
             <wp:extent cx="2680447" cy="1284987"/>
             <wp:effectExtent l="0" t="0" r="5715" b="0"/>
             <wp:docPr id="1888267996" name="Picture 2"/>
@@ -5511,7 +5511,7 @@
           <w:noProof/>
         </w:rPr>
         <w:drawing>
-          <wp:inline distT="0" distB="0" distL="0" distR="0" wp14:anchorId="7E24ADCF" wp14:editId="1033F863">
+          <wp:inline distT="0" distB="0" distL="0" distR="0" wp14:anchorId="7E24ADCF" wp14:editId="2F3D906B">
             <wp:extent cx="2506134" cy="846455"/>
             <wp:effectExtent l="0" t="0" r="8890" b="0"/>
             <wp:docPr id="87361466" name="Picture 2"/>
@@ -7649,7 +7649,7 @@
           <w:szCs w:val="24"/>
         </w:rPr>
         <w:drawing>
-          <wp:inline distT="0" distB="0" distL="0" distR="0" wp14:anchorId="19DD8599" wp14:editId="0236ED23">
+          <wp:inline distT="0" distB="0" distL="0" distR="0" wp14:anchorId="19DD8599" wp14:editId="5608EB73">
             <wp:extent cx="1875367" cy="1174010"/>
             <wp:effectExtent l="0" t="0" r="0" b="7620"/>
             <wp:docPr id="1878570994" name="Picture 2"/>
@@ -8389,6 +8389,7 @@
       <w:r>
         <w:rPr>
           <w:rFonts w:ascii="Times New Roman" w:hAnsi="Times New Roman" w:cs="Times New Roman"/>
+          <w:noProof/>
         </w:rPr>
         <w:drawing>
           <wp:inline distT="0" distB="0" distL="0" distR="0" wp14:anchorId="1FDF6690" wp14:editId="640F6BC9">
@@ -8438,6 +8439,7 @@
       <w:r>
         <w:rPr>
           <w:rFonts w:ascii="Times New Roman" w:hAnsi="Times New Roman" w:cs="Times New Roman"/>
+          <w:noProof/>
         </w:rPr>
         <w:lastRenderedPageBreak/>
         <w:drawing>
@@ -8519,6 +8521,129 @@
         <w:ind w:left="-850" w:right="-850"/>
         <w:rPr>
           <w:rFonts w:ascii="Times New Roman" w:hAnsi="Times New Roman" w:cs="Times New Roman"/>
+          <w:sz w:val="24"/>
+          <w:szCs w:val="24"/>
+        </w:rPr>
+      </w:pPr>
+      <w:r>
+        <w:rPr>
+          <w:rFonts w:ascii="Times New Roman" w:hAnsi="Times New Roman" w:cs="Times New Roman"/>
+          <w:sz w:val="24"/>
+          <w:szCs w:val="24"/>
+        </w:rPr>
+        <w:t>----------------------------------------------------------------------------------------------------------------------------------------------------------------------------------------------------------------------------------------------------------------------------</w:t>
+      </w:r>
+    </w:p>
+    <w:p>
+      <w:pPr>
+        <w:spacing w:after="0"/>
+        <w:ind w:left="-850" w:right="-850"/>
+        <w:rPr>
+          <w:rFonts w:ascii="Times New Roman" w:hAnsi="Times New Roman" w:cs="Times New Roman"/>
+        </w:rPr>
+      </w:pPr>
+    </w:p>
+    <w:p>
+      <w:pPr>
+        <w:spacing w:after="0"/>
+        <w:ind w:left="-850" w:right="-850"/>
+        <w:jc w:val="center"/>
+        <w:rPr>
+          <w:rFonts w:ascii="Times New Roman" w:hAnsi="Times New Roman" w:cs="Times New Roman"/>
+          <w:b/>
+          <w:bCs/>
+          <w:sz w:val="32"/>
+          <w:szCs w:val="32"/>
+          <w:u w:val="single"/>
+        </w:rPr>
+      </w:pPr>
+      <w:r>
+        <w:rPr>
+          <w:rFonts w:ascii="Times New Roman" w:hAnsi="Times New Roman" w:cs="Times New Roman"/>
+          <w:b/>
+          <w:bCs/>
+          <w:sz w:val="32"/>
+          <w:szCs w:val="32"/>
+          <w:u w:val="single"/>
+        </w:rPr>
+        <w:t>27. Session Management Introduction</w:t>
+      </w:r>
+    </w:p>
+    <w:p>
+      <w:pPr>
+        <w:spacing w:after="0"/>
+        <w:ind w:left="-850" w:right="-850"/>
+        <w:rPr>
+          <w:rFonts w:ascii="Times New Roman" w:hAnsi="Times New Roman" w:cs="Times New Roman"/>
+        </w:rPr>
+      </w:pPr>
+    </w:p>
+    <w:p>
+      <w:pPr>
+        <w:spacing w:after="0"/>
+        <w:ind w:left="-850" w:right="-850"/>
+        <w:rPr>
+          <w:rFonts w:ascii="Times New Roman" w:hAnsi="Times New Roman" w:cs="Times New Roman"/>
+          <w:sz w:val="24"/>
+          <w:szCs w:val="24"/>
+        </w:rPr>
+      </w:pPr>
+      <w:r>
+        <w:rPr>
+          <w:rFonts w:ascii="Times New Roman" w:hAnsi="Times New Roman" w:cs="Times New Roman"/>
+          <w:sz w:val="24"/>
+          <w:szCs w:val="24"/>
+        </w:rPr>
+        <w:t>----------------------------------------------------------------------------------------------------------------------------------------------------------------------------------------------------------------------------------------------------------------------------</w:t>
+      </w:r>
+    </w:p>
+    <w:p>
+      <w:pPr>
+        <w:spacing w:after="0"/>
+        <w:ind w:left="-850" w:right="-850"/>
+        <w:rPr>
+          <w:rFonts w:ascii="Times New Roman" w:hAnsi="Times New Roman" w:cs="Times New Roman"/>
+        </w:rPr>
+      </w:pPr>
+    </w:p>
+    <w:p>
+      <w:pPr>
+        <w:spacing w:after="0"/>
+        <w:ind w:left="-850" w:right="-850"/>
+        <w:jc w:val="center"/>
+        <w:rPr>
+          <w:rFonts w:ascii="Times New Roman" w:hAnsi="Times New Roman" w:cs="Times New Roman"/>
+          <w:b/>
+          <w:bCs/>
+          <w:sz w:val="32"/>
+          <w:szCs w:val="32"/>
+          <w:u w:val="single"/>
+        </w:rPr>
+      </w:pPr>
+      <w:r>
+        <w:rPr>
+          <w:rFonts w:ascii="Times New Roman" w:hAnsi="Times New Roman" w:cs="Times New Roman"/>
+          <w:b/>
+          <w:bCs/>
+          <w:sz w:val="32"/>
+          <w:szCs w:val="32"/>
+          <w:u w:val="single"/>
+        </w:rPr>
+        <w:t>28. Session Management by using Cookies</w:t>
+      </w:r>
+    </w:p>
+    <w:p>
+      <w:pPr>
+        <w:spacing w:after="0"/>
+        <w:ind w:left="-850" w:right="-850"/>
+        <w:jc w:val="center"/>
+        <w:rPr>
+          <w:rFonts w:ascii="Times New Roman" w:hAnsi="Times New Roman" w:cs="Times New Roman"/>
+          <w:b/>
+          <w:bCs/>
+          <w:sz w:val="32"/>
+          <w:szCs w:val="32"/>
+          <w:u w:val="single"/>
         </w:rPr>
       </w:pPr>
     </w:p>
@@ -9899,7 +10024,7 @@
   <w:style w:type="paragraph" w:default="1" w:styleId="Normal">
     <w:name w:val="Normal"/>
     <w:qFormat/>
-    <w:rsid w:val="00DA081A"/>
+    <w:rsid w:val="00E949F9"/>
   </w:style>
   <w:style w:type="character" w:default="1" w:styleId="DefaultParagraphFont">
     <w:name w:val="Default Paragraph Font"/>

</xml_diff>

<commit_message>
Session Management by using Django Session Framework
</commit_message>
<xml_diff>
--- a/Django Notes.docx
+++ b/Django Notes.docx
@@ -4647,7 +4647,7 @@
           <w:szCs w:val="24"/>
         </w:rPr>
         <w:drawing>
-          <wp:inline distT="0" distB="0" distL="0" distR="0" wp14:anchorId="52E6F2C8" wp14:editId="67DA1317">
+          <wp:inline distT="0" distB="0" distL="0" distR="0" wp14:anchorId="52E6F2C8" wp14:editId="26303E99">
             <wp:extent cx="2680447" cy="1284987"/>
             <wp:effectExtent l="0" t="0" r="5715" b="0"/>
             <wp:docPr id="1888267996" name="Picture 2"/>
@@ -5511,7 +5511,7 @@
           <w:noProof/>
         </w:rPr>
         <w:drawing>
-          <wp:inline distT="0" distB="0" distL="0" distR="0" wp14:anchorId="7E24ADCF" wp14:editId="2F3D906B">
+          <wp:inline distT="0" distB="0" distL="0" distR="0" wp14:anchorId="7E24ADCF" wp14:editId="4E86D899">
             <wp:extent cx="2506134" cy="846455"/>
             <wp:effectExtent l="0" t="0" r="8890" b="0"/>
             <wp:docPr id="87361466" name="Picture 2"/>
@@ -7649,7 +7649,7 @@
           <w:szCs w:val="24"/>
         </w:rPr>
         <w:drawing>
-          <wp:inline distT="0" distB="0" distL="0" distR="0" wp14:anchorId="19DD8599" wp14:editId="5608EB73">
+          <wp:inline distT="0" distB="0" distL="0" distR="0" wp14:anchorId="19DD8599" wp14:editId="593E8526">
             <wp:extent cx="1875367" cy="1174010"/>
             <wp:effectExtent l="0" t="0" r="0" b="7620"/>
             <wp:docPr id="1878570994" name="Picture 2"/>
@@ -8644,6 +8644,147 @@
           <w:sz w:val="32"/>
           <w:szCs w:val="32"/>
           <w:u w:val="single"/>
+        </w:rPr>
+      </w:pPr>
+    </w:p>
+    <w:p>
+      <w:pPr>
+        <w:spacing w:after="0"/>
+        <w:ind w:left="-850" w:right="-850"/>
+        <w:rPr>
+          <w:rFonts w:ascii="Times New Roman" w:hAnsi="Times New Roman" w:cs="Times New Roman"/>
+          <w:sz w:val="24"/>
+          <w:szCs w:val="24"/>
+        </w:rPr>
+      </w:pPr>
+      <w:r>
+        <w:rPr>
+          <w:rFonts w:ascii="Times New Roman" w:hAnsi="Times New Roman" w:cs="Times New Roman"/>
+          <w:sz w:val="24"/>
+          <w:szCs w:val="24"/>
+        </w:rPr>
+        <w:t>----------------------------------------------------------------------------------------------------------------------------------------------------------------------------------------------------------------------------------------------------------------------------</w:t>
+      </w:r>
+    </w:p>
+    <w:p>
+      <w:pPr>
+        <w:spacing w:after="0"/>
+        <w:ind w:left="-850" w:right="-850"/>
+        <w:rPr>
+          <w:rFonts w:ascii="Times New Roman" w:hAnsi="Times New Roman" w:cs="Times New Roman"/>
+        </w:rPr>
+      </w:pPr>
+    </w:p>
+    <w:p>
+      <w:pPr>
+        <w:spacing w:after="0"/>
+        <w:ind w:left="-850" w:right="-850"/>
+        <w:jc w:val="center"/>
+        <w:rPr>
+          <w:rFonts w:ascii="Times New Roman" w:hAnsi="Times New Roman" w:cs="Times New Roman"/>
+          <w:b/>
+          <w:bCs/>
+          <w:sz w:val="32"/>
+          <w:szCs w:val="32"/>
+          <w:u w:val="single"/>
+        </w:rPr>
+      </w:pPr>
+      <w:r>
+        <w:rPr>
+          <w:rFonts w:ascii="Times New Roman" w:hAnsi="Times New Roman" w:cs="Times New Roman"/>
+          <w:b/>
+          <w:bCs/>
+          <w:sz w:val="32"/>
+          <w:szCs w:val="32"/>
+          <w:u w:val="single"/>
+        </w:rPr>
+        <w:t>29. Session Management by using Django Session Framework</w:t>
+      </w:r>
+    </w:p>
+    <w:p>
+      <w:pPr>
+        <w:spacing w:after="0"/>
+        <w:ind w:left="-850" w:right="-850"/>
+        <w:jc w:val="center"/>
+        <w:rPr>
+          <w:rFonts w:ascii="Times New Roman" w:hAnsi="Times New Roman" w:cs="Times New Roman"/>
+          <w:b/>
+          <w:bCs/>
+          <w:sz w:val="32"/>
+          <w:szCs w:val="32"/>
+          <w:u w:val="single"/>
+        </w:rPr>
+      </w:pPr>
+    </w:p>
+    <w:p>
+      <w:pPr>
+        <w:spacing w:after="0"/>
+        <w:ind w:left="-850" w:right="-850"/>
+        <w:rPr>
+          <w:rFonts w:ascii="Times New Roman" w:hAnsi="Times New Roman" w:cs="Times New Roman"/>
+        </w:rPr>
+      </w:pPr>
+      <w:r>
+        <w:rPr>
+          <w:rFonts w:ascii="Times New Roman" w:hAnsi="Times New Roman" w:cs="Times New Roman"/>
+        </w:rPr>
+        <w:t xml:space="preserve"> </w:t>
+      </w:r>
+      <w:r>
+        <w:rPr>
+          <w:rFonts w:ascii="Times New Roman" w:hAnsi="Times New Roman" w:cs="Times New Roman"/>
+        </w:rPr>
+        <w:drawing>
+          <wp:inline distT="0" distB="0" distL="0" distR="0" wp14:anchorId="6FF8E1C2" wp14:editId="5CCFF866">
+            <wp:extent cx="5731510" cy="1308100"/>
+            <wp:effectExtent l="0" t="0" r="2540" b="6350"/>
+            <wp:docPr id="1736888808" name="Picture 1"/>
+            <wp:cNvGraphicFramePr>
+              <a:graphicFrameLocks xmlns:a="http://schemas.openxmlformats.org/drawingml/2006/main" noChangeAspect="1"/>
+            </wp:cNvGraphicFramePr>
+            <a:graphic xmlns:a="http://schemas.openxmlformats.org/drawingml/2006/main">
+              <a:graphicData uri="http://schemas.openxmlformats.org/drawingml/2006/picture">
+                <pic:pic xmlns:pic="http://schemas.openxmlformats.org/drawingml/2006/picture">
+                  <pic:nvPicPr>
+                    <pic:cNvPr id="1736888808" name=""/>
+                    <pic:cNvPicPr/>
+                  </pic:nvPicPr>
+                  <pic:blipFill>
+                    <a:blip r:embed="rId24">
+                      <a:duotone>
+                        <a:prstClr val="black"/>
+                        <a:srgbClr val="D9C3A5">
+                          <a:tint val="50000"/>
+                          <a:satMod val="180000"/>
+                        </a:srgbClr>
+                      </a:duotone>
+                    </a:blip>
+                    <a:stretch>
+                      <a:fillRect/>
+                    </a:stretch>
+                  </pic:blipFill>
+                  <pic:spPr>
+                    <a:xfrm>
+                      <a:off x="0" y="0"/>
+                      <a:ext cx="5731510" cy="1308100"/>
+                    </a:xfrm>
+                    <a:prstGeom prst="rect">
+                      <a:avLst/>
+                    </a:prstGeom>
+                  </pic:spPr>
+                </pic:pic>
+              </a:graphicData>
+            </a:graphic>
+          </wp:inline>
+        </w:drawing>
+      </w:r>
+    </w:p>
+    <w:p>
+      <w:pPr>
+        <w:spacing w:after="0"/>
+        <w:ind w:left="-850" w:right="-850"/>
+        <w:rPr>
+          <w:rFonts w:ascii="Times New Roman" w:hAnsi="Times New Roman" w:cs="Times New Roman"/>
         </w:rPr>
       </w:pPr>
     </w:p>
@@ -10024,7 +10165,7 @@
   <w:style w:type="paragraph" w:default="1" w:styleId="Normal">
     <w:name w:val="Normal"/>
     <w:qFormat/>
-    <w:rsid w:val="00E949F9"/>
+    <w:rsid w:val="00055019"/>
   </w:style>
   <w:style w:type="character" w:default="1" w:styleId="DefaultParagraphFont">
     <w:name w:val="Default Paragraph Font"/>

</xml_diff>

<commit_message>
Demo Application on Session Management Part-1
</commit_message>
<xml_diff>
--- a/Django Notes.docx
+++ b/Django Notes.docx
@@ -4647,7 +4647,7 @@
           <w:szCs w:val="24"/>
         </w:rPr>
         <w:drawing>
-          <wp:inline distT="0" distB="0" distL="0" distR="0" wp14:anchorId="52E6F2C8" wp14:editId="26303E99">
+          <wp:inline distT="0" distB="0" distL="0" distR="0" wp14:anchorId="52E6F2C8" wp14:editId="0733902F">
             <wp:extent cx="2680447" cy="1284987"/>
             <wp:effectExtent l="0" t="0" r="5715" b="0"/>
             <wp:docPr id="1888267996" name="Picture 2"/>
@@ -5511,7 +5511,7 @@
           <w:noProof/>
         </w:rPr>
         <w:drawing>
-          <wp:inline distT="0" distB="0" distL="0" distR="0" wp14:anchorId="7E24ADCF" wp14:editId="4E86D899">
+          <wp:inline distT="0" distB="0" distL="0" distR="0" wp14:anchorId="7E24ADCF" wp14:editId="4BE0B95A">
             <wp:extent cx="2506134" cy="846455"/>
             <wp:effectExtent l="0" t="0" r="8890" b="0"/>
             <wp:docPr id="87361466" name="Picture 2"/>
@@ -7649,7 +7649,7 @@
           <w:szCs w:val="24"/>
         </w:rPr>
         <w:drawing>
-          <wp:inline distT="0" distB="0" distL="0" distR="0" wp14:anchorId="19DD8599" wp14:editId="593E8526">
+          <wp:inline distT="0" distB="0" distL="0" distR="0" wp14:anchorId="19DD8599" wp14:editId="0ADFEF01">
             <wp:extent cx="1875367" cy="1174010"/>
             <wp:effectExtent l="0" t="0" r="0" b="7620"/>
             <wp:docPr id="1878570994" name="Picture 2"/>
@@ -8733,6 +8733,7 @@
       <w:r>
         <w:rPr>
           <w:rFonts w:ascii="Times New Roman" w:hAnsi="Times New Roman" w:cs="Times New Roman"/>
+          <w:noProof/>
         </w:rPr>
         <w:drawing>
           <wp:inline distT="0" distB="0" distL="0" distR="0" wp14:anchorId="6FF8E1C2" wp14:editId="5CCFF866">
@@ -8778,6 +8779,154 @@
           </wp:inline>
         </w:drawing>
       </w:r>
+    </w:p>
+    <w:p>
+      <w:pPr>
+        <w:spacing w:after="0"/>
+        <w:ind w:left="-850" w:right="-850"/>
+        <w:rPr>
+          <w:rFonts w:ascii="Times New Roman" w:hAnsi="Times New Roman" w:cs="Times New Roman"/>
+        </w:rPr>
+      </w:pPr>
+    </w:p>
+    <w:p>
+      <w:pPr>
+        <w:spacing w:after="0"/>
+        <w:ind w:left="-850" w:right="-850"/>
+        <w:rPr>
+          <w:rFonts w:ascii="Times New Roman" w:hAnsi="Times New Roman" w:cs="Times New Roman"/>
+          <w:sz w:val="24"/>
+          <w:szCs w:val="24"/>
+        </w:rPr>
+      </w:pPr>
+      <w:r>
+        <w:rPr>
+          <w:rFonts w:ascii="Times New Roman" w:hAnsi="Times New Roman" w:cs="Times New Roman"/>
+          <w:sz w:val="24"/>
+          <w:szCs w:val="24"/>
+        </w:rPr>
+        <w:t>----------------------------------------------------------------------------------------------------------------------------------------------------------------------------------------------------------------------------------------------------------------------------</w:t>
+      </w:r>
+    </w:p>
+    <w:p>
+      <w:pPr>
+        <w:spacing w:after="0"/>
+        <w:ind w:left="-850" w:right="-850"/>
+        <w:rPr>
+          <w:rFonts w:ascii="Times New Roman" w:hAnsi="Times New Roman" w:cs="Times New Roman"/>
+        </w:rPr>
+      </w:pPr>
+    </w:p>
+    <w:p>
+      <w:pPr>
+        <w:spacing w:after="0"/>
+        <w:ind w:left="-850" w:right="-850"/>
+        <w:jc w:val="center"/>
+        <w:rPr>
+          <w:rFonts w:ascii="Times New Roman" w:hAnsi="Times New Roman" w:cs="Times New Roman"/>
+        </w:rPr>
+      </w:pPr>
+      <w:r>
+        <w:rPr>
+          <w:rFonts w:ascii="Times New Roman" w:hAnsi="Times New Roman" w:cs="Times New Roman"/>
+          <w:b/>
+          <w:bCs/>
+          <w:sz w:val="32"/>
+          <w:szCs w:val="32"/>
+          <w:u w:val="single"/>
+        </w:rPr>
+        <w:t>30. Demo Application on Session Management Part-1</w:t>
+      </w:r>
+    </w:p>
+    <w:p>
+      <w:pPr>
+        <w:spacing w:after="0"/>
+        <w:ind w:left="-850" w:right="-850"/>
+        <w:rPr>
+          <w:rFonts w:ascii="Times New Roman" w:hAnsi="Times New Roman" w:cs="Times New Roman"/>
+        </w:rPr>
+      </w:pPr>
+    </w:p>
+    <w:p>
+      <w:pPr>
+        <w:spacing w:after="0"/>
+        <w:ind w:left="-850" w:right="-850"/>
+        <w:rPr>
+          <w:rFonts w:ascii="Times New Roman" w:hAnsi="Times New Roman" w:cs="Times New Roman"/>
+        </w:rPr>
+      </w:pPr>
+    </w:p>
+    <w:p>
+      <w:pPr>
+        <w:spacing w:after="0"/>
+        <w:ind w:left="-850" w:right="-850"/>
+        <w:rPr>
+          <w:rFonts w:ascii="Times New Roman" w:hAnsi="Times New Roman" w:cs="Times New Roman"/>
+        </w:rPr>
+      </w:pPr>
+    </w:p>
+    <w:p>
+      <w:pPr>
+        <w:spacing w:after="0"/>
+        <w:ind w:left="-850" w:right="-850"/>
+        <w:rPr>
+          <w:rFonts w:ascii="Times New Roman" w:hAnsi="Times New Roman" w:cs="Times New Roman"/>
+        </w:rPr>
+      </w:pPr>
+    </w:p>
+    <w:p>
+      <w:pPr>
+        <w:spacing w:after="0"/>
+        <w:ind w:left="-850" w:right="-850"/>
+        <w:rPr>
+          <w:rFonts w:ascii="Times New Roman" w:hAnsi="Times New Roman" w:cs="Times New Roman"/>
+        </w:rPr>
+      </w:pPr>
+    </w:p>
+    <w:p>
+      <w:pPr>
+        <w:spacing w:after="0"/>
+        <w:ind w:left="-850" w:right="-850"/>
+        <w:rPr>
+          <w:rFonts w:ascii="Times New Roman" w:hAnsi="Times New Roman" w:cs="Times New Roman"/>
+        </w:rPr>
+      </w:pPr>
+    </w:p>
+    <w:p>
+      <w:pPr>
+        <w:spacing w:after="0"/>
+        <w:ind w:left="-850" w:right="-850"/>
+        <w:rPr>
+          <w:rFonts w:ascii="Times New Roman" w:hAnsi="Times New Roman" w:cs="Times New Roman"/>
+        </w:rPr>
+      </w:pPr>
+    </w:p>
+    <w:p>
+      <w:pPr>
+        <w:spacing w:after="0"/>
+        <w:ind w:left="-850" w:right="-850"/>
+        <w:rPr>
+          <w:rFonts w:ascii="Times New Roman" w:hAnsi="Times New Roman" w:cs="Times New Roman"/>
+        </w:rPr>
+      </w:pPr>
+    </w:p>
+    <w:p>
+      <w:pPr>
+        <w:spacing w:after="0"/>
+        <w:ind w:left="-850" w:right="-850"/>
+        <w:rPr>
+          <w:rFonts w:ascii="Times New Roman" w:hAnsi="Times New Roman" w:cs="Times New Roman"/>
+        </w:rPr>
+      </w:pPr>
+    </w:p>
+    <w:p>
+      <w:pPr>
+        <w:spacing w:after="0"/>
+        <w:ind w:left="-850" w:right="-850"/>
+        <w:rPr>
+          <w:rFonts w:ascii="Times New Roman" w:hAnsi="Times New Roman" w:cs="Times New Roman"/>
+        </w:rPr>
+      </w:pPr>
     </w:p>
     <w:p>
       <w:pPr>
@@ -10165,7 +10314,7 @@
   <w:style w:type="paragraph" w:default="1" w:styleId="Normal">
     <w:name w:val="Normal"/>
     <w:qFormat/>
-    <w:rsid w:val="00055019"/>
+    <w:rsid w:val="002934CA"/>
   </w:style>
   <w:style w:type="character" w:default="1" w:styleId="DefaultParagraphFont">
     <w:name w:val="Default Paragraph Font"/>

</xml_diff>